<commit_message>
now scoring adds to word
</commit_message>
<xml_diff>
--- a/pattern.docx
+++ b/pattern.docx
@@ -141,7 +141,7 @@
           <w:noProof/>
         </w:rPr>
         <w:drawing>
-          <wp:anchor distT="0" distB="0" distL="114300" distR="114300" simplePos="0" relativeHeight="251657728" behindDoc="1" locked="0" layoutInCell="1" allowOverlap="1" wp14:anchorId="33337ACA" wp14:editId="7F2E4E4D">
+          <wp:anchor distT="0" distB="0" distL="114300" distR="114300" simplePos="0" relativeHeight="251657728" behindDoc="1" locked="0" layoutInCell="1" allowOverlap="1" wp14:anchorId="30F51A22" wp14:editId="45F85940">
             <wp:simplePos x="0" y="0"/>
             <wp:positionH relativeFrom="column">
               <wp:posOffset>-100965</wp:posOffset>
@@ -411,7 +411,6 @@
         <w:tc>
           <w:tcPr>
             <w:tcW w:w="1559" w:type="dxa"/>
-            <w:shd w:val="clear" w:color="auto" w:fill="auto"/>
             <w:vAlign w:val="center"/>
           </w:tcPr>
           <w:p>
@@ -427,7 +426,7 @@
                 </w:rPrChange>
               </w:rPr>
             </w:pPr>
-            <w:ins w:id="1" w:author="Дарья Лапутина" w:date="2021-03-10T22:36:00Z">
+            <w:ins w:id="1" w:author="Дарья Лапутина" w:date="2021-03-16T16:06:00Z">
               <w:r>
                 <w:rPr>
                   <w:color w:val="000000"/>
@@ -436,22 +435,13 @@
                 <w:t>{</w:t>
               </w:r>
             </w:ins>
-            <w:ins w:id="2" w:author="Дарья Лапутина" w:date="2021-03-10T22:37:00Z">
+            <w:ins w:id="2" w:author="Дарья Лапутина" w:date="2021-03-16T16:07:00Z">
               <w:r>
                 <w:rPr>
                   <w:color w:val="000000"/>
                   <w:lang w:val="en-US"/>
                 </w:rPr>
-                <w:t>conclusion_number</w:t>
-              </w:r>
-            </w:ins>
-            <w:ins w:id="3" w:author="Дарья Лапутина" w:date="2021-03-10T22:36:00Z">
-              <w:r>
-                <w:rPr>
-                  <w:color w:val="000000"/>
-                  <w:lang w:val="en-US"/>
-                </w:rPr>
-                <w:t>}</w:t>
+                <w:t>conclusion_number}</w:t>
               </w:r>
             </w:ins>
           </w:p>
@@ -486,7 +476,6 @@
         <w:tc>
           <w:tcPr>
             <w:tcW w:w="1417" w:type="dxa"/>
-            <w:shd w:val="clear" w:color="auto" w:fill="auto"/>
             <w:vAlign w:val="center"/>
           </w:tcPr>
           <w:p>
@@ -494,28 +483,50 @@
               <w:rPr>
                 <w:highlight w:val="yellow"/>
                 <w:lang w:val="en-US"/>
-                <w:rPrChange w:id="4" w:author="Дарья Лапутина" w:date="2021-03-07T19:02:00Z">
+                <w:rPrChange w:id="3" w:author="Дарья Лапутина" w:date="2021-03-07T19:02:00Z">
                   <w:rPr>
                     <w:rFonts w:ascii="Times New Roman" w:hAnsi="Times New Roman"/>
                     <w:sz w:val="18"/>
-                    <w:szCs w:val="18"/>
                     <w:highlight w:val="yellow"/>
                     <w:lang w:val="en-US"/>
                   </w:rPr>
                 </w:rPrChange>
               </w:rPr>
-              <w:pPrChange w:id="5" w:author="Дарья Лапутина" w:date="2021-03-05T14:20:00Z">
-                <w:pPr>
-                  <w:spacing w:after="0" w:line="240" w:lineRule="auto"/>
-                </w:pPr>
-              </w:pPrChange>
             </w:pPr>
-            <w:ins w:id="6" w:author="Дарья Лапутина" w:date="2021-03-10T22:37:00Z">
+            <w:ins w:id="4" w:author="Дарья Лапутина" w:date="2021-03-16T16:07:00Z">
               <w:r>
                 <w:rPr>
                   <w:lang w:val="en-US"/>
+                  <w:rPrChange w:id="5" w:author="Дарья Лапутина" w:date="2021-03-16T16:07:00Z">
+                    <w:rPr>
+                      <w:lang w:val="en-US"/>
+                    </w:rPr>
+                  </w:rPrChange>
                 </w:rPr>
-                <w:t>{evaluation_date}</w:t>
+                <w:t>{</w:t>
+              </w:r>
+              <w:r>
+                <w:rPr>
+                  <w:lang w:val="en-US"/>
+                  <w:rPrChange w:id="6" w:author="Дарья Лапутина" w:date="2021-03-16T16:07:00Z">
+                    <w:rPr>
+                      <w:highlight w:val="yellow"/>
+                      <w:lang w:val="en-US"/>
+                    </w:rPr>
+                  </w:rPrChange>
+                </w:rPr>
+                <w:t>evaluation_date</w:t>
+              </w:r>
+              <w:r>
+                <w:rPr>
+                  <w:lang w:val="en-US"/>
+                  <w:rPrChange w:id="7" w:author="Дарья Лапутина" w:date="2021-03-16T16:07:00Z">
+                    <w:rPr>
+                      <w:lang w:val="en-US"/>
+                    </w:rPr>
+                  </w:rPrChange>
+                </w:rPr>
+                <w:t>}</w:t>
               </w:r>
             </w:ins>
           </w:p>
@@ -548,7 +559,6 @@
         <w:tc>
           <w:tcPr>
             <w:tcW w:w="2410" w:type="dxa"/>
-            <w:shd w:val="clear" w:color="auto" w:fill="auto"/>
             <w:vAlign w:val="center"/>
           </w:tcPr>
           <w:p>
@@ -560,7 +570,7 @@
                 <w:sz w:val="18"/>
                 <w:szCs w:val="18"/>
                 <w:lang w:val="en-US"/>
-                <w:rPrChange w:id="7" w:author="Дарья Лапутина" w:date="2021-03-07T19:03:00Z">
+                <w:rPrChange w:id="8" w:author="Дарья Лапутина" w:date="2021-03-07T19:03:00Z">
                   <w:rPr>
                     <w:rFonts w:ascii="Times New Roman" w:hAnsi="Times New Roman"/>
                     <w:sz w:val="18"/>
@@ -569,7 +579,7 @@
                 </w:rPrChange>
               </w:rPr>
             </w:pPr>
-            <w:ins w:id="8" w:author="Дарья Лапутина" w:date="2021-03-10T22:37:00Z">
+            <w:ins w:id="9" w:author="Дарья Лапутина" w:date="2021-03-16T16:07:00Z">
               <w:r>
                 <w:rPr>
                   <w:rFonts w:ascii="Times New Roman" w:hAnsi="Times New Roman"/>
@@ -577,7 +587,7 @@
                   <w:szCs w:val="18"/>
                   <w:lang w:val="en-US"/>
                 </w:rPr>
-                <w:t>{sad_number}</w:t>
+                <w:t>{sad}</w:t>
               </w:r>
             </w:ins>
           </w:p>
@@ -615,7 +625,6 @@
         <w:tc>
           <w:tcPr>
             <w:tcW w:w="1559" w:type="dxa"/>
-            <w:shd w:val="clear" w:color="auto" w:fill="auto"/>
             <w:vAlign w:val="center"/>
           </w:tcPr>
           <w:p>
@@ -626,7 +635,7 @@
                 <w:sz w:val="18"/>
                 <w:szCs w:val="18"/>
                 <w:lang w:val="en-US"/>
-                <w:rPrChange w:id="9" w:author="Дарья Лапутина" w:date="2021-03-07T19:03:00Z">
+                <w:rPrChange w:id="10" w:author="Дарья Лапутина" w:date="2021-03-07T19:03:00Z">
                   <w:rPr>
                     <w:rFonts w:ascii="Times New Roman" w:hAnsi="Times New Roman"/>
                     <w:sz w:val="18"/>
@@ -635,7 +644,7 @@
                 </w:rPrChange>
               </w:rPr>
             </w:pPr>
-            <w:ins w:id="10" w:author="Дарья Лапутина" w:date="2021-03-10T22:37:00Z">
+            <w:ins w:id="11" w:author="Дарья Лапутина" w:date="2021-03-16T16:07:00Z">
               <w:r>
                 <w:rPr>
                   <w:rFonts w:ascii="Times New Roman" w:hAnsi="Times New Roman"/>
@@ -678,7 +687,6 @@
           <w:tcPr>
             <w:tcW w:w="5386" w:type="dxa"/>
             <w:gridSpan w:val="3"/>
-            <w:shd w:val="clear" w:color="auto" w:fill="auto"/>
             <w:vAlign w:val="center"/>
           </w:tcPr>
           <w:p>
@@ -689,7 +697,7 @@
                 <w:sz w:val="18"/>
                 <w:szCs w:val="18"/>
                 <w:lang w:val="en-US"/>
-                <w:rPrChange w:id="11" w:author="Дарья Лапутина" w:date="2021-03-07T19:03:00Z">
+                <w:rPrChange w:id="12" w:author="Дарья Лапутина" w:date="2021-03-07T19:03:00Z">
                   <w:rPr>
                     <w:rFonts w:ascii="Times New Roman" w:hAnsi="Times New Roman"/>
                     <w:sz w:val="18"/>
@@ -698,6 +706,17 @@
                 </w:rPrChange>
               </w:rPr>
             </w:pPr>
+            <w:ins w:id="13" w:author="Дарья Лапутина" w:date="2021-03-16T16:07:00Z">
+              <w:r>
+                <w:rPr>
+                  <w:rFonts w:ascii="Times New Roman" w:hAnsi="Times New Roman"/>
+                  <w:sz w:val="18"/>
+                  <w:szCs w:val="18"/>
+                  <w:lang w:val="en-US"/>
+                </w:rPr>
+                <w:t>{object}</w:t>
+              </w:r>
+            </w:ins>
           </w:p>
         </w:tc>
       </w:tr>
@@ -734,7 +753,6 @@
           <w:tcPr>
             <w:tcW w:w="4961" w:type="dxa"/>
             <w:gridSpan w:val="4"/>
-            <w:shd w:val="clear" w:color="auto" w:fill="auto"/>
             <w:vAlign w:val="center"/>
           </w:tcPr>
           <w:p>
@@ -745,7 +763,7 @@
                 <w:sz w:val="18"/>
                 <w:szCs w:val="18"/>
                 <w:lang w:val="en-US"/>
-                <w:rPrChange w:id="12" w:author="Дарья Лапутина" w:date="2021-03-07T19:03:00Z">
+                <w:rPrChange w:id="14" w:author="Дарья Лапутина" w:date="2021-03-07T19:03:00Z">
                   <w:rPr>
                     <w:rFonts w:ascii="Times New Roman" w:hAnsi="Times New Roman"/>
                     <w:sz w:val="18"/>
@@ -754,7 +772,7 @@
                 </w:rPrChange>
               </w:rPr>
             </w:pPr>
-            <w:ins w:id="13" w:author="Дарья Лапутина" w:date="2021-03-07T19:03:00Z">
+            <w:ins w:id="15" w:author="Дарья Лапутина" w:date="2021-03-07T19:03:00Z">
               <w:r>
                 <w:rPr>
                   <w:rFonts w:ascii="Times New Roman" w:hAnsi="Times New Roman"/>
@@ -795,7 +813,6 @@
         <w:tc>
           <w:tcPr>
             <w:tcW w:w="2410" w:type="dxa"/>
-            <w:shd w:val="clear" w:color="auto" w:fill="auto"/>
             <w:vAlign w:val="center"/>
           </w:tcPr>
           <w:p>
@@ -806,7 +823,7 @@
                 <w:sz w:val="18"/>
                 <w:szCs w:val="18"/>
                 <w:lang w:val="en-US"/>
-                <w:rPrChange w:id="14" w:author="Дарья Лапутина" w:date="2021-03-07T19:03:00Z">
+                <w:rPrChange w:id="16" w:author="Дарья Лапутина" w:date="2021-03-07T19:03:00Z">
                   <w:rPr>
                     <w:rFonts w:ascii="Times New Roman" w:hAnsi="Times New Roman"/>
                     <w:sz w:val="18"/>
@@ -815,7 +832,7 @@
                 </w:rPrChange>
               </w:rPr>
             </w:pPr>
-            <w:ins w:id="15" w:author="Дарья Лапутина" w:date="2021-03-10T22:37:00Z">
+            <w:ins w:id="17" w:author="Дарья Лапутина" w:date="2021-03-16T16:07:00Z">
               <w:r>
                 <w:rPr>
                   <w:rFonts w:ascii="Times New Roman" w:hAnsi="Times New Roman"/>
@@ -862,7 +879,6 @@
           <w:tcPr>
             <w:tcW w:w="8930" w:type="dxa"/>
             <w:gridSpan w:val="6"/>
-            <w:shd w:val="clear" w:color="auto" w:fill="auto"/>
             <w:vAlign w:val="center"/>
           </w:tcPr>
           <w:p>
@@ -875,7 +891,7 @@
                 <w:sz w:val="18"/>
                 <w:szCs w:val="18"/>
                 <w:lang w:val="en-US"/>
-                <w:rPrChange w:id="16" w:author="Дарья Лапутина" w:date="2021-03-07T19:03:00Z">
+                <w:rPrChange w:id="18" w:author="Дарья Лапутина" w:date="2021-03-07T19:03:00Z">
                   <w:rPr>
                     <w:rFonts w:ascii="Times New Roman" w:hAnsi="Times New Roman"/>
                     <w:color w:val="000000"/>
@@ -885,18 +901,6 @@
                 </w:rPrChange>
               </w:rPr>
             </w:pPr>
-            <w:ins w:id="17" w:author="Дарья Лапутина" w:date="2021-03-07T19:03:00Z">
-              <w:r>
-                <w:rPr>
-                  <w:rFonts w:ascii="Times New Roman" w:hAnsi="Times New Roman"/>
-                  <w:color w:val="000000"/>
-                  <w:sz w:val="18"/>
-                  <w:szCs w:val="18"/>
-                  <w:lang w:val="en-US"/>
-                </w:rPr>
-                <w:t>{result}</w:t>
-              </w:r>
-            </w:ins>
           </w:p>
         </w:tc>
       </w:tr>
@@ -933,7 +937,6 @@
           <w:tcPr>
             <w:tcW w:w="2551" w:type="dxa"/>
             <w:gridSpan w:val="2"/>
-            <w:shd w:val="clear" w:color="auto" w:fill="auto"/>
             <w:vAlign w:val="center"/>
           </w:tcPr>
           <w:p>
@@ -944,7 +947,7 @@
                 <w:sz w:val="18"/>
                 <w:szCs w:val="18"/>
                 <w:lang w:val="en-US"/>
-                <w:rPrChange w:id="18" w:author="Дарья Лапутина" w:date="2021-03-07T19:03:00Z">
+                <w:rPrChange w:id="19" w:author="Дарья Лапутина" w:date="2021-03-07T19:03:00Z">
                   <w:rPr>
                     <w:rFonts w:ascii="Times New Roman" w:hAnsi="Times New Roman"/>
                     <w:sz w:val="18"/>
@@ -953,7 +956,7 @@
                 </w:rPrChange>
               </w:rPr>
             </w:pPr>
-            <w:ins w:id="19" w:author="Дарья Лапутина" w:date="2021-03-10T22:37:00Z">
+            <w:ins w:id="20" w:author="Дарья Лапутина" w:date="2021-03-16T16:07:00Z">
               <w:r>
                 <w:rPr>
                   <w:rFonts w:ascii="Times New Roman" w:hAnsi="Times New Roman"/>
@@ -970,7 +973,6 @@
           <w:tcPr>
             <w:tcW w:w="6379" w:type="dxa"/>
             <w:gridSpan w:val="4"/>
-            <w:shd w:val="clear" w:color="auto" w:fill="auto"/>
             <w:vAlign w:val="center"/>
           </w:tcPr>
           <w:p>
@@ -1020,7 +1022,6 @@
           <w:tcPr>
             <w:tcW w:w="4961" w:type="dxa"/>
             <w:gridSpan w:val="4"/>
-            <w:shd w:val="clear" w:color="auto" w:fill="auto"/>
             <w:vAlign w:val="center"/>
           </w:tcPr>
           <w:p>
@@ -1033,7 +1034,7 @@
                 <w:sz w:val="18"/>
                 <w:szCs w:val="18"/>
                 <w:lang w:val="en-US"/>
-                <w:rPrChange w:id="20" w:author="Дарья Лапутина" w:date="2021-03-07T19:05:00Z">
+                <w:rPrChange w:id="21" w:author="Дарья Лапутина" w:date="2021-03-07T19:05:00Z">
                   <w:rPr>
                     <w:rFonts w:ascii="Times New Roman" w:hAnsi="Times New Roman"/>
                     <w:color w:val="000000"/>
@@ -1043,7 +1044,7 @@
                 </w:rPrChange>
               </w:rPr>
             </w:pPr>
-            <w:ins w:id="21" w:author="Дарья Лапутина" w:date="2021-03-10T22:37:00Z">
+            <w:ins w:id="22" w:author="Дарья Лапутина" w:date="2021-03-16T16:07:00Z">
               <w:r>
                 <w:rPr>
                   <w:rFonts w:ascii="Times New Roman" w:hAnsi="Times New Roman"/>
@@ -1052,7 +1053,31 @@
                   <w:szCs w:val="18"/>
                   <w:lang w:val="en-US"/>
                 </w:rPr>
-                <w:t>{subject}</w:t>
+                <w:t>{sub</w:t>
+              </w:r>
+            </w:ins>
+            <w:ins w:id="23" w:author="Дарья Лапутина" w:date="2021-03-16T16:08:00Z">
+              <w:r>
+                <w:rPr>
+                  <w:rFonts w:ascii="Times New Roman" w:hAnsi="Times New Roman"/>
+                  <w:color w:val="000000"/>
+                  <w:sz w:val="18"/>
+                  <w:szCs w:val="18"/>
+                  <w:lang w:val="en-US"/>
+                </w:rPr>
+                <w:t>ject</w:t>
+              </w:r>
+            </w:ins>
+            <w:ins w:id="24" w:author="Дарья Лапутина" w:date="2021-03-16T16:07:00Z">
+              <w:r>
+                <w:rPr>
+                  <w:rFonts w:ascii="Times New Roman" w:hAnsi="Times New Roman"/>
+                  <w:color w:val="000000"/>
+                  <w:sz w:val="18"/>
+                  <w:szCs w:val="18"/>
+                  <w:lang w:val="en-US"/>
+                </w:rPr>
+                <w:t>}</w:t>
               </w:r>
             </w:ins>
           </w:p>
@@ -1097,7 +1122,6 @@
         <w:tc>
           <w:tcPr>
             <w:tcW w:w="2410" w:type="dxa"/>
-            <w:shd w:val="clear" w:color="auto" w:fill="auto"/>
             <w:vAlign w:val="center"/>
           </w:tcPr>
           <w:p>
@@ -1110,7 +1134,7 @@
                 <w:sz w:val="18"/>
                 <w:szCs w:val="18"/>
                 <w:lang w:val="en-US"/>
-                <w:rPrChange w:id="22" w:author="Дарья Лапутина" w:date="2021-03-07T19:05:00Z">
+                <w:rPrChange w:id="25" w:author="Дарья Лапутина" w:date="2021-03-07T19:05:00Z">
                   <w:rPr>
                     <w:rFonts w:ascii="Times New Roman" w:hAnsi="Times New Roman"/>
                     <w:color w:val="000000"/>
@@ -1120,7 +1144,7 @@
                 </w:rPrChange>
               </w:rPr>
             </w:pPr>
-            <w:ins w:id="23" w:author="Дарья Лапутина" w:date="2021-03-10T22:37:00Z">
+            <w:ins w:id="26" w:author="Дарья Лапутина" w:date="2021-03-16T16:08:00Z">
               <w:r>
                 <w:rPr>
                   <w:rFonts w:ascii="Times New Roman" w:hAnsi="Times New Roman"/>
@@ -1208,7 +1232,6 @@
           <w:tcPr>
             <w:tcW w:w="10490" w:type="dxa"/>
             <w:gridSpan w:val="7"/>
-            <w:shd w:val="clear" w:color="auto" w:fill="auto"/>
             <w:vAlign w:val="center"/>
           </w:tcPr>
           <w:p>
@@ -1219,8 +1242,27 @@
                 <w:rFonts w:ascii="Times New Roman" w:hAnsi="Times New Roman"/>
                 <w:sz w:val="20"/>
                 <w:szCs w:val="20"/>
+                <w:lang w:val="en-US"/>
+                <w:rPrChange w:id="27" w:author="Дарья Лапутина" w:date="2021-03-16T16:08:00Z">
+                  <w:rPr>
+                    <w:rFonts w:ascii="Times New Roman" w:hAnsi="Times New Roman"/>
+                    <w:sz w:val="20"/>
+                    <w:szCs w:val="20"/>
+                  </w:rPr>
+                </w:rPrChange>
               </w:rPr>
             </w:pPr>
+            <w:ins w:id="28" w:author="Дарья Лапутина" w:date="2021-03-16T16:08:00Z">
+              <w:r>
+                <w:rPr>
+                  <w:rFonts w:ascii="Times New Roman" w:hAnsi="Times New Roman"/>
+                  <w:sz w:val="20"/>
+                  <w:szCs w:val="20"/>
+                  <w:lang w:val="en-US"/>
+                </w:rPr>
+                <w:t>{scoring}</w:t>
+              </w:r>
+            </w:ins>
           </w:p>
         </w:tc>
       </w:tr>
@@ -1271,7 +1313,6 @@
           <w:tcPr>
             <w:tcW w:w="10490" w:type="dxa"/>
             <w:gridSpan w:val="7"/>
-            <w:shd w:val="clear" w:color="auto" w:fill="auto"/>
             <w:vAlign w:val="center"/>
           </w:tcPr>
           <w:p>
@@ -1283,7 +1324,7 @@
                 <w:sz w:val="20"/>
                 <w:szCs w:val="20"/>
                 <w:lang w:val="en-US"/>
-                <w:rPrChange w:id="24" w:author="Дарья Лапутина" w:date="2021-03-10T21:07:00Z">
+                <w:rPrChange w:id="29" w:author="Дарья Лапутина" w:date="2021-03-10T21:07:00Z">
                   <w:rPr>
                     <w:rFonts w:ascii="Times New Roman" w:hAnsi="Times New Roman"/>
                     <w:sz w:val="20"/>
@@ -1292,7 +1333,7 @@
                 </w:rPrChange>
               </w:rPr>
             </w:pPr>
-            <w:ins w:id="25" w:author="Дарья Лапутина" w:date="2021-03-10T21:07:00Z">
+            <w:ins w:id="30" w:author="Дарья Лапутина" w:date="2021-03-10T21:07:00Z">
               <w:r>
                 <w:rPr>
                   <w:rFonts w:ascii="Times New Roman" w:hAnsi="Times New Roman"/>
@@ -1347,7 +1388,6 @@
           <w:tcPr>
             <w:tcW w:w="10490" w:type="dxa"/>
             <w:gridSpan w:val="7"/>
-            <w:shd w:val="clear" w:color="auto" w:fill="auto"/>
             <w:vAlign w:val="center"/>
           </w:tcPr>
           <w:p>
@@ -1362,54 +1402,67 @@
                 <w:highlight w:val="yellow"/>
               </w:rPr>
             </w:pPr>
-            <w:r>
-              <w:rPr>
-                <w:rFonts w:ascii="Times New Roman" w:hAnsi="Times New Roman"/>
-                <w:b/>
-                <w:szCs w:val="18"/>
-              </w:rPr>
-              <w:t>Возможно</w:t>
-            </w:r>
-            <w:r>
-              <w:rPr>
-                <w:rFonts w:ascii="Times New Roman" w:hAnsi="Times New Roman"/>
-                <w:b/>
-                <w:szCs w:val="18"/>
-              </w:rPr>
-              <w:t>/</w:t>
-            </w:r>
-            <w:r>
-              <w:rPr>
-                <w:rFonts w:ascii="Times New Roman" w:hAnsi="Times New Roman"/>
-                <w:b/>
-                <w:szCs w:val="18"/>
-              </w:rPr>
-              <w:t xml:space="preserve">Возможно </w:t>
-            </w:r>
-            <w:r>
-              <w:rPr>
-                <w:rFonts w:ascii="Times New Roman" w:hAnsi="Times New Roman"/>
-                <w:b/>
-                <w:szCs w:val="18"/>
-              </w:rPr>
-              <w:t>с ограничени</w:t>
-            </w:r>
-            <w:r>
-              <w:rPr>
-                <w:rFonts w:ascii="Times New Roman" w:hAnsi="Times New Roman"/>
-                <w:b/>
-                <w:szCs w:val="18"/>
-              </w:rPr>
-              <w:t>е</w:t>
-            </w:r>
-            <w:r>
-              <w:rPr>
-                <w:rFonts w:ascii="Times New Roman" w:hAnsi="Times New Roman"/>
-                <w:b/>
-                <w:szCs w:val="18"/>
-              </w:rPr>
-              <w:t>м/Не рекомендовано</w:t>
-            </w:r>
+            <w:ins w:id="31" w:author="Дарья Лапутина" w:date="2021-03-16T16:08:00Z">
+              <w:r>
+                <w:rPr>
+                  <w:rFonts w:ascii="Times New Roman" w:hAnsi="Times New Roman"/>
+                  <w:b/>
+                  <w:szCs w:val="18"/>
+                  <w:lang w:val="en-US"/>
+                </w:rPr>
+                <w:t>{result}</w:t>
+              </w:r>
+            </w:ins>
+            <w:del w:id="32" w:author="Дарья Лапутина" w:date="2021-03-16T16:08:00Z">
+              <w:r>
+                <w:rPr>
+                  <w:rFonts w:ascii="Times New Roman" w:hAnsi="Times New Roman"/>
+                  <w:b/>
+                  <w:szCs w:val="18"/>
+                </w:rPr>
+                <w:delText>Возможно</w:delText>
+              </w:r>
+              <w:r>
+                <w:rPr>
+                  <w:rFonts w:ascii="Times New Roman" w:hAnsi="Times New Roman"/>
+                  <w:b/>
+                  <w:szCs w:val="18"/>
+                </w:rPr>
+                <w:delText>/</w:delText>
+              </w:r>
+              <w:r>
+                <w:rPr>
+                  <w:rFonts w:ascii="Times New Roman" w:hAnsi="Times New Roman"/>
+                  <w:b/>
+                  <w:szCs w:val="18"/>
+                </w:rPr>
+                <w:delText xml:space="preserve">Возможно </w:delText>
+              </w:r>
+              <w:r>
+                <w:rPr>
+                  <w:rFonts w:ascii="Times New Roman" w:hAnsi="Times New Roman"/>
+                  <w:b/>
+                  <w:szCs w:val="18"/>
+                </w:rPr>
+                <w:delText>с ограничени</w:delText>
+              </w:r>
+              <w:r>
+                <w:rPr>
+                  <w:rFonts w:ascii="Times New Roman" w:hAnsi="Times New Roman"/>
+                  <w:b/>
+                  <w:szCs w:val="18"/>
+                </w:rPr>
+                <w:delText>е</w:delText>
+              </w:r>
+              <w:r>
+                <w:rPr>
+                  <w:rFonts w:ascii="Times New Roman" w:hAnsi="Times New Roman"/>
+                  <w:b/>
+                  <w:szCs w:val="18"/>
+                </w:rPr>
+                <w:delText>м/Не рекомендовано</w:delText>
+              </w:r>
+            </w:del>
           </w:p>
         </w:tc>
       </w:tr>
@@ -1719,7 +1772,7 @@
           <w:iCs/>
           <w:sz w:val="16"/>
           <w:szCs w:val="24"/>
-          <w:rPrChange w:id="26" w:author="Дарья Лапутина" w:date="2021-03-10T21:07:00Z">
+          <w:rPrChange w:id="33" w:author="Дарья Лапутина" w:date="2021-03-10T21:07:00Z">
             <w:rPr>
               <w:rFonts w:ascii="Times New Roman" w:hAnsi="Times New Roman"/>
               <w:iCs/>
@@ -1746,7 +1799,7 @@
           <w:iCs/>
           <w:sz w:val="16"/>
           <w:szCs w:val="24"/>
-          <w:rPrChange w:id="27" w:author="Дарья Лапутина" w:date="2021-03-10T21:07:00Z">
+          <w:rPrChange w:id="34" w:author="Дарья Лапутина" w:date="2021-03-10T21:07:00Z">
             <w:rPr>
               <w:rFonts w:ascii="Times New Roman" w:hAnsi="Times New Roman"/>
               <w:iCs/>
@@ -1774,7 +1827,7 @@
           <w:iCs/>
           <w:sz w:val="16"/>
           <w:szCs w:val="24"/>
-          <w:rPrChange w:id="28" w:author="Дарья Лапутина" w:date="2021-03-10T21:07:00Z">
+          <w:rPrChange w:id="35" w:author="Дарья Лапутина" w:date="2021-03-10T21:07:00Z">
             <w:rPr>
               <w:rFonts w:ascii="Times New Roman" w:hAnsi="Times New Roman"/>
               <w:iCs/>
@@ -1824,7 +1877,7 @@
         <w:ind w:left="1440" w:hanging="360"/>
       </w:pPr>
       <w:rPr>
-        <w:rFonts w:ascii="Courier New" w:hAnsi="Courier New" w:cs="Courier New" w:hint="default"/>
+        <w:rFonts w:ascii="Courier New" w:hAnsi="Courier New" w:hint="default"/>
       </w:rPr>
     </w:lvl>
     <w:lvl w:ilvl="2" w:tplc="04190005" w:tentative="1">
@@ -1860,7 +1913,7 @@
         <w:ind w:left="3600" w:hanging="360"/>
       </w:pPr>
       <w:rPr>
-        <w:rFonts w:ascii="Courier New" w:hAnsi="Courier New" w:cs="Courier New" w:hint="default"/>
+        <w:rFonts w:ascii="Courier New" w:hAnsi="Courier New" w:hint="default"/>
       </w:rPr>
     </w:lvl>
     <w:lvl w:ilvl="5" w:tplc="04190005" w:tentative="1">
@@ -1896,7 +1949,7 @@
         <w:ind w:left="5760" w:hanging="360"/>
       </w:pPr>
       <w:rPr>
-        <w:rFonts w:ascii="Courier New" w:hAnsi="Courier New" w:cs="Courier New" w:hint="default"/>
+        <w:rFonts w:ascii="Courier New" w:hAnsi="Courier New" w:hint="default"/>
       </w:rPr>
     </w:lvl>
     <w:lvl w:ilvl="8" w:tplc="04190005" w:tentative="1">
@@ -1937,7 +1990,7 @@
         <w:ind w:left="1080" w:hanging="360"/>
       </w:pPr>
       <w:rPr>
-        <w:rFonts w:ascii="Courier New" w:hAnsi="Courier New" w:cs="Courier New" w:hint="default"/>
+        <w:rFonts w:ascii="Courier New" w:hAnsi="Courier New" w:hint="default"/>
       </w:rPr>
     </w:lvl>
     <w:lvl w:ilvl="2" w:tplc="04190005" w:tentative="1">
@@ -1973,7 +2026,7 @@
         <w:ind w:left="3240" w:hanging="360"/>
       </w:pPr>
       <w:rPr>
-        <w:rFonts w:ascii="Courier New" w:hAnsi="Courier New" w:cs="Courier New" w:hint="default"/>
+        <w:rFonts w:ascii="Courier New" w:hAnsi="Courier New" w:hint="default"/>
       </w:rPr>
     </w:lvl>
     <w:lvl w:ilvl="5" w:tplc="04190005" w:tentative="1">
@@ -2009,7 +2062,7 @@
         <w:ind w:left="5400" w:hanging="360"/>
       </w:pPr>
       <w:rPr>
-        <w:rFonts w:ascii="Courier New" w:hAnsi="Courier New" w:cs="Courier New" w:hint="default"/>
+        <w:rFonts w:ascii="Courier New" w:hAnsi="Courier New" w:hint="default"/>
       </w:rPr>
     </w:lvl>
     <w:lvl w:ilvl="8" w:tplc="04190005" w:tentative="1">
@@ -2038,7 +2091,7 @@
         <w:ind w:left="780" w:hanging="420"/>
       </w:pPr>
       <w:rPr>
-        <w:rFonts w:hint="default"/>
+        <w:rFonts w:cs="Times New Roman" w:hint="default"/>
       </w:rPr>
     </w:lvl>
     <w:lvl w:ilvl="1" w:tplc="04190019" w:tentative="1">
@@ -2049,6 +2102,9 @@
       <w:pPr>
         <w:ind w:left="1440" w:hanging="360"/>
       </w:pPr>
+      <w:rPr>
+        <w:rFonts w:cs="Times New Roman"/>
+      </w:rPr>
     </w:lvl>
     <w:lvl w:ilvl="2" w:tplc="0419001B" w:tentative="1">
       <w:start w:val="1"/>
@@ -2058,6 +2114,9 @@
       <w:pPr>
         <w:ind w:left="2160" w:hanging="180"/>
       </w:pPr>
+      <w:rPr>
+        <w:rFonts w:cs="Times New Roman"/>
+      </w:rPr>
     </w:lvl>
     <w:lvl w:ilvl="3" w:tplc="0419000F" w:tentative="1">
       <w:start w:val="1"/>
@@ -2067,6 +2126,9 @@
       <w:pPr>
         <w:ind w:left="2880" w:hanging="360"/>
       </w:pPr>
+      <w:rPr>
+        <w:rFonts w:cs="Times New Roman"/>
+      </w:rPr>
     </w:lvl>
     <w:lvl w:ilvl="4" w:tplc="04190019" w:tentative="1">
       <w:start w:val="1"/>
@@ -2076,6 +2138,9 @@
       <w:pPr>
         <w:ind w:left="3600" w:hanging="360"/>
       </w:pPr>
+      <w:rPr>
+        <w:rFonts w:cs="Times New Roman"/>
+      </w:rPr>
     </w:lvl>
     <w:lvl w:ilvl="5" w:tplc="0419001B" w:tentative="1">
       <w:start w:val="1"/>
@@ -2085,6 +2150,9 @@
       <w:pPr>
         <w:ind w:left="4320" w:hanging="180"/>
       </w:pPr>
+      <w:rPr>
+        <w:rFonts w:cs="Times New Roman"/>
+      </w:rPr>
     </w:lvl>
     <w:lvl w:ilvl="6" w:tplc="0419000F" w:tentative="1">
       <w:start w:val="1"/>
@@ -2094,6 +2162,9 @@
       <w:pPr>
         <w:ind w:left="5040" w:hanging="360"/>
       </w:pPr>
+      <w:rPr>
+        <w:rFonts w:cs="Times New Roman"/>
+      </w:rPr>
     </w:lvl>
     <w:lvl w:ilvl="7" w:tplc="04190019" w:tentative="1">
       <w:start w:val="1"/>
@@ -2103,6 +2174,9 @@
       <w:pPr>
         <w:ind w:left="5760" w:hanging="360"/>
       </w:pPr>
+      <w:rPr>
+        <w:rFonts w:cs="Times New Roman"/>
+      </w:rPr>
     </w:lvl>
     <w:lvl w:ilvl="8" w:tplc="0419001B" w:tentative="1">
       <w:start w:val="1"/>
@@ -2112,6 +2186,9 @@
       <w:pPr>
         <w:ind w:left="6480" w:hanging="180"/>
       </w:pPr>
+      <w:rPr>
+        <w:rFonts w:cs="Times New Roman"/>
+      </w:rPr>
     </w:lvl>
   </w:abstractNum>
   <w:abstractNum w:abstractNumId="3" w15:restartNumberingAfterBreak="0">
@@ -2139,7 +2216,7 @@
         <w:ind w:left="1669" w:hanging="360"/>
       </w:pPr>
       <w:rPr>
-        <w:rFonts w:ascii="Courier New" w:hAnsi="Courier New" w:cs="Courier New" w:hint="default"/>
+        <w:rFonts w:ascii="Courier New" w:hAnsi="Courier New" w:hint="default"/>
       </w:rPr>
     </w:lvl>
     <w:lvl w:ilvl="2" w:tplc="04190005">
@@ -2175,7 +2252,7 @@
         <w:ind w:left="3829" w:hanging="360"/>
       </w:pPr>
       <w:rPr>
-        <w:rFonts w:ascii="Courier New" w:hAnsi="Courier New" w:cs="Courier New" w:hint="default"/>
+        <w:rFonts w:ascii="Courier New" w:hAnsi="Courier New" w:hint="default"/>
       </w:rPr>
     </w:lvl>
     <w:lvl w:ilvl="5" w:tplc="04190005">
@@ -2211,7 +2288,7 @@
         <w:ind w:left="5989" w:hanging="360"/>
       </w:pPr>
       <w:rPr>
-        <w:rFonts w:ascii="Courier New" w:hAnsi="Courier New" w:cs="Courier New" w:hint="default"/>
+        <w:rFonts w:ascii="Courier New" w:hAnsi="Courier New" w:hint="default"/>
       </w:rPr>
     </w:lvl>
     <w:lvl w:ilvl="8" w:tplc="04190005">
@@ -2240,7 +2317,7 @@
         <w:ind w:left="720" w:hanging="360"/>
       </w:pPr>
       <w:rPr>
-        <w:rFonts w:hint="default"/>
+        <w:rFonts w:cs="Times New Roman" w:hint="default"/>
       </w:rPr>
     </w:lvl>
     <w:lvl w:ilvl="1" w:tplc="04190019" w:tentative="1">
@@ -2251,6 +2328,9 @@
       <w:pPr>
         <w:ind w:left="1440" w:hanging="360"/>
       </w:pPr>
+      <w:rPr>
+        <w:rFonts w:cs="Times New Roman"/>
+      </w:rPr>
     </w:lvl>
     <w:lvl w:ilvl="2" w:tplc="0419001B" w:tentative="1">
       <w:start w:val="1"/>
@@ -2260,6 +2340,9 @@
       <w:pPr>
         <w:ind w:left="2160" w:hanging="180"/>
       </w:pPr>
+      <w:rPr>
+        <w:rFonts w:cs="Times New Roman"/>
+      </w:rPr>
     </w:lvl>
     <w:lvl w:ilvl="3" w:tplc="0419000F" w:tentative="1">
       <w:start w:val="1"/>
@@ -2269,6 +2352,9 @@
       <w:pPr>
         <w:ind w:left="2880" w:hanging="360"/>
       </w:pPr>
+      <w:rPr>
+        <w:rFonts w:cs="Times New Roman"/>
+      </w:rPr>
     </w:lvl>
     <w:lvl w:ilvl="4" w:tplc="04190019" w:tentative="1">
       <w:start w:val="1"/>
@@ -2278,6 +2364,9 @@
       <w:pPr>
         <w:ind w:left="3600" w:hanging="360"/>
       </w:pPr>
+      <w:rPr>
+        <w:rFonts w:cs="Times New Roman"/>
+      </w:rPr>
     </w:lvl>
     <w:lvl w:ilvl="5" w:tplc="0419001B" w:tentative="1">
       <w:start w:val="1"/>
@@ -2287,6 +2376,9 @@
       <w:pPr>
         <w:ind w:left="4320" w:hanging="180"/>
       </w:pPr>
+      <w:rPr>
+        <w:rFonts w:cs="Times New Roman"/>
+      </w:rPr>
     </w:lvl>
     <w:lvl w:ilvl="6" w:tplc="0419000F" w:tentative="1">
       <w:start w:val="1"/>
@@ -2296,6 +2388,9 @@
       <w:pPr>
         <w:ind w:left="5040" w:hanging="360"/>
       </w:pPr>
+      <w:rPr>
+        <w:rFonts w:cs="Times New Roman"/>
+      </w:rPr>
     </w:lvl>
     <w:lvl w:ilvl="7" w:tplc="04190019" w:tentative="1">
       <w:start w:val="1"/>
@@ -2305,6 +2400,9 @@
       <w:pPr>
         <w:ind w:left="5760" w:hanging="360"/>
       </w:pPr>
+      <w:rPr>
+        <w:rFonts w:cs="Times New Roman"/>
+      </w:rPr>
     </w:lvl>
     <w:lvl w:ilvl="8" w:tplc="0419001B" w:tentative="1">
       <w:start w:val="1"/>
@@ -2314,6 +2412,9 @@
       <w:pPr>
         <w:ind w:left="6480" w:hanging="180"/>
       </w:pPr>
+      <w:rPr>
+        <w:rFonts w:cs="Times New Roman"/>
+      </w:rPr>
     </w:lvl>
   </w:abstractNum>
   <w:abstractNum w:abstractNumId="5" w15:restartNumberingAfterBreak="0">
@@ -2329,7 +2430,7 @@
         <w:ind w:left="420" w:hanging="360"/>
       </w:pPr>
       <w:rPr>
-        <w:rFonts w:ascii="Times New Roman" w:eastAsia="Calibri" w:hAnsi="Times New Roman" w:cs="Times New Roman" w:hint="default"/>
+        <w:rFonts w:ascii="Times New Roman" w:eastAsia="Times New Roman" w:hAnsi="Times New Roman" w:hint="default"/>
       </w:rPr>
     </w:lvl>
     <w:lvl w:ilvl="1" w:tplc="04190003" w:tentative="1">
@@ -2341,7 +2442,7 @@
         <w:ind w:left="1440" w:hanging="360"/>
       </w:pPr>
       <w:rPr>
-        <w:rFonts w:ascii="Courier New" w:hAnsi="Courier New" w:cs="Courier New" w:hint="default"/>
+        <w:rFonts w:ascii="Courier New" w:hAnsi="Courier New" w:hint="default"/>
       </w:rPr>
     </w:lvl>
     <w:lvl w:ilvl="2" w:tplc="04190005" w:tentative="1">
@@ -2377,7 +2478,7 @@
         <w:ind w:left="3600" w:hanging="360"/>
       </w:pPr>
       <w:rPr>
-        <w:rFonts w:ascii="Courier New" w:hAnsi="Courier New" w:cs="Courier New" w:hint="default"/>
+        <w:rFonts w:ascii="Courier New" w:hAnsi="Courier New" w:hint="default"/>
       </w:rPr>
     </w:lvl>
     <w:lvl w:ilvl="5" w:tplc="04190005" w:tentative="1">
@@ -2413,7 +2514,7 @@
         <w:ind w:left="5760" w:hanging="360"/>
       </w:pPr>
       <w:rPr>
-        <w:rFonts w:ascii="Courier New" w:hAnsi="Courier New" w:cs="Courier New" w:hint="default"/>
+        <w:rFonts w:ascii="Courier New" w:hAnsi="Courier New" w:hint="default"/>
       </w:rPr>
     </w:lvl>
     <w:lvl w:ilvl="8" w:tplc="04190005" w:tentative="1">
@@ -2442,7 +2543,7 @@
         <w:ind w:left="420" w:hanging="360"/>
       </w:pPr>
       <w:rPr>
-        <w:rFonts w:ascii="Times New Roman" w:eastAsia="Calibri" w:hAnsi="Times New Roman" w:cs="Times New Roman" w:hint="default"/>
+        <w:rFonts w:ascii="Times New Roman" w:eastAsia="Times New Roman" w:hAnsi="Times New Roman" w:hint="default"/>
       </w:rPr>
     </w:lvl>
     <w:lvl w:ilvl="1" w:tplc="04190003" w:tentative="1">
@@ -2454,7 +2555,7 @@
         <w:ind w:left="1440" w:hanging="360"/>
       </w:pPr>
       <w:rPr>
-        <w:rFonts w:ascii="Courier New" w:hAnsi="Courier New" w:cs="Courier New" w:hint="default"/>
+        <w:rFonts w:ascii="Courier New" w:hAnsi="Courier New" w:hint="default"/>
       </w:rPr>
     </w:lvl>
     <w:lvl w:ilvl="2" w:tplc="04190005" w:tentative="1">
@@ -2490,7 +2591,7 @@
         <w:ind w:left="3600" w:hanging="360"/>
       </w:pPr>
       <w:rPr>
-        <w:rFonts w:ascii="Courier New" w:hAnsi="Courier New" w:cs="Courier New" w:hint="default"/>
+        <w:rFonts w:ascii="Courier New" w:hAnsi="Courier New" w:hint="default"/>
       </w:rPr>
     </w:lvl>
     <w:lvl w:ilvl="5" w:tplc="04190005" w:tentative="1">
@@ -2526,7 +2627,7 @@
         <w:ind w:left="5760" w:hanging="360"/>
       </w:pPr>
       <w:rPr>
-        <w:rFonts w:ascii="Courier New" w:hAnsi="Courier New" w:cs="Courier New" w:hint="default"/>
+        <w:rFonts w:ascii="Courier New" w:hAnsi="Courier New" w:hint="default"/>
       </w:rPr>
     </w:lvl>
     <w:lvl w:ilvl="8" w:tplc="04190005" w:tentative="1">
@@ -2567,7 +2668,7 @@
         <w:ind w:left="1080" w:hanging="360"/>
       </w:pPr>
       <w:rPr>
-        <w:rFonts w:ascii="Courier New" w:hAnsi="Courier New" w:cs="Courier New" w:hint="default"/>
+        <w:rFonts w:ascii="Courier New" w:hAnsi="Courier New" w:hint="default"/>
       </w:rPr>
     </w:lvl>
     <w:lvl w:ilvl="2" w:tplc="04190005">
@@ -2603,7 +2704,7 @@
         <w:ind w:left="3240" w:hanging="360"/>
       </w:pPr>
       <w:rPr>
-        <w:rFonts w:ascii="Courier New" w:hAnsi="Courier New" w:cs="Courier New" w:hint="default"/>
+        <w:rFonts w:ascii="Courier New" w:hAnsi="Courier New" w:hint="default"/>
       </w:rPr>
     </w:lvl>
     <w:lvl w:ilvl="5" w:tplc="04190005">
@@ -2639,7 +2740,7 @@
         <w:ind w:left="5400" w:hanging="360"/>
       </w:pPr>
       <w:rPr>
-        <w:rFonts w:ascii="Courier New" w:hAnsi="Courier New" w:cs="Courier New" w:hint="default"/>
+        <w:rFonts w:ascii="Courier New" w:hAnsi="Courier New" w:hint="default"/>
       </w:rPr>
     </w:lvl>
     <w:lvl w:ilvl="8" w:tplc="04190005">
@@ -2680,7 +2781,7 @@
         <w:ind w:left="1440" w:hanging="360"/>
       </w:pPr>
       <w:rPr>
-        <w:rFonts w:ascii="Courier New" w:hAnsi="Courier New" w:cs="Courier New" w:hint="default"/>
+        <w:rFonts w:ascii="Courier New" w:hAnsi="Courier New" w:hint="default"/>
       </w:rPr>
     </w:lvl>
     <w:lvl w:ilvl="2" w:tplc="04190005">
@@ -2716,7 +2817,7 @@
         <w:ind w:left="3600" w:hanging="360"/>
       </w:pPr>
       <w:rPr>
-        <w:rFonts w:ascii="Courier New" w:hAnsi="Courier New" w:cs="Courier New" w:hint="default"/>
+        <w:rFonts w:ascii="Courier New" w:hAnsi="Courier New" w:hint="default"/>
       </w:rPr>
     </w:lvl>
     <w:lvl w:ilvl="5" w:tplc="04190005">
@@ -2752,7 +2853,7 @@
         <w:ind w:left="5760" w:hanging="360"/>
       </w:pPr>
       <w:rPr>
-        <w:rFonts w:ascii="Courier New" w:hAnsi="Courier New" w:cs="Courier New" w:hint="default"/>
+        <w:rFonts w:ascii="Courier New" w:hAnsi="Courier New" w:hint="default"/>
       </w:rPr>
     </w:lvl>
     <w:lvl w:ilvl="8" w:tplc="04190005">
@@ -2793,7 +2894,7 @@
         <w:ind w:left="1758" w:hanging="360"/>
       </w:pPr>
       <w:rPr>
-        <w:rFonts w:ascii="Courier New" w:hAnsi="Courier New" w:cs="Courier New" w:hint="default"/>
+        <w:rFonts w:ascii="Courier New" w:hAnsi="Courier New" w:hint="default"/>
       </w:rPr>
     </w:lvl>
     <w:lvl w:ilvl="2" w:tplc="04190005" w:tentative="1">
@@ -2829,7 +2930,7 @@
         <w:ind w:left="3918" w:hanging="360"/>
       </w:pPr>
       <w:rPr>
-        <w:rFonts w:ascii="Courier New" w:hAnsi="Courier New" w:cs="Courier New" w:hint="default"/>
+        <w:rFonts w:ascii="Courier New" w:hAnsi="Courier New" w:hint="default"/>
       </w:rPr>
     </w:lvl>
     <w:lvl w:ilvl="5" w:tplc="04190005" w:tentative="1">
@@ -2865,7 +2966,7 @@
         <w:ind w:left="6078" w:hanging="360"/>
       </w:pPr>
       <w:rPr>
-        <w:rFonts w:ascii="Courier New" w:hAnsi="Courier New" w:cs="Courier New" w:hint="default"/>
+        <w:rFonts w:ascii="Courier New" w:hAnsi="Courier New" w:hint="default"/>
       </w:rPr>
     </w:lvl>
     <w:lvl w:ilvl="8" w:tplc="04190005" w:tentative="1">
@@ -2894,7 +2995,7 @@
         <w:ind w:left="546" w:hanging="360"/>
       </w:pPr>
       <w:rPr>
-        <w:rFonts w:hint="default"/>
+        <w:rFonts w:cs="Times New Roman" w:hint="default"/>
       </w:rPr>
     </w:lvl>
     <w:lvl w:ilvl="1" w:tplc="04190019" w:tentative="1">
@@ -2905,6 +3006,9 @@
       <w:pPr>
         <w:ind w:left="1266" w:hanging="360"/>
       </w:pPr>
+      <w:rPr>
+        <w:rFonts w:cs="Times New Roman"/>
+      </w:rPr>
     </w:lvl>
     <w:lvl w:ilvl="2" w:tplc="0419001B" w:tentative="1">
       <w:start w:val="1"/>
@@ -2914,6 +3018,9 @@
       <w:pPr>
         <w:ind w:left="1986" w:hanging="180"/>
       </w:pPr>
+      <w:rPr>
+        <w:rFonts w:cs="Times New Roman"/>
+      </w:rPr>
     </w:lvl>
     <w:lvl w:ilvl="3" w:tplc="0419000F" w:tentative="1">
       <w:start w:val="1"/>
@@ -2923,6 +3030,9 @@
       <w:pPr>
         <w:ind w:left="2706" w:hanging="360"/>
       </w:pPr>
+      <w:rPr>
+        <w:rFonts w:cs="Times New Roman"/>
+      </w:rPr>
     </w:lvl>
     <w:lvl w:ilvl="4" w:tplc="04190019" w:tentative="1">
       <w:start w:val="1"/>
@@ -2932,6 +3042,9 @@
       <w:pPr>
         <w:ind w:left="3426" w:hanging="360"/>
       </w:pPr>
+      <w:rPr>
+        <w:rFonts w:cs="Times New Roman"/>
+      </w:rPr>
     </w:lvl>
     <w:lvl w:ilvl="5" w:tplc="0419001B" w:tentative="1">
       <w:start w:val="1"/>
@@ -2941,6 +3054,9 @@
       <w:pPr>
         <w:ind w:left="4146" w:hanging="180"/>
       </w:pPr>
+      <w:rPr>
+        <w:rFonts w:cs="Times New Roman"/>
+      </w:rPr>
     </w:lvl>
     <w:lvl w:ilvl="6" w:tplc="0419000F" w:tentative="1">
       <w:start w:val="1"/>
@@ -2950,6 +3066,9 @@
       <w:pPr>
         <w:ind w:left="4866" w:hanging="360"/>
       </w:pPr>
+      <w:rPr>
+        <w:rFonts w:cs="Times New Roman"/>
+      </w:rPr>
     </w:lvl>
     <w:lvl w:ilvl="7" w:tplc="04190019" w:tentative="1">
       <w:start w:val="1"/>
@@ -2959,6 +3078,9 @@
       <w:pPr>
         <w:ind w:left="5586" w:hanging="360"/>
       </w:pPr>
+      <w:rPr>
+        <w:rFonts w:cs="Times New Roman"/>
+      </w:rPr>
     </w:lvl>
     <w:lvl w:ilvl="8" w:tplc="0419001B" w:tentative="1">
       <w:start w:val="1"/>
@@ -2968,6 +3090,9 @@
       <w:pPr>
         <w:ind w:left="6306" w:hanging="180"/>
       </w:pPr>
+      <w:rPr>
+        <w:rFonts w:cs="Times New Roman"/>
+      </w:rPr>
     </w:lvl>
   </w:abstractNum>
   <w:abstractNum w:abstractNumId="11" w15:restartNumberingAfterBreak="0">
@@ -2983,7 +3108,7 @@
         <w:ind w:left="791" w:hanging="360"/>
       </w:pPr>
       <w:rPr>
-        <w:rFonts w:ascii="Times New Roman" w:eastAsia="Calibri" w:hAnsi="Times New Roman" w:cs="Times New Roman"/>
+        <w:rFonts w:ascii="Times New Roman" w:eastAsia="Times New Roman" w:hAnsi="Times New Roman" w:cs="Times New Roman"/>
       </w:rPr>
     </w:lvl>
     <w:lvl w:ilvl="1" w:tplc="04190019" w:tentative="1">
@@ -2994,6 +3119,9 @@
       <w:pPr>
         <w:ind w:left="1553" w:hanging="360"/>
       </w:pPr>
+      <w:rPr>
+        <w:rFonts w:cs="Times New Roman"/>
+      </w:rPr>
     </w:lvl>
     <w:lvl w:ilvl="2" w:tplc="0419001B" w:tentative="1">
       <w:start w:val="1"/>
@@ -3003,6 +3131,9 @@
       <w:pPr>
         <w:ind w:left="2273" w:hanging="180"/>
       </w:pPr>
+      <w:rPr>
+        <w:rFonts w:cs="Times New Roman"/>
+      </w:rPr>
     </w:lvl>
     <w:lvl w:ilvl="3" w:tplc="0419000F" w:tentative="1">
       <w:start w:val="1"/>
@@ -3012,6 +3143,9 @@
       <w:pPr>
         <w:ind w:left="2993" w:hanging="360"/>
       </w:pPr>
+      <w:rPr>
+        <w:rFonts w:cs="Times New Roman"/>
+      </w:rPr>
     </w:lvl>
     <w:lvl w:ilvl="4" w:tplc="04190019" w:tentative="1">
       <w:start w:val="1"/>
@@ -3021,6 +3155,9 @@
       <w:pPr>
         <w:ind w:left="3713" w:hanging="360"/>
       </w:pPr>
+      <w:rPr>
+        <w:rFonts w:cs="Times New Roman"/>
+      </w:rPr>
     </w:lvl>
     <w:lvl w:ilvl="5" w:tplc="0419001B" w:tentative="1">
       <w:start w:val="1"/>
@@ -3030,6 +3167,9 @@
       <w:pPr>
         <w:ind w:left="4433" w:hanging="180"/>
       </w:pPr>
+      <w:rPr>
+        <w:rFonts w:cs="Times New Roman"/>
+      </w:rPr>
     </w:lvl>
     <w:lvl w:ilvl="6" w:tplc="0419000F" w:tentative="1">
       <w:start w:val="1"/>
@@ -3039,6 +3179,9 @@
       <w:pPr>
         <w:ind w:left="5153" w:hanging="360"/>
       </w:pPr>
+      <w:rPr>
+        <w:rFonts w:cs="Times New Roman"/>
+      </w:rPr>
     </w:lvl>
     <w:lvl w:ilvl="7" w:tplc="04190019" w:tentative="1">
       <w:start w:val="1"/>
@@ -3048,6 +3191,9 @@
       <w:pPr>
         <w:ind w:left="5873" w:hanging="360"/>
       </w:pPr>
+      <w:rPr>
+        <w:rFonts w:cs="Times New Roman"/>
+      </w:rPr>
     </w:lvl>
     <w:lvl w:ilvl="8" w:tplc="0419001B" w:tentative="1">
       <w:start w:val="1"/>
@@ -3057,6 +3203,9 @@
       <w:pPr>
         <w:ind w:left="6593" w:hanging="180"/>
       </w:pPr>
+      <w:rPr>
+        <w:rFonts w:cs="Times New Roman"/>
+      </w:rPr>
     </w:lvl>
   </w:abstractNum>
   <w:abstractNum w:abstractNumId="12" w15:restartNumberingAfterBreak="0">
@@ -3072,7 +3221,7 @@
         <w:ind w:left="720" w:hanging="360"/>
       </w:pPr>
       <w:rPr>
-        <w:rFonts w:hint="default"/>
+        <w:rFonts w:cs="Times New Roman" w:hint="default"/>
       </w:rPr>
     </w:lvl>
     <w:lvl w:ilvl="1" w:tplc="04190019" w:tentative="1">
@@ -3083,6 +3232,9 @@
       <w:pPr>
         <w:ind w:left="1440" w:hanging="360"/>
       </w:pPr>
+      <w:rPr>
+        <w:rFonts w:cs="Times New Roman"/>
+      </w:rPr>
     </w:lvl>
     <w:lvl w:ilvl="2" w:tplc="0419001B" w:tentative="1">
       <w:start w:val="1"/>
@@ -3092,6 +3244,9 @@
       <w:pPr>
         <w:ind w:left="2160" w:hanging="180"/>
       </w:pPr>
+      <w:rPr>
+        <w:rFonts w:cs="Times New Roman"/>
+      </w:rPr>
     </w:lvl>
     <w:lvl w:ilvl="3" w:tplc="0419000F" w:tentative="1">
       <w:start w:val="1"/>
@@ -3101,6 +3256,9 @@
       <w:pPr>
         <w:ind w:left="2880" w:hanging="360"/>
       </w:pPr>
+      <w:rPr>
+        <w:rFonts w:cs="Times New Roman"/>
+      </w:rPr>
     </w:lvl>
     <w:lvl w:ilvl="4" w:tplc="04190019" w:tentative="1">
       <w:start w:val="1"/>
@@ -3110,6 +3268,9 @@
       <w:pPr>
         <w:ind w:left="3600" w:hanging="360"/>
       </w:pPr>
+      <w:rPr>
+        <w:rFonts w:cs="Times New Roman"/>
+      </w:rPr>
     </w:lvl>
     <w:lvl w:ilvl="5" w:tplc="0419001B" w:tentative="1">
       <w:start w:val="1"/>
@@ -3119,6 +3280,9 @@
       <w:pPr>
         <w:ind w:left="4320" w:hanging="180"/>
       </w:pPr>
+      <w:rPr>
+        <w:rFonts w:cs="Times New Roman"/>
+      </w:rPr>
     </w:lvl>
     <w:lvl w:ilvl="6" w:tplc="0419000F" w:tentative="1">
       <w:start w:val="1"/>
@@ -3128,6 +3292,9 @@
       <w:pPr>
         <w:ind w:left="5040" w:hanging="360"/>
       </w:pPr>
+      <w:rPr>
+        <w:rFonts w:cs="Times New Roman"/>
+      </w:rPr>
     </w:lvl>
     <w:lvl w:ilvl="7" w:tplc="04190019" w:tentative="1">
       <w:start w:val="1"/>
@@ -3137,6 +3304,9 @@
       <w:pPr>
         <w:ind w:left="5760" w:hanging="360"/>
       </w:pPr>
+      <w:rPr>
+        <w:rFonts w:cs="Times New Roman"/>
+      </w:rPr>
     </w:lvl>
     <w:lvl w:ilvl="8" w:tplc="0419001B" w:tentative="1">
       <w:start w:val="1"/>
@@ -3146,6 +3316,9 @@
       <w:pPr>
         <w:ind w:left="6480" w:hanging="180"/>
       </w:pPr>
+      <w:rPr>
+        <w:rFonts w:cs="Times New Roman"/>
+      </w:rPr>
     </w:lvl>
   </w:abstractNum>
   <w:abstractNum w:abstractNumId="13" w15:restartNumberingAfterBreak="0">
@@ -3161,7 +3334,7 @@
         <w:ind w:left="1080" w:hanging="360"/>
       </w:pPr>
       <w:rPr>
-        <w:rFonts w:hint="default"/>
+        <w:rFonts w:cs="Times New Roman" w:hint="default"/>
         <w:b/>
         <w:sz w:val="22"/>
       </w:rPr>
@@ -3174,6 +3347,9 @@
       <w:pPr>
         <w:ind w:left="1800" w:hanging="360"/>
       </w:pPr>
+      <w:rPr>
+        <w:rFonts w:cs="Times New Roman"/>
+      </w:rPr>
     </w:lvl>
     <w:lvl w:ilvl="2" w:tplc="0419001B" w:tentative="1">
       <w:start w:val="1"/>
@@ -3183,6 +3359,9 @@
       <w:pPr>
         <w:ind w:left="2520" w:hanging="180"/>
       </w:pPr>
+      <w:rPr>
+        <w:rFonts w:cs="Times New Roman"/>
+      </w:rPr>
     </w:lvl>
     <w:lvl w:ilvl="3" w:tplc="0419000F" w:tentative="1">
       <w:start w:val="1"/>
@@ -3192,6 +3371,9 @@
       <w:pPr>
         <w:ind w:left="3240" w:hanging="360"/>
       </w:pPr>
+      <w:rPr>
+        <w:rFonts w:cs="Times New Roman"/>
+      </w:rPr>
     </w:lvl>
     <w:lvl w:ilvl="4" w:tplc="04190019" w:tentative="1">
       <w:start w:val="1"/>
@@ -3201,6 +3383,9 @@
       <w:pPr>
         <w:ind w:left="3960" w:hanging="360"/>
       </w:pPr>
+      <w:rPr>
+        <w:rFonts w:cs="Times New Roman"/>
+      </w:rPr>
     </w:lvl>
     <w:lvl w:ilvl="5" w:tplc="0419001B" w:tentative="1">
       <w:start w:val="1"/>
@@ -3210,6 +3395,9 @@
       <w:pPr>
         <w:ind w:left="4680" w:hanging="180"/>
       </w:pPr>
+      <w:rPr>
+        <w:rFonts w:cs="Times New Roman"/>
+      </w:rPr>
     </w:lvl>
     <w:lvl w:ilvl="6" w:tplc="0419000F" w:tentative="1">
       <w:start w:val="1"/>
@@ -3219,6 +3407,9 @@
       <w:pPr>
         <w:ind w:left="5400" w:hanging="360"/>
       </w:pPr>
+      <w:rPr>
+        <w:rFonts w:cs="Times New Roman"/>
+      </w:rPr>
     </w:lvl>
     <w:lvl w:ilvl="7" w:tplc="04190019" w:tentative="1">
       <w:start w:val="1"/>
@@ -3228,6 +3419,9 @@
       <w:pPr>
         <w:ind w:left="6120" w:hanging="360"/>
       </w:pPr>
+      <w:rPr>
+        <w:rFonts w:cs="Times New Roman"/>
+      </w:rPr>
     </w:lvl>
     <w:lvl w:ilvl="8" w:tplc="0419001B" w:tentative="1">
       <w:start w:val="1"/>
@@ -3237,6 +3431,9 @@
       <w:pPr>
         <w:ind w:left="6840" w:hanging="180"/>
       </w:pPr>
+      <w:rPr>
+        <w:rFonts w:cs="Times New Roman"/>
+      </w:rPr>
     </w:lvl>
   </w:abstractNum>
   <w:abstractNum w:abstractNumId="14" w15:restartNumberingAfterBreak="0">
@@ -3264,7 +3461,7 @@
         <w:ind w:left="1440" w:hanging="360"/>
       </w:pPr>
       <w:rPr>
-        <w:rFonts w:ascii="Courier New" w:hAnsi="Courier New" w:cs="Courier New" w:hint="default"/>
+        <w:rFonts w:ascii="Courier New" w:hAnsi="Courier New" w:hint="default"/>
       </w:rPr>
     </w:lvl>
     <w:lvl w:ilvl="2" w:tplc="04190005" w:tentative="1">
@@ -3300,7 +3497,7 @@
         <w:ind w:left="3600" w:hanging="360"/>
       </w:pPr>
       <w:rPr>
-        <w:rFonts w:ascii="Courier New" w:hAnsi="Courier New" w:cs="Courier New" w:hint="default"/>
+        <w:rFonts w:ascii="Courier New" w:hAnsi="Courier New" w:hint="default"/>
       </w:rPr>
     </w:lvl>
     <w:lvl w:ilvl="5" w:tplc="04190005" w:tentative="1">
@@ -3336,7 +3533,7 @@
         <w:ind w:left="5760" w:hanging="360"/>
       </w:pPr>
       <w:rPr>
-        <w:rFonts w:ascii="Courier New" w:hAnsi="Courier New" w:cs="Courier New" w:hint="default"/>
+        <w:rFonts w:ascii="Courier New" w:hAnsi="Courier New" w:hint="default"/>
       </w:rPr>
     </w:lvl>
     <w:lvl w:ilvl="8" w:tplc="04190005" w:tentative="1">
@@ -3365,7 +3562,7 @@
         <w:ind w:left="987" w:hanging="360"/>
       </w:pPr>
       <w:rPr>
-        <w:rFonts w:ascii="Times New Roman" w:eastAsia="Calibri" w:hAnsi="Times New Roman" w:cs="Times New Roman" w:hint="default"/>
+        <w:rFonts w:ascii="Times New Roman" w:eastAsia="Times New Roman" w:hAnsi="Times New Roman" w:hint="default"/>
       </w:rPr>
     </w:lvl>
     <w:lvl w:ilvl="1" w:tplc="04190003" w:tentative="1">
@@ -3377,7 +3574,7 @@
         <w:ind w:left="2007" w:hanging="360"/>
       </w:pPr>
       <w:rPr>
-        <w:rFonts w:ascii="Courier New" w:hAnsi="Courier New" w:cs="Courier New" w:hint="default"/>
+        <w:rFonts w:ascii="Courier New" w:hAnsi="Courier New" w:hint="default"/>
       </w:rPr>
     </w:lvl>
     <w:lvl w:ilvl="2" w:tplc="04190005" w:tentative="1">
@@ -3413,7 +3610,7 @@
         <w:ind w:left="4167" w:hanging="360"/>
       </w:pPr>
       <w:rPr>
-        <w:rFonts w:ascii="Courier New" w:hAnsi="Courier New" w:cs="Courier New" w:hint="default"/>
+        <w:rFonts w:ascii="Courier New" w:hAnsi="Courier New" w:hint="default"/>
       </w:rPr>
     </w:lvl>
     <w:lvl w:ilvl="5" w:tplc="04190005" w:tentative="1">
@@ -3449,7 +3646,7 @@
         <w:ind w:left="6327" w:hanging="360"/>
       </w:pPr>
       <w:rPr>
-        <w:rFonts w:ascii="Courier New" w:hAnsi="Courier New" w:cs="Courier New" w:hint="default"/>
+        <w:rFonts w:ascii="Courier New" w:hAnsi="Courier New" w:hint="default"/>
       </w:rPr>
     </w:lvl>
     <w:lvl w:ilvl="8" w:tplc="04190005" w:tentative="1">
@@ -3478,7 +3675,7 @@
         <w:ind w:left="678" w:hanging="360"/>
       </w:pPr>
       <w:rPr>
-        <w:rFonts w:ascii="Times New Roman" w:eastAsia="Calibri" w:hAnsi="Times New Roman" w:cs="Times New Roman"/>
+        <w:rFonts w:ascii="Times New Roman" w:eastAsia="Times New Roman" w:hAnsi="Times New Roman" w:cs="Times New Roman"/>
       </w:rPr>
     </w:lvl>
     <w:lvl w:ilvl="1" w:tplc="04190019" w:tentative="1">
@@ -3489,6 +3686,9 @@
       <w:pPr>
         <w:ind w:left="1398" w:hanging="360"/>
       </w:pPr>
+      <w:rPr>
+        <w:rFonts w:cs="Times New Roman"/>
+      </w:rPr>
     </w:lvl>
     <w:lvl w:ilvl="2" w:tplc="0419001B" w:tentative="1">
       <w:start w:val="1"/>
@@ -3498,6 +3698,9 @@
       <w:pPr>
         <w:ind w:left="2118" w:hanging="180"/>
       </w:pPr>
+      <w:rPr>
+        <w:rFonts w:cs="Times New Roman"/>
+      </w:rPr>
     </w:lvl>
     <w:lvl w:ilvl="3" w:tplc="0419000F" w:tentative="1">
       <w:start w:val="1"/>
@@ -3507,6 +3710,9 @@
       <w:pPr>
         <w:ind w:left="2838" w:hanging="360"/>
       </w:pPr>
+      <w:rPr>
+        <w:rFonts w:cs="Times New Roman"/>
+      </w:rPr>
     </w:lvl>
     <w:lvl w:ilvl="4" w:tplc="04190019" w:tentative="1">
       <w:start w:val="1"/>
@@ -3516,6 +3722,9 @@
       <w:pPr>
         <w:ind w:left="3558" w:hanging="360"/>
       </w:pPr>
+      <w:rPr>
+        <w:rFonts w:cs="Times New Roman"/>
+      </w:rPr>
     </w:lvl>
     <w:lvl w:ilvl="5" w:tplc="0419001B" w:tentative="1">
       <w:start w:val="1"/>
@@ -3525,6 +3734,9 @@
       <w:pPr>
         <w:ind w:left="4278" w:hanging="180"/>
       </w:pPr>
+      <w:rPr>
+        <w:rFonts w:cs="Times New Roman"/>
+      </w:rPr>
     </w:lvl>
     <w:lvl w:ilvl="6" w:tplc="0419000F" w:tentative="1">
       <w:start w:val="1"/>
@@ -3534,6 +3746,9 @@
       <w:pPr>
         <w:ind w:left="4998" w:hanging="360"/>
       </w:pPr>
+      <w:rPr>
+        <w:rFonts w:cs="Times New Roman"/>
+      </w:rPr>
     </w:lvl>
     <w:lvl w:ilvl="7" w:tplc="04190019" w:tentative="1">
       <w:start w:val="1"/>
@@ -3543,6 +3758,9 @@
       <w:pPr>
         <w:ind w:left="5718" w:hanging="360"/>
       </w:pPr>
+      <w:rPr>
+        <w:rFonts w:cs="Times New Roman"/>
+      </w:rPr>
     </w:lvl>
     <w:lvl w:ilvl="8" w:tplc="0419001B" w:tentative="1">
       <w:start w:val="1"/>
@@ -3552,6 +3770,9 @@
       <w:pPr>
         <w:ind w:left="6438" w:hanging="180"/>
       </w:pPr>
+      <w:rPr>
+        <w:rFonts w:cs="Times New Roman"/>
+      </w:rPr>
     </w:lvl>
   </w:abstractNum>
   <w:abstractNum w:abstractNumId="17" w15:restartNumberingAfterBreak="0">
@@ -3579,7 +3800,7 @@
         <w:ind w:left="1080" w:hanging="360"/>
       </w:pPr>
       <w:rPr>
-        <w:rFonts w:ascii="Courier New" w:hAnsi="Courier New" w:cs="Courier New" w:hint="default"/>
+        <w:rFonts w:ascii="Courier New" w:hAnsi="Courier New" w:hint="default"/>
       </w:rPr>
     </w:lvl>
     <w:lvl w:ilvl="2" w:tplc="04190005">
@@ -3615,7 +3836,7 @@
         <w:ind w:left="3240" w:hanging="360"/>
       </w:pPr>
       <w:rPr>
-        <w:rFonts w:ascii="Courier New" w:hAnsi="Courier New" w:cs="Courier New" w:hint="default"/>
+        <w:rFonts w:ascii="Courier New" w:hAnsi="Courier New" w:hint="default"/>
       </w:rPr>
     </w:lvl>
     <w:lvl w:ilvl="5" w:tplc="04190005">
@@ -3651,7 +3872,7 @@
         <w:ind w:left="5400" w:hanging="360"/>
       </w:pPr>
       <w:rPr>
-        <w:rFonts w:ascii="Courier New" w:hAnsi="Courier New" w:cs="Courier New" w:hint="default"/>
+        <w:rFonts w:ascii="Courier New" w:hAnsi="Courier New" w:hint="default"/>
       </w:rPr>
     </w:lvl>
     <w:lvl w:ilvl="8" w:tplc="04190005">
@@ -3680,7 +3901,7 @@
         <w:ind w:left="1080" w:hanging="360"/>
       </w:pPr>
       <w:rPr>
-        <w:rFonts w:hint="default"/>
+        <w:rFonts w:cs="Times New Roman" w:hint="default"/>
       </w:rPr>
     </w:lvl>
     <w:lvl w:ilvl="1" w:tplc="04190019" w:tentative="1">
@@ -3691,6 +3912,9 @@
       <w:pPr>
         <w:ind w:left="1800" w:hanging="360"/>
       </w:pPr>
+      <w:rPr>
+        <w:rFonts w:cs="Times New Roman"/>
+      </w:rPr>
     </w:lvl>
     <w:lvl w:ilvl="2" w:tplc="0419001B" w:tentative="1">
       <w:start w:val="1"/>
@@ -3700,6 +3924,9 @@
       <w:pPr>
         <w:ind w:left="2520" w:hanging="180"/>
       </w:pPr>
+      <w:rPr>
+        <w:rFonts w:cs="Times New Roman"/>
+      </w:rPr>
     </w:lvl>
     <w:lvl w:ilvl="3" w:tplc="0419000F" w:tentative="1">
       <w:start w:val="1"/>
@@ -3709,6 +3936,9 @@
       <w:pPr>
         <w:ind w:left="3240" w:hanging="360"/>
       </w:pPr>
+      <w:rPr>
+        <w:rFonts w:cs="Times New Roman"/>
+      </w:rPr>
     </w:lvl>
     <w:lvl w:ilvl="4" w:tplc="04190019" w:tentative="1">
       <w:start w:val="1"/>
@@ -3718,6 +3948,9 @@
       <w:pPr>
         <w:ind w:left="3960" w:hanging="360"/>
       </w:pPr>
+      <w:rPr>
+        <w:rFonts w:cs="Times New Roman"/>
+      </w:rPr>
     </w:lvl>
     <w:lvl w:ilvl="5" w:tplc="0419001B" w:tentative="1">
       <w:start w:val="1"/>
@@ -3727,6 +3960,9 @@
       <w:pPr>
         <w:ind w:left="4680" w:hanging="180"/>
       </w:pPr>
+      <w:rPr>
+        <w:rFonts w:cs="Times New Roman"/>
+      </w:rPr>
     </w:lvl>
     <w:lvl w:ilvl="6" w:tplc="0419000F" w:tentative="1">
       <w:start w:val="1"/>
@@ -3736,6 +3972,9 @@
       <w:pPr>
         <w:ind w:left="5400" w:hanging="360"/>
       </w:pPr>
+      <w:rPr>
+        <w:rFonts w:cs="Times New Roman"/>
+      </w:rPr>
     </w:lvl>
     <w:lvl w:ilvl="7" w:tplc="04190019" w:tentative="1">
       <w:start w:val="1"/>
@@ -3745,6 +3984,9 @@
       <w:pPr>
         <w:ind w:left="6120" w:hanging="360"/>
       </w:pPr>
+      <w:rPr>
+        <w:rFonts w:cs="Times New Roman"/>
+      </w:rPr>
     </w:lvl>
     <w:lvl w:ilvl="8" w:tplc="0419001B" w:tentative="1">
       <w:start w:val="1"/>
@@ -3754,6 +3996,9 @@
       <w:pPr>
         <w:ind w:left="6840" w:hanging="180"/>
       </w:pPr>
+      <w:rPr>
+        <w:rFonts w:cs="Times New Roman"/>
+      </w:rPr>
     </w:lvl>
   </w:abstractNum>
   <w:abstractNum w:abstractNumId="19" w15:restartNumberingAfterBreak="0">
@@ -3769,7 +4014,7 @@
         <w:ind w:left="360" w:hanging="360"/>
       </w:pPr>
       <w:rPr>
-        <w:rFonts w:hint="default"/>
+        <w:rFonts w:cs="Times New Roman" w:hint="default"/>
       </w:rPr>
     </w:lvl>
     <w:lvl w:ilvl="1" w:tplc="04190019" w:tentative="1">
@@ -3780,6 +4025,9 @@
       <w:pPr>
         <w:ind w:left="1080" w:hanging="360"/>
       </w:pPr>
+      <w:rPr>
+        <w:rFonts w:cs="Times New Roman"/>
+      </w:rPr>
     </w:lvl>
     <w:lvl w:ilvl="2" w:tplc="0419001B" w:tentative="1">
       <w:start w:val="1"/>
@@ -3789,6 +4037,9 @@
       <w:pPr>
         <w:ind w:left="1800" w:hanging="180"/>
       </w:pPr>
+      <w:rPr>
+        <w:rFonts w:cs="Times New Roman"/>
+      </w:rPr>
     </w:lvl>
     <w:lvl w:ilvl="3" w:tplc="0419000F" w:tentative="1">
       <w:start w:val="1"/>
@@ -3798,6 +4049,9 @@
       <w:pPr>
         <w:ind w:left="2520" w:hanging="360"/>
       </w:pPr>
+      <w:rPr>
+        <w:rFonts w:cs="Times New Roman"/>
+      </w:rPr>
     </w:lvl>
     <w:lvl w:ilvl="4" w:tplc="04190019" w:tentative="1">
       <w:start w:val="1"/>
@@ -3807,6 +4061,9 @@
       <w:pPr>
         <w:ind w:left="3240" w:hanging="360"/>
       </w:pPr>
+      <w:rPr>
+        <w:rFonts w:cs="Times New Roman"/>
+      </w:rPr>
     </w:lvl>
     <w:lvl w:ilvl="5" w:tplc="0419001B" w:tentative="1">
       <w:start w:val="1"/>
@@ -3816,6 +4073,9 @@
       <w:pPr>
         <w:ind w:left="3960" w:hanging="180"/>
       </w:pPr>
+      <w:rPr>
+        <w:rFonts w:cs="Times New Roman"/>
+      </w:rPr>
     </w:lvl>
     <w:lvl w:ilvl="6" w:tplc="0419000F" w:tentative="1">
       <w:start w:val="1"/>
@@ -3825,6 +4085,9 @@
       <w:pPr>
         <w:ind w:left="4680" w:hanging="360"/>
       </w:pPr>
+      <w:rPr>
+        <w:rFonts w:cs="Times New Roman"/>
+      </w:rPr>
     </w:lvl>
     <w:lvl w:ilvl="7" w:tplc="04190019" w:tentative="1">
       <w:start w:val="1"/>
@@ -3834,6 +4097,9 @@
       <w:pPr>
         <w:ind w:left="5400" w:hanging="360"/>
       </w:pPr>
+      <w:rPr>
+        <w:rFonts w:cs="Times New Roman"/>
+      </w:rPr>
     </w:lvl>
     <w:lvl w:ilvl="8" w:tplc="0419001B" w:tentative="1">
       <w:start w:val="1"/>
@@ -3843,6 +4109,9 @@
       <w:pPr>
         <w:ind w:left="6120" w:hanging="180"/>
       </w:pPr>
+      <w:rPr>
+        <w:rFonts w:cs="Times New Roman"/>
+      </w:rPr>
     </w:lvl>
   </w:abstractNum>
   <w:abstractNum w:abstractNumId="20" w15:restartNumberingAfterBreak="0">
@@ -3870,7 +4139,7 @@
         <w:ind w:left="1256" w:hanging="360"/>
       </w:pPr>
       <w:rPr>
-        <w:rFonts w:ascii="Courier New" w:hAnsi="Courier New" w:cs="Courier New" w:hint="default"/>
+        <w:rFonts w:ascii="Courier New" w:hAnsi="Courier New" w:hint="default"/>
       </w:rPr>
     </w:lvl>
     <w:lvl w:ilvl="2" w:tplc="04190005" w:tentative="1">
@@ -3906,7 +4175,7 @@
         <w:ind w:left="3416" w:hanging="360"/>
       </w:pPr>
       <w:rPr>
-        <w:rFonts w:ascii="Courier New" w:hAnsi="Courier New" w:cs="Courier New" w:hint="default"/>
+        <w:rFonts w:ascii="Courier New" w:hAnsi="Courier New" w:hint="default"/>
       </w:rPr>
     </w:lvl>
     <w:lvl w:ilvl="5" w:tplc="04190005" w:tentative="1">
@@ -3942,7 +4211,7 @@
         <w:ind w:left="5576" w:hanging="360"/>
       </w:pPr>
       <w:rPr>
-        <w:rFonts w:ascii="Courier New" w:hAnsi="Courier New" w:cs="Courier New" w:hint="default"/>
+        <w:rFonts w:ascii="Courier New" w:hAnsi="Courier New" w:hint="default"/>
       </w:rPr>
     </w:lvl>
     <w:lvl w:ilvl="8" w:tplc="04190005" w:tentative="1">
@@ -3983,7 +4252,7 @@
         <w:ind w:left="1440" w:hanging="360"/>
       </w:pPr>
       <w:rPr>
-        <w:rFonts w:ascii="Courier New" w:hAnsi="Courier New" w:cs="Courier New" w:hint="default"/>
+        <w:rFonts w:ascii="Courier New" w:hAnsi="Courier New" w:hint="default"/>
       </w:rPr>
     </w:lvl>
     <w:lvl w:ilvl="2" w:tplc="04190005" w:tentative="1">
@@ -4019,7 +4288,7 @@
         <w:ind w:left="3600" w:hanging="360"/>
       </w:pPr>
       <w:rPr>
-        <w:rFonts w:ascii="Courier New" w:hAnsi="Courier New" w:cs="Courier New" w:hint="default"/>
+        <w:rFonts w:ascii="Courier New" w:hAnsi="Courier New" w:hint="default"/>
       </w:rPr>
     </w:lvl>
     <w:lvl w:ilvl="5" w:tplc="04190005" w:tentative="1">
@@ -4055,7 +4324,7 @@
         <w:ind w:left="5760" w:hanging="360"/>
       </w:pPr>
       <w:rPr>
-        <w:rFonts w:ascii="Courier New" w:hAnsi="Courier New" w:cs="Courier New" w:hint="default"/>
+        <w:rFonts w:ascii="Courier New" w:hAnsi="Courier New" w:hint="default"/>
       </w:rPr>
     </w:lvl>
     <w:lvl w:ilvl="8" w:tplc="04190005" w:tentative="1">
@@ -4096,7 +4365,7 @@
         <w:ind w:left="1440" w:hanging="360"/>
       </w:pPr>
       <w:rPr>
-        <w:rFonts w:ascii="Courier New" w:hAnsi="Courier New" w:cs="Courier New" w:hint="default"/>
+        <w:rFonts w:ascii="Courier New" w:hAnsi="Courier New" w:hint="default"/>
       </w:rPr>
     </w:lvl>
     <w:lvl w:ilvl="2" w:tplc="04190005" w:tentative="1">
@@ -4132,7 +4401,7 @@
         <w:ind w:left="3600" w:hanging="360"/>
       </w:pPr>
       <w:rPr>
-        <w:rFonts w:ascii="Courier New" w:hAnsi="Courier New" w:cs="Courier New" w:hint="default"/>
+        <w:rFonts w:ascii="Courier New" w:hAnsi="Courier New" w:hint="default"/>
       </w:rPr>
     </w:lvl>
     <w:lvl w:ilvl="5" w:tplc="04190005" w:tentative="1">
@@ -4168,7 +4437,7 @@
         <w:ind w:left="5760" w:hanging="360"/>
       </w:pPr>
       <w:rPr>
-        <w:rFonts w:ascii="Courier New" w:hAnsi="Courier New" w:cs="Courier New" w:hint="default"/>
+        <w:rFonts w:ascii="Courier New" w:hAnsi="Courier New" w:hint="default"/>
       </w:rPr>
     </w:lvl>
     <w:lvl w:ilvl="8" w:tplc="04190005" w:tentative="1">
@@ -4209,7 +4478,7 @@
         <w:ind w:left="1616" w:hanging="360"/>
       </w:pPr>
       <w:rPr>
-        <w:rFonts w:ascii="Courier New" w:hAnsi="Courier New" w:cs="Courier New" w:hint="default"/>
+        <w:rFonts w:ascii="Courier New" w:hAnsi="Courier New" w:hint="default"/>
       </w:rPr>
     </w:lvl>
     <w:lvl w:ilvl="2" w:tplc="04190005" w:tentative="1">
@@ -4245,7 +4514,7 @@
         <w:ind w:left="3776" w:hanging="360"/>
       </w:pPr>
       <w:rPr>
-        <w:rFonts w:ascii="Courier New" w:hAnsi="Courier New" w:cs="Courier New" w:hint="default"/>
+        <w:rFonts w:ascii="Courier New" w:hAnsi="Courier New" w:hint="default"/>
       </w:rPr>
     </w:lvl>
     <w:lvl w:ilvl="5" w:tplc="04190005" w:tentative="1">
@@ -4281,7 +4550,7 @@
         <w:ind w:left="5936" w:hanging="360"/>
       </w:pPr>
       <w:rPr>
-        <w:rFonts w:ascii="Courier New" w:hAnsi="Courier New" w:cs="Courier New" w:hint="default"/>
+        <w:rFonts w:ascii="Courier New" w:hAnsi="Courier New" w:hint="default"/>
       </w:rPr>
     </w:lvl>
     <w:lvl w:ilvl="8" w:tplc="04190005" w:tentative="1">
@@ -4310,7 +4579,7 @@
         <w:ind w:left="420" w:hanging="360"/>
       </w:pPr>
       <w:rPr>
-        <w:rFonts w:ascii="Times New Roman" w:eastAsia="Calibri" w:hAnsi="Times New Roman" w:cs="Times New Roman" w:hint="default"/>
+        <w:rFonts w:ascii="Times New Roman" w:eastAsia="Times New Roman" w:hAnsi="Times New Roman" w:hint="default"/>
       </w:rPr>
     </w:lvl>
     <w:lvl w:ilvl="1" w:tplc="04190003" w:tentative="1">
@@ -4322,7 +4591,7 @@
         <w:ind w:left="1440" w:hanging="360"/>
       </w:pPr>
       <w:rPr>
-        <w:rFonts w:ascii="Courier New" w:hAnsi="Courier New" w:cs="Courier New" w:hint="default"/>
+        <w:rFonts w:ascii="Courier New" w:hAnsi="Courier New" w:hint="default"/>
       </w:rPr>
     </w:lvl>
     <w:lvl w:ilvl="2" w:tplc="04190005" w:tentative="1">
@@ -4358,7 +4627,7 @@
         <w:ind w:left="3600" w:hanging="360"/>
       </w:pPr>
       <w:rPr>
-        <w:rFonts w:ascii="Courier New" w:hAnsi="Courier New" w:cs="Courier New" w:hint="default"/>
+        <w:rFonts w:ascii="Courier New" w:hAnsi="Courier New" w:hint="default"/>
       </w:rPr>
     </w:lvl>
     <w:lvl w:ilvl="5" w:tplc="04190005" w:tentative="1">
@@ -4394,7 +4663,7 @@
         <w:ind w:left="5760" w:hanging="360"/>
       </w:pPr>
       <w:rPr>
-        <w:rFonts w:ascii="Courier New" w:hAnsi="Courier New" w:cs="Courier New" w:hint="default"/>
+        <w:rFonts w:ascii="Courier New" w:hAnsi="Courier New" w:hint="default"/>
       </w:rPr>
     </w:lvl>
     <w:lvl w:ilvl="8" w:tplc="04190005" w:tentative="1">
@@ -4423,7 +4692,7 @@
         <w:ind w:left="1080" w:hanging="360"/>
       </w:pPr>
       <w:rPr>
-        <w:rFonts w:hint="default"/>
+        <w:rFonts w:cs="Times New Roman" w:hint="default"/>
       </w:rPr>
     </w:lvl>
     <w:lvl w:ilvl="1" w:tplc="04190019" w:tentative="1">
@@ -4434,6 +4703,9 @@
       <w:pPr>
         <w:ind w:left="1800" w:hanging="360"/>
       </w:pPr>
+      <w:rPr>
+        <w:rFonts w:cs="Times New Roman"/>
+      </w:rPr>
     </w:lvl>
     <w:lvl w:ilvl="2" w:tplc="0419001B" w:tentative="1">
       <w:start w:val="1"/>
@@ -4443,6 +4715,9 @@
       <w:pPr>
         <w:ind w:left="2520" w:hanging="180"/>
       </w:pPr>
+      <w:rPr>
+        <w:rFonts w:cs="Times New Roman"/>
+      </w:rPr>
     </w:lvl>
     <w:lvl w:ilvl="3" w:tplc="0419000F" w:tentative="1">
       <w:start w:val="1"/>
@@ -4452,6 +4727,9 @@
       <w:pPr>
         <w:ind w:left="3240" w:hanging="360"/>
       </w:pPr>
+      <w:rPr>
+        <w:rFonts w:cs="Times New Roman"/>
+      </w:rPr>
     </w:lvl>
     <w:lvl w:ilvl="4" w:tplc="04190019" w:tentative="1">
       <w:start w:val="1"/>
@@ -4461,6 +4739,9 @@
       <w:pPr>
         <w:ind w:left="3960" w:hanging="360"/>
       </w:pPr>
+      <w:rPr>
+        <w:rFonts w:cs="Times New Roman"/>
+      </w:rPr>
     </w:lvl>
     <w:lvl w:ilvl="5" w:tplc="0419001B" w:tentative="1">
       <w:start w:val="1"/>
@@ -4470,6 +4751,9 @@
       <w:pPr>
         <w:ind w:left="4680" w:hanging="180"/>
       </w:pPr>
+      <w:rPr>
+        <w:rFonts w:cs="Times New Roman"/>
+      </w:rPr>
     </w:lvl>
     <w:lvl w:ilvl="6" w:tplc="0419000F" w:tentative="1">
       <w:start w:val="1"/>
@@ -4479,6 +4763,9 @@
       <w:pPr>
         <w:ind w:left="5400" w:hanging="360"/>
       </w:pPr>
+      <w:rPr>
+        <w:rFonts w:cs="Times New Roman"/>
+      </w:rPr>
     </w:lvl>
     <w:lvl w:ilvl="7" w:tplc="04190019" w:tentative="1">
       <w:start w:val="1"/>
@@ -4488,6 +4775,9 @@
       <w:pPr>
         <w:ind w:left="6120" w:hanging="360"/>
       </w:pPr>
+      <w:rPr>
+        <w:rFonts w:cs="Times New Roman"/>
+      </w:rPr>
     </w:lvl>
     <w:lvl w:ilvl="8" w:tplc="0419001B" w:tentative="1">
       <w:start w:val="1"/>
@@ -4497,6 +4787,9 @@
       <w:pPr>
         <w:ind w:left="6840" w:hanging="180"/>
       </w:pPr>
+      <w:rPr>
+        <w:rFonts w:cs="Times New Roman"/>
+      </w:rPr>
     </w:lvl>
   </w:abstractNum>
   <w:num w:numId="1">
@@ -4580,20 +4873,12 @@
 </w:numbering>
 </file>
 
-<file path=word/people.xml><?xml version="1.0" encoding="utf-8"?>
-<w15:people xmlns:wpc="http://schemas.microsoft.com/office/word/2010/wordprocessingCanvas" xmlns:cx="http://schemas.microsoft.com/office/drawing/2014/chartex" xmlns:cx1="http://schemas.microsoft.com/office/drawing/2015/9/8/chartex" xmlns:cx2="http://schemas.microsoft.com/office/drawing/2015/10/21/chartex" xmlns:cx3="http://schemas.microsoft.com/office/drawing/2016/5/9/chartex" xmlns:cx4="http://schemas.microsoft.com/office/drawing/2016/5/10/chartex" xmlns:cx5="http://schemas.microsoft.com/office/drawing/2016/5/11/chartex" xmlns:cx6="http://schemas.microsoft.com/office/drawing/2016/5/12/chartex" xmlns:cx7="http://schemas.microsoft.com/office/drawing/2016/5/13/chartex" xmlns:cx8="http://schemas.microsoft.com/office/drawing/2016/5/14/chartex" xmlns:mc="http://schemas.openxmlformats.org/markup-compatibility/2006" xmlns:aink="http://schemas.microsoft.com/office/drawing/2016/ink" xmlns:am3d="http://schemas.microsoft.com/office/drawing/2017/model3d" xmlns:o="urn:schemas-microsoft-com:office:office" xmlns:r="http://schemas.openxmlformats.org/officeDocument/2006/relationships" xmlns:m="http://schemas.openxmlformats.org/officeDocument/2006/math" xmlns:v="urn:schemas-microsoft-com:vml" xmlns:wp14="http://schemas.microsoft.com/office/word/2010/wordprocessingDrawing" xmlns:wp="http://schemas.openxmlformats.org/drawingml/2006/wordprocessingDrawing" xmlns:w10="urn:schemas-microsoft-com:office:word" xmlns:w="http://schemas.openxmlformats.org/wordprocessingml/2006/main" xmlns:w14="http://schemas.microsoft.com/office/word/2010/wordml" xmlns:w15="http://schemas.microsoft.com/office/word/2012/wordml" xmlns:w16cex="http://schemas.microsoft.com/office/word/2018/wordml/cex" xmlns:w16cid="http://schemas.microsoft.com/office/word/2016/wordml/cid" xmlns:w16="http://schemas.microsoft.com/office/word/2018/wordml" xmlns:w16se="http://schemas.microsoft.com/office/word/2015/wordml/symex" xmlns:wpg="http://schemas.microsoft.com/office/word/2010/wordprocessingGroup" xmlns:wpi="http://schemas.microsoft.com/office/word/2010/wordprocessingInk" xmlns:wne="http://schemas.microsoft.com/office/word/2006/wordml" xmlns:wps="http://schemas.microsoft.com/office/word/2010/wordprocessingShape" mc:Ignorable="w14 w15 w16se w16cid w16 w16cex wp14">
-  <w15:person w15:author="Дарья Лапутина">
-    <w15:presenceInfo w15:providerId="Windows Live" w15:userId="2a8a67b5c00ad779"/>
-  </w15:person>
-</w15:people>
-</file>
-
 <file path=word/styles.xml><?xml version="1.0" encoding="utf-8"?>
 <w:styles xmlns:mc="http://schemas.openxmlformats.org/markup-compatibility/2006" xmlns:r="http://schemas.openxmlformats.org/officeDocument/2006/relationships" xmlns:w="http://schemas.openxmlformats.org/wordprocessingml/2006/main" xmlns:w14="http://schemas.microsoft.com/office/word/2010/wordml" xmlns:w15="http://schemas.microsoft.com/office/word/2012/wordml" xmlns:w16cex="http://schemas.microsoft.com/office/word/2018/wordml/cex" xmlns:w16cid="http://schemas.microsoft.com/office/word/2016/wordml/cid" xmlns:w16="http://schemas.microsoft.com/office/word/2018/wordml" xmlns:w16se="http://schemas.microsoft.com/office/word/2015/wordml/symex" mc:Ignorable="w14 w15 w16se w16cid w16 w16cex">
   <w:docDefaults>
     <w:rPrDefault>
       <w:rPr>
-        <w:rFonts w:ascii="Calibri" w:eastAsia="Calibri" w:hAnsi="Calibri" w:cs="Times New Roman"/>
+        <w:rFonts w:ascii="Calibri" w:eastAsia="Times New Roman" w:hAnsi="Calibri" w:cs="Calibri"/>
         <w:lang w:val="ru-RU" w:eastAsia="ru-RU" w:bidi="ar-SA"/>
       </w:rPr>
     </w:rPrDefault>
@@ -4705,57 +4990,13 @@
     <w:lsdException w:name="HTML Sample" w:semiHidden="1" w:unhideWhenUsed="1"/>
     <w:lsdException w:name="HTML Typewriter" w:semiHidden="1" w:unhideWhenUsed="1"/>
     <w:lsdException w:name="HTML Variable" w:semiHidden="1" w:unhideWhenUsed="1"/>
-    <w:lsdException w:name="Normal Table" w:semiHidden="1" w:unhideWhenUsed="1"/>
     <w:lsdException w:name="annotation subject" w:semiHidden="1" w:unhideWhenUsed="1"/>
     <w:lsdException w:name="No List" w:semiHidden="1" w:unhideWhenUsed="1"/>
     <w:lsdException w:name="Outline List 1" w:semiHidden="1" w:unhideWhenUsed="1"/>
     <w:lsdException w:name="Outline List 2" w:semiHidden="1" w:unhideWhenUsed="1"/>
     <w:lsdException w:name="Outline List 3" w:semiHidden="1" w:unhideWhenUsed="1"/>
-    <w:lsdException w:name="Table Simple 1" w:semiHidden="1" w:unhideWhenUsed="1"/>
-    <w:lsdException w:name="Table Simple 2" w:semiHidden="1" w:unhideWhenUsed="1"/>
-    <w:lsdException w:name="Table Simple 3" w:semiHidden="1" w:unhideWhenUsed="1"/>
-    <w:lsdException w:name="Table Classic 1" w:semiHidden="1" w:unhideWhenUsed="1"/>
-    <w:lsdException w:name="Table Classic 2" w:semiHidden="1" w:unhideWhenUsed="1"/>
-    <w:lsdException w:name="Table Classic 3" w:semiHidden="1" w:unhideWhenUsed="1"/>
-    <w:lsdException w:name="Table Classic 4" w:semiHidden="1" w:unhideWhenUsed="1"/>
-    <w:lsdException w:name="Table Colorful 1" w:semiHidden="1" w:unhideWhenUsed="1"/>
-    <w:lsdException w:name="Table Colorful 2" w:semiHidden="1" w:unhideWhenUsed="1"/>
-    <w:lsdException w:name="Table Colorful 3" w:semiHidden="1" w:unhideWhenUsed="1"/>
-    <w:lsdException w:name="Table Columns 1" w:semiHidden="1" w:unhideWhenUsed="1"/>
-    <w:lsdException w:name="Table Columns 2" w:semiHidden="1" w:unhideWhenUsed="1"/>
-    <w:lsdException w:name="Table Columns 3" w:semiHidden="1" w:unhideWhenUsed="1"/>
-    <w:lsdException w:name="Table Columns 4" w:semiHidden="1" w:unhideWhenUsed="1"/>
-    <w:lsdException w:name="Table Columns 5" w:semiHidden="1" w:unhideWhenUsed="1"/>
-    <w:lsdException w:name="Table Grid 1" w:semiHidden="1" w:unhideWhenUsed="1"/>
-    <w:lsdException w:name="Table Grid 2" w:semiHidden="1" w:unhideWhenUsed="1"/>
-    <w:lsdException w:name="Table Grid 3" w:semiHidden="1" w:unhideWhenUsed="1"/>
-    <w:lsdException w:name="Table Grid 4" w:semiHidden="1" w:unhideWhenUsed="1"/>
-    <w:lsdException w:name="Table Grid 5" w:semiHidden="1" w:unhideWhenUsed="1"/>
-    <w:lsdException w:name="Table Grid 6" w:semiHidden="1" w:unhideWhenUsed="1"/>
-    <w:lsdException w:name="Table Grid 7" w:semiHidden="1" w:unhideWhenUsed="1"/>
-    <w:lsdException w:name="Table Grid 8" w:semiHidden="1" w:unhideWhenUsed="1"/>
-    <w:lsdException w:name="Table List 1" w:semiHidden="1" w:unhideWhenUsed="1"/>
-    <w:lsdException w:name="Table List 2" w:semiHidden="1" w:unhideWhenUsed="1"/>
-    <w:lsdException w:name="Table List 3" w:semiHidden="1" w:unhideWhenUsed="1"/>
-    <w:lsdException w:name="Table List 4" w:semiHidden="1" w:unhideWhenUsed="1"/>
-    <w:lsdException w:name="Table List 5" w:semiHidden="1" w:unhideWhenUsed="1"/>
-    <w:lsdException w:name="Table List 6" w:semiHidden="1" w:unhideWhenUsed="1"/>
-    <w:lsdException w:name="Table List 7" w:semiHidden="1" w:unhideWhenUsed="1"/>
-    <w:lsdException w:name="Table List 8" w:semiHidden="1" w:unhideWhenUsed="1"/>
-    <w:lsdException w:name="Table 3D effects 1" w:semiHidden="1" w:unhideWhenUsed="1"/>
-    <w:lsdException w:name="Table 3D effects 2" w:semiHidden="1" w:unhideWhenUsed="1"/>
-    <w:lsdException w:name="Table 3D effects 3" w:semiHidden="1" w:unhideWhenUsed="1"/>
-    <w:lsdException w:name="Table Contemporary" w:semiHidden="1" w:unhideWhenUsed="1"/>
-    <w:lsdException w:name="Table Elegant" w:semiHidden="1" w:unhideWhenUsed="1"/>
-    <w:lsdException w:name="Table Professional" w:semiHidden="1" w:unhideWhenUsed="1"/>
-    <w:lsdException w:name="Table Subtle 1" w:semiHidden="1" w:unhideWhenUsed="1"/>
-    <w:lsdException w:name="Table Subtle 2" w:semiHidden="1" w:unhideWhenUsed="1"/>
-    <w:lsdException w:name="Table Web 1" w:semiHidden="1" w:unhideWhenUsed="1"/>
-    <w:lsdException w:name="Table Web 2" w:semiHidden="1" w:unhideWhenUsed="1"/>
-    <w:lsdException w:name="Table Web 3" w:semiHidden="1" w:unhideWhenUsed="1"/>
     <w:lsdException w:name="Balloon Text" w:semiHidden="1" w:unhideWhenUsed="1"/>
     <w:lsdException w:name="Table Grid" w:uiPriority="59"/>
-    <w:lsdException w:name="Table Theme" w:semiHidden="1" w:unhideWhenUsed="1"/>
     <w:lsdException w:name="Placeholder Text" w:semiHidden="1"/>
     <w:lsdException w:name="No Spacing" w:uiPriority="1" w:qFormat="1"/>
     <w:lsdException w:name="Light Shading" w:uiPriority="60"/>
@@ -4984,6 +5225,7 @@
       <w:spacing w:after="200" w:line="276" w:lineRule="auto"/>
     </w:pPr>
     <w:rPr>
+      <w:rFonts w:cs="Times New Roman"/>
       <w:sz w:val="22"/>
       <w:szCs w:val="22"/>
       <w:lang w:eastAsia="en-US"/>
@@ -5018,21 +5260,25 @@
   </w:style>
   <w:style w:type="character" w:styleId="a3">
     <w:name w:val="Hyperlink"/>
+    <w:basedOn w:val="a0"/>
     <w:uiPriority w:val="99"/>
     <w:unhideWhenUsed/>
     <w:rsid w:val="00666F5F"/>
     <w:rPr>
+      <w:rFonts w:cs="Times New Roman"/>
       <w:color w:val="0000FF"/>
       <w:u w:val="single"/>
     </w:rPr>
   </w:style>
   <w:style w:type="character" w:styleId="a4">
     <w:name w:val="FollowedHyperlink"/>
+    <w:basedOn w:val="a0"/>
     <w:uiPriority w:val="99"/>
     <w:semiHidden/>
     <w:unhideWhenUsed/>
     <w:rsid w:val="00666F5F"/>
     <w:rPr>
+      <w:rFonts w:cs="Times New Roman"/>
       <w:color w:val="800080"/>
       <w:u w:val="single"/>
     </w:rPr>
@@ -5047,7 +5293,7 @@
       <w:textAlignment w:val="center"/>
     </w:pPr>
     <w:rPr>
-      <w:rFonts w:ascii="Times New Roman" w:eastAsia="Times New Roman" w:hAnsi="Times New Roman"/>
+      <w:rFonts w:ascii="Times New Roman" w:hAnsi="Times New Roman"/>
       <w:sz w:val="24"/>
       <w:szCs w:val="24"/>
       <w:lang w:eastAsia="ru-RU"/>
@@ -5062,7 +5308,6 @@
       <w:textAlignment w:val="center"/>
     </w:pPr>
     <w:rPr>
-      <w:rFonts w:eastAsia="Times New Roman"/>
       <w:b/>
       <w:bCs/>
       <w:sz w:val="24"/>
@@ -5079,7 +5324,6 @@
       <w:textAlignment w:val="center"/>
     </w:pPr>
     <w:rPr>
-      <w:rFonts w:eastAsia="Times New Roman"/>
       <w:b/>
       <w:bCs/>
       <w:sz w:val="24"/>
@@ -5095,7 +5339,7 @@
       <w:spacing w:before="100" w:beforeAutospacing="1" w:after="100" w:afterAutospacing="1" w:line="240" w:lineRule="auto"/>
     </w:pPr>
     <w:rPr>
-      <w:rFonts w:ascii="Times New Roman" w:eastAsia="Times New Roman" w:hAnsi="Times New Roman"/>
+      <w:rFonts w:ascii="Times New Roman" w:hAnsi="Times New Roman"/>
       <w:sz w:val="24"/>
       <w:szCs w:val="24"/>
       <w:lang w:eastAsia="ru-RU"/>
@@ -5116,7 +5360,6 @@
       <w:jc w:val="center"/>
     </w:pPr>
     <w:rPr>
-      <w:rFonts w:eastAsia="Times New Roman"/>
       <w:sz w:val="18"/>
       <w:szCs w:val="18"/>
       <w:lang w:eastAsia="ru-RU"/>
@@ -5138,7 +5381,6 @@
       <w:textAlignment w:val="center"/>
     </w:pPr>
     <w:rPr>
-      <w:rFonts w:eastAsia="Times New Roman"/>
       <w:b/>
       <w:bCs/>
       <w:sz w:val="24"/>
@@ -5163,7 +5405,6 @@
       <w:textAlignment w:val="center"/>
     </w:pPr>
     <w:rPr>
-      <w:rFonts w:eastAsia="Times New Roman"/>
       <w:b/>
       <w:bCs/>
       <w:sz w:val="24"/>
@@ -5187,7 +5428,6 @@
       <w:textAlignment w:val="center"/>
     </w:pPr>
     <w:rPr>
-      <w:rFonts w:eastAsia="Times New Roman"/>
       <w:b/>
       <w:bCs/>
       <w:sz w:val="24"/>
@@ -5212,7 +5452,6 @@
       <w:textAlignment w:val="center"/>
     </w:pPr>
     <w:rPr>
-      <w:rFonts w:eastAsia="Times New Roman"/>
       <w:b/>
       <w:bCs/>
       <w:sz w:val="24"/>
@@ -5236,7 +5475,6 @@
       <w:textAlignment w:val="center"/>
     </w:pPr>
     <w:rPr>
-      <w:rFonts w:eastAsia="Times New Roman"/>
       <w:sz w:val="24"/>
       <w:szCs w:val="24"/>
       <w:lang w:eastAsia="ru-RU"/>
@@ -5257,7 +5495,6 @@
       <w:textAlignment w:val="center"/>
     </w:pPr>
     <w:rPr>
-      <w:rFonts w:eastAsia="Times New Roman"/>
       <w:sz w:val="24"/>
       <w:szCs w:val="24"/>
       <w:lang w:eastAsia="ru-RU"/>
@@ -5279,7 +5516,6 @@
       <w:textAlignment w:val="center"/>
     </w:pPr>
     <w:rPr>
-      <w:rFonts w:eastAsia="Times New Roman"/>
       <w:sz w:val="18"/>
       <w:szCs w:val="18"/>
       <w:lang w:eastAsia="ru-RU"/>
@@ -5302,7 +5538,6 @@
       <w:textAlignment w:val="center"/>
     </w:pPr>
     <w:rPr>
-      <w:rFonts w:eastAsia="Times New Roman"/>
       <w:b/>
       <w:bCs/>
       <w:sz w:val="18"/>
@@ -5320,7 +5555,6 @@
       <w:textAlignment w:val="center"/>
     </w:pPr>
     <w:rPr>
-      <w:rFonts w:eastAsia="Times New Roman"/>
       <w:b/>
       <w:bCs/>
       <w:sz w:val="44"/>
@@ -5344,7 +5578,6 @@
       <w:textAlignment w:val="center"/>
     </w:pPr>
     <w:rPr>
-      <w:rFonts w:eastAsia="Times New Roman"/>
       <w:b/>
       <w:bCs/>
       <w:sz w:val="18"/>
@@ -5362,7 +5595,6 @@
       <w:textAlignment w:val="center"/>
     </w:pPr>
     <w:rPr>
-      <w:rFonts w:eastAsia="Times New Roman"/>
       <w:b/>
       <w:bCs/>
       <w:sz w:val="24"/>
@@ -5386,7 +5618,6 @@
       <w:textAlignment w:val="center"/>
     </w:pPr>
     <w:rPr>
-      <w:rFonts w:eastAsia="Times New Roman"/>
       <w:sz w:val="18"/>
       <w:szCs w:val="18"/>
       <w:lang w:eastAsia="ru-RU"/>
@@ -5407,7 +5638,6 @@
       <w:jc w:val="center"/>
     </w:pPr>
     <w:rPr>
-      <w:rFonts w:eastAsia="Times New Roman"/>
       <w:b/>
       <w:bCs/>
       <w:sz w:val="24"/>
@@ -5427,7 +5657,6 @@
       <w:textAlignment w:val="center"/>
     </w:pPr>
     <w:rPr>
-      <w:rFonts w:eastAsia="Times New Roman"/>
       <w:b/>
       <w:bCs/>
       <w:sz w:val="24"/>
@@ -5451,7 +5680,7 @@
       <w:textAlignment w:val="center"/>
     </w:pPr>
     <w:rPr>
-      <w:rFonts w:ascii="Times New Roman" w:eastAsia="Times New Roman" w:hAnsi="Times New Roman"/>
+      <w:rFonts w:ascii="Times New Roman" w:hAnsi="Times New Roman"/>
       <w:sz w:val="24"/>
       <w:szCs w:val="24"/>
       <w:lang w:eastAsia="ru-RU"/>
@@ -5473,7 +5702,6 @@
       <w:textAlignment w:val="center"/>
     </w:pPr>
     <w:rPr>
-      <w:rFonts w:eastAsia="Times New Roman"/>
       <w:sz w:val="24"/>
       <w:szCs w:val="24"/>
       <w:lang w:eastAsia="ru-RU"/>
@@ -5495,7 +5723,6 @@
       <w:textAlignment w:val="center"/>
     </w:pPr>
     <w:rPr>
-      <w:rFonts w:eastAsia="Times New Roman"/>
       <w:b/>
       <w:bCs/>
       <w:sz w:val="24"/>
@@ -5518,7 +5745,6 @@
       <w:textAlignment w:val="center"/>
     </w:pPr>
     <w:rPr>
-      <w:rFonts w:eastAsia="Times New Roman"/>
       <w:b/>
       <w:bCs/>
       <w:sz w:val="24"/>
@@ -5541,7 +5767,6 @@
       <w:textAlignment w:val="center"/>
     </w:pPr>
     <w:rPr>
-      <w:rFonts w:eastAsia="Times New Roman"/>
       <w:b/>
       <w:bCs/>
       <w:sz w:val="24"/>
@@ -5563,7 +5788,6 @@
       <w:textAlignment w:val="center"/>
     </w:pPr>
     <w:rPr>
-      <w:rFonts w:eastAsia="Times New Roman"/>
       <w:b/>
       <w:bCs/>
       <w:sz w:val="24"/>
@@ -5585,7 +5809,6 @@
       <w:textAlignment w:val="center"/>
     </w:pPr>
     <w:rPr>
-      <w:rFonts w:eastAsia="Times New Roman"/>
       <w:b/>
       <w:bCs/>
       <w:sz w:val="24"/>
@@ -5608,7 +5831,6 @@
       <w:textAlignment w:val="center"/>
     </w:pPr>
     <w:rPr>
-      <w:rFonts w:eastAsia="Times New Roman"/>
       <w:b/>
       <w:bCs/>
       <w:sz w:val="24"/>
@@ -5631,7 +5853,6 @@
       <w:textAlignment w:val="center"/>
     </w:pPr>
     <w:rPr>
-      <w:rFonts w:eastAsia="Times New Roman"/>
       <w:b/>
       <w:bCs/>
       <w:sz w:val="24"/>
@@ -5655,7 +5876,6 @@
       <w:textAlignment w:val="center"/>
     </w:pPr>
     <w:rPr>
-      <w:rFonts w:eastAsia="Times New Roman"/>
       <w:b/>
       <w:bCs/>
       <w:sz w:val="24"/>
@@ -5678,7 +5898,6 @@
       <w:textAlignment w:val="center"/>
     </w:pPr>
     <w:rPr>
-      <w:rFonts w:eastAsia="Times New Roman"/>
       <w:b/>
       <w:bCs/>
       <w:sz w:val="24"/>
@@ -5702,7 +5921,6 @@
       <w:textAlignment w:val="center"/>
     </w:pPr>
     <w:rPr>
-      <w:rFonts w:eastAsia="Times New Roman"/>
       <w:b/>
       <w:bCs/>
       <w:sz w:val="24"/>
@@ -5725,7 +5943,6 @@
       <w:textAlignment w:val="center"/>
     </w:pPr>
     <w:rPr>
-      <w:rFonts w:eastAsia="Times New Roman"/>
       <w:b/>
       <w:bCs/>
       <w:sz w:val="24"/>
@@ -5747,7 +5964,6 @@
       <w:textAlignment w:val="center"/>
     </w:pPr>
     <w:rPr>
-      <w:rFonts w:eastAsia="Times New Roman"/>
       <w:b/>
       <w:bCs/>
       <w:sz w:val="24"/>
@@ -5770,7 +5986,6 @@
       <w:textAlignment w:val="center"/>
     </w:pPr>
     <w:rPr>
-      <w:rFonts w:eastAsia="Times New Roman"/>
       <w:b/>
       <w:bCs/>
       <w:sz w:val="24"/>
@@ -5791,7 +6006,6 @@
       <w:textAlignment w:val="center"/>
     </w:pPr>
     <w:rPr>
-      <w:rFonts w:eastAsia="Times New Roman"/>
       <w:sz w:val="24"/>
       <w:szCs w:val="24"/>
       <w:lang w:eastAsia="ru-RU"/>
@@ -5807,7 +6021,6 @@
       <w:textAlignment w:val="center"/>
     </w:pPr>
     <w:rPr>
-      <w:rFonts w:eastAsia="Times New Roman"/>
       <w:sz w:val="24"/>
       <w:szCs w:val="24"/>
       <w:lang w:eastAsia="ru-RU"/>
@@ -5828,7 +6041,6 @@
       <w:jc w:val="center"/>
     </w:pPr>
     <w:rPr>
-      <w:rFonts w:eastAsia="Times New Roman"/>
       <w:b/>
       <w:bCs/>
       <w:sz w:val="24"/>
@@ -5851,7 +6063,7 @@
       <w:spacing w:before="100" w:beforeAutospacing="1" w:after="100" w:afterAutospacing="1" w:line="240" w:lineRule="auto"/>
     </w:pPr>
     <w:rPr>
-      <w:rFonts w:ascii="Times New Roman" w:eastAsia="Times New Roman" w:hAnsi="Times New Roman"/>
+      <w:rFonts w:ascii="Times New Roman" w:hAnsi="Times New Roman"/>
       <w:sz w:val="24"/>
       <w:szCs w:val="24"/>
       <w:lang w:eastAsia="ru-RU"/>
@@ -5872,7 +6084,7 @@
       <w:spacing w:before="100" w:beforeAutospacing="1" w:after="100" w:afterAutospacing="1" w:line="240" w:lineRule="auto"/>
     </w:pPr>
     <w:rPr>
-      <w:rFonts w:ascii="Times New Roman" w:eastAsia="Times New Roman" w:hAnsi="Times New Roman"/>
+      <w:rFonts w:ascii="Times New Roman" w:hAnsi="Times New Roman"/>
       <w:sz w:val="24"/>
       <w:szCs w:val="24"/>
       <w:lang w:eastAsia="ru-RU"/>
@@ -5887,7 +6099,7 @@
       <w:jc w:val="center"/>
     </w:pPr>
     <w:rPr>
-      <w:rFonts w:ascii="Times New Roman" w:eastAsia="Times New Roman" w:hAnsi="Times New Roman"/>
+      <w:rFonts w:ascii="Times New Roman" w:hAnsi="Times New Roman"/>
       <w:sz w:val="24"/>
       <w:szCs w:val="24"/>
       <w:lang w:eastAsia="ru-RU"/>
@@ -5905,7 +6117,7 @@
       <w:textAlignment w:val="center"/>
     </w:pPr>
     <w:rPr>
-      <w:rFonts w:ascii="Times New Roman" w:eastAsia="Times New Roman" w:hAnsi="Times New Roman"/>
+      <w:rFonts w:ascii="Times New Roman" w:hAnsi="Times New Roman"/>
       <w:sz w:val="24"/>
       <w:szCs w:val="24"/>
       <w:lang w:eastAsia="ru-RU"/>
@@ -5920,7 +6132,7 @@
       <w:textAlignment w:val="center"/>
     </w:pPr>
     <w:rPr>
-      <w:rFonts w:ascii="Times New Roman" w:eastAsia="Times New Roman" w:hAnsi="Times New Roman"/>
+      <w:rFonts w:ascii="Times New Roman" w:hAnsi="Times New Roman"/>
       <w:sz w:val="24"/>
       <w:szCs w:val="24"/>
       <w:lang w:eastAsia="ru-RU"/>
@@ -5938,7 +6150,7 @@
       <w:textAlignment w:val="center"/>
     </w:pPr>
     <w:rPr>
-      <w:rFonts w:ascii="Times New Roman" w:eastAsia="Times New Roman" w:hAnsi="Times New Roman"/>
+      <w:rFonts w:ascii="Times New Roman" w:hAnsi="Times New Roman"/>
       <w:sz w:val="24"/>
       <w:szCs w:val="24"/>
       <w:lang w:eastAsia="ru-RU"/>
@@ -5957,7 +6169,7 @@
       <w:textAlignment w:val="center"/>
     </w:pPr>
     <w:rPr>
-      <w:rFonts w:ascii="Times New Roman" w:eastAsia="Times New Roman" w:hAnsi="Times New Roman"/>
+      <w:rFonts w:ascii="Times New Roman" w:hAnsi="Times New Roman"/>
       <w:sz w:val="24"/>
       <w:szCs w:val="24"/>
       <w:lang w:eastAsia="ru-RU"/>
@@ -5975,7 +6187,7 @@
       <w:textAlignment w:val="center"/>
     </w:pPr>
     <w:rPr>
-      <w:rFonts w:ascii="Times New Roman" w:eastAsia="Times New Roman" w:hAnsi="Times New Roman"/>
+      <w:rFonts w:ascii="Times New Roman" w:hAnsi="Times New Roman"/>
       <w:sz w:val="24"/>
       <w:szCs w:val="24"/>
       <w:lang w:eastAsia="ru-RU"/>
@@ -5994,7 +6206,7 @@
       <w:textAlignment w:val="center"/>
     </w:pPr>
     <w:rPr>
-      <w:rFonts w:ascii="Times New Roman" w:eastAsia="Times New Roman" w:hAnsi="Times New Roman"/>
+      <w:rFonts w:ascii="Times New Roman" w:hAnsi="Times New Roman"/>
       <w:sz w:val="24"/>
       <w:szCs w:val="24"/>
       <w:lang w:eastAsia="ru-RU"/>
@@ -6016,7 +6228,6 @@
       <w:textAlignment w:val="center"/>
     </w:pPr>
     <w:rPr>
-      <w:rFonts w:eastAsia="Times New Roman"/>
       <w:b/>
       <w:bCs/>
       <w:sz w:val="24"/>
@@ -6041,7 +6252,6 @@
       <w:textAlignment w:val="center"/>
     </w:pPr>
     <w:rPr>
-      <w:rFonts w:eastAsia="Times New Roman"/>
       <w:b/>
       <w:bCs/>
       <w:sz w:val="24"/>
@@ -6066,7 +6276,6 @@
       <w:textAlignment w:val="center"/>
     </w:pPr>
     <w:rPr>
-      <w:rFonts w:eastAsia="Times New Roman"/>
       <w:b/>
       <w:bCs/>
       <w:sz w:val="24"/>
@@ -6090,7 +6299,6 @@
       <w:jc w:val="center"/>
     </w:pPr>
     <w:rPr>
-      <w:rFonts w:eastAsia="Times New Roman"/>
       <w:b/>
       <w:bCs/>
       <w:sz w:val="24"/>
@@ -6115,7 +6323,6 @@
       <w:textAlignment w:val="center"/>
     </w:pPr>
     <w:rPr>
-      <w:rFonts w:eastAsia="Times New Roman"/>
       <w:b/>
       <w:bCs/>
       <w:sz w:val="24"/>
@@ -6138,7 +6345,6 @@
       <w:textAlignment w:val="center"/>
     </w:pPr>
     <w:rPr>
-      <w:rFonts w:eastAsia="Times New Roman"/>
       <w:b/>
       <w:bCs/>
       <w:sz w:val="24"/>
@@ -6161,7 +6367,6 @@
       <w:textAlignment w:val="center"/>
     </w:pPr>
     <w:rPr>
-      <w:rFonts w:eastAsia="Times New Roman"/>
       <w:b/>
       <w:bCs/>
       <w:sz w:val="24"/>
@@ -6183,7 +6388,6 @@
       <w:textAlignment w:val="center"/>
     </w:pPr>
     <w:rPr>
-      <w:rFonts w:eastAsia="Times New Roman"/>
       <w:b/>
       <w:bCs/>
       <w:sz w:val="24"/>
@@ -6205,7 +6409,6 @@
       <w:textAlignment w:val="center"/>
     </w:pPr>
     <w:rPr>
-      <w:rFonts w:eastAsia="Times New Roman"/>
       <w:b/>
       <w:bCs/>
       <w:sz w:val="24"/>
@@ -6228,7 +6431,7 @@
       <w:textAlignment w:val="center"/>
     </w:pPr>
     <w:rPr>
-      <w:rFonts w:ascii="Times New Roman" w:eastAsia="Times New Roman" w:hAnsi="Times New Roman"/>
+      <w:rFonts w:ascii="Times New Roman" w:hAnsi="Times New Roman"/>
       <w:sz w:val="24"/>
       <w:szCs w:val="24"/>
       <w:lang w:eastAsia="ru-RU"/>
@@ -6248,7 +6451,7 @@
       <w:textAlignment w:val="center"/>
     </w:pPr>
     <w:rPr>
-      <w:rFonts w:ascii="Times New Roman" w:eastAsia="Times New Roman" w:hAnsi="Times New Roman"/>
+      <w:rFonts w:ascii="Times New Roman" w:hAnsi="Times New Roman"/>
       <w:sz w:val="24"/>
       <w:szCs w:val="24"/>
       <w:lang w:eastAsia="ru-RU"/>
@@ -6269,7 +6472,7 @@
       <w:textAlignment w:val="center"/>
     </w:pPr>
     <w:rPr>
-      <w:rFonts w:ascii="Times New Roman" w:eastAsia="Times New Roman" w:hAnsi="Times New Roman"/>
+      <w:rFonts w:ascii="Times New Roman" w:hAnsi="Times New Roman"/>
       <w:sz w:val="24"/>
       <w:szCs w:val="24"/>
       <w:lang w:eastAsia="ru-RU"/>
@@ -6291,7 +6494,6 @@
       <w:textAlignment w:val="center"/>
     </w:pPr>
     <w:rPr>
-      <w:rFonts w:eastAsia="Times New Roman"/>
       <w:b/>
       <w:bCs/>
       <w:sz w:val="24"/>
@@ -6314,7 +6516,7 @@
       <w:textAlignment w:val="center"/>
     </w:pPr>
     <w:rPr>
-      <w:rFonts w:ascii="Times New Roman" w:eastAsia="Times New Roman" w:hAnsi="Times New Roman"/>
+      <w:rFonts w:ascii="Times New Roman" w:hAnsi="Times New Roman"/>
       <w:sz w:val="24"/>
       <w:szCs w:val="24"/>
       <w:lang w:eastAsia="ru-RU"/>
@@ -6334,7 +6536,7 @@
       <w:textAlignment w:val="center"/>
     </w:pPr>
     <w:rPr>
-      <w:rFonts w:ascii="Times New Roman" w:eastAsia="Times New Roman" w:hAnsi="Times New Roman"/>
+      <w:rFonts w:ascii="Times New Roman" w:hAnsi="Times New Roman"/>
       <w:sz w:val="24"/>
       <w:szCs w:val="24"/>
       <w:lang w:eastAsia="ru-RU"/>
@@ -6355,7 +6557,7 @@
       <w:textAlignment w:val="center"/>
     </w:pPr>
     <w:rPr>
-      <w:rFonts w:ascii="Times New Roman" w:eastAsia="Times New Roman" w:hAnsi="Times New Roman"/>
+      <w:rFonts w:ascii="Times New Roman" w:hAnsi="Times New Roman"/>
       <w:sz w:val="24"/>
       <w:szCs w:val="24"/>
       <w:lang w:eastAsia="ru-RU"/>
@@ -6374,7 +6576,6 @@
       <w:textAlignment w:val="center"/>
     </w:pPr>
     <w:rPr>
-      <w:rFonts w:eastAsia="Times New Roman"/>
       <w:b/>
       <w:bCs/>
       <w:sz w:val="24"/>
@@ -6397,7 +6598,7 @@
       <w:textAlignment w:val="center"/>
     </w:pPr>
     <w:rPr>
-      <w:rFonts w:ascii="Times New Roman" w:eastAsia="Times New Roman" w:hAnsi="Times New Roman"/>
+      <w:rFonts w:ascii="Times New Roman" w:hAnsi="Times New Roman"/>
       <w:sz w:val="24"/>
       <w:szCs w:val="24"/>
       <w:lang w:eastAsia="ru-RU"/>
@@ -6418,7 +6619,7 @@
       <w:textAlignment w:val="center"/>
     </w:pPr>
     <w:rPr>
-      <w:rFonts w:ascii="Times New Roman" w:eastAsia="Times New Roman" w:hAnsi="Times New Roman"/>
+      <w:rFonts w:ascii="Times New Roman" w:hAnsi="Times New Roman"/>
       <w:sz w:val="24"/>
       <w:szCs w:val="24"/>
       <w:lang w:eastAsia="ru-RU"/>
@@ -6440,7 +6641,7 @@
       <w:textAlignment w:val="center"/>
     </w:pPr>
     <w:rPr>
-      <w:rFonts w:ascii="Times New Roman" w:eastAsia="Times New Roman" w:hAnsi="Times New Roman"/>
+      <w:rFonts w:ascii="Times New Roman" w:hAnsi="Times New Roman"/>
       <w:sz w:val="24"/>
       <w:szCs w:val="24"/>
       <w:lang w:eastAsia="ru-RU"/>
@@ -6462,7 +6663,7 @@
       <w:textAlignment w:val="center"/>
     </w:pPr>
     <w:rPr>
-      <w:rFonts w:ascii="Times New Roman" w:eastAsia="Times New Roman" w:hAnsi="Times New Roman"/>
+      <w:rFonts w:ascii="Times New Roman" w:hAnsi="Times New Roman"/>
       <w:sz w:val="24"/>
       <w:szCs w:val="24"/>
       <w:lang w:eastAsia="ru-RU"/>
@@ -6477,7 +6678,6 @@
       <w:textAlignment w:val="center"/>
     </w:pPr>
     <w:rPr>
-      <w:rFonts w:eastAsia="Times New Roman"/>
       <w:sz w:val="24"/>
       <w:szCs w:val="24"/>
       <w:lang w:eastAsia="ru-RU"/>
@@ -6493,7 +6693,6 @@
       <w:textAlignment w:val="center"/>
     </w:pPr>
     <w:rPr>
-      <w:rFonts w:eastAsia="Times New Roman"/>
       <w:b/>
       <w:bCs/>
       <w:sz w:val="24"/>
@@ -6517,7 +6716,6 @@
       <w:textAlignment w:val="center"/>
     </w:pPr>
     <w:rPr>
-      <w:rFonts w:eastAsia="Times New Roman"/>
       <w:b/>
       <w:bCs/>
       <w:color w:val="000000"/>
@@ -6542,7 +6740,6 @@
       <w:textAlignment w:val="center"/>
     </w:pPr>
     <w:rPr>
-      <w:rFonts w:eastAsia="Times New Roman"/>
       <w:b/>
       <w:bCs/>
       <w:color w:val="000000"/>
@@ -6567,7 +6764,6 @@
       <w:textAlignment w:val="center"/>
     </w:pPr>
     <w:rPr>
-      <w:rFonts w:eastAsia="Times New Roman"/>
       <w:b/>
       <w:bCs/>
       <w:color w:val="000000"/>
@@ -6591,7 +6787,6 @@
       <w:textAlignment w:val="center"/>
     </w:pPr>
     <w:rPr>
-      <w:rFonts w:eastAsia="Times New Roman"/>
       <w:b/>
       <w:bCs/>
       <w:color w:val="000000"/>
@@ -6614,7 +6809,6 @@
       <w:textAlignment w:val="center"/>
     </w:pPr>
     <w:rPr>
-      <w:rFonts w:eastAsia="Times New Roman"/>
       <w:b/>
       <w:bCs/>
       <w:color w:val="000000"/>
@@ -6638,7 +6832,6 @@
       <w:textAlignment w:val="center"/>
     </w:pPr>
     <w:rPr>
-      <w:rFonts w:eastAsia="Times New Roman"/>
       <w:b/>
       <w:bCs/>
       <w:color w:val="000000"/>
@@ -6662,7 +6855,6 @@
       <w:textAlignment w:val="center"/>
     </w:pPr>
     <w:rPr>
-      <w:rFonts w:eastAsia="Times New Roman"/>
       <w:b/>
       <w:bCs/>
       <w:sz w:val="24"/>
@@ -6685,7 +6877,6 @@
       <w:textAlignment w:val="center"/>
     </w:pPr>
     <w:rPr>
-      <w:rFonts w:eastAsia="Times New Roman"/>
       <w:b/>
       <w:bCs/>
       <w:sz w:val="24"/>
@@ -6707,7 +6898,6 @@
       <w:textAlignment w:val="center"/>
     </w:pPr>
     <w:rPr>
-      <w:rFonts w:eastAsia="Times New Roman"/>
       <w:b/>
       <w:bCs/>
       <w:sz w:val="24"/>
@@ -6729,7 +6919,6 @@
       <w:textAlignment w:val="center"/>
     </w:pPr>
     <w:rPr>
-      <w:rFonts w:eastAsia="Times New Roman"/>
       <w:b/>
       <w:bCs/>
       <w:sz w:val="24"/>
@@ -6752,7 +6941,6 @@
       <w:textAlignment w:val="center"/>
     </w:pPr>
     <w:rPr>
-      <w:rFonts w:eastAsia="Times New Roman"/>
       <w:b/>
       <w:bCs/>
       <w:sz w:val="24"/>
@@ -6775,7 +6963,6 @@
       <w:textAlignment w:val="center"/>
     </w:pPr>
     <w:rPr>
-      <w:rFonts w:eastAsia="Times New Roman"/>
       <w:b/>
       <w:bCs/>
       <w:sz w:val="24"/>
@@ -6799,7 +6986,6 @@
       <w:textAlignment w:val="center"/>
     </w:pPr>
     <w:rPr>
-      <w:rFonts w:eastAsia="Times New Roman"/>
       <w:b/>
       <w:bCs/>
       <w:sz w:val="24"/>
@@ -6822,7 +7008,6 @@
       <w:textAlignment w:val="center"/>
     </w:pPr>
     <w:rPr>
-      <w:rFonts w:eastAsia="Times New Roman"/>
       <w:b/>
       <w:bCs/>
       <w:sz w:val="24"/>
@@ -6846,7 +7031,6 @@
       <w:textAlignment w:val="center"/>
     </w:pPr>
     <w:rPr>
-      <w:rFonts w:eastAsia="Times New Roman"/>
       <w:b/>
       <w:bCs/>
       <w:sz w:val="24"/>
@@ -6870,7 +7054,6 @@
       <w:textAlignment w:val="center"/>
     </w:pPr>
     <w:rPr>
-      <w:rFonts w:eastAsia="Times New Roman"/>
       <w:b/>
       <w:bCs/>
       <w:sz w:val="24"/>
@@ -6894,7 +7077,6 @@
       <w:textAlignment w:val="center"/>
     </w:pPr>
     <w:rPr>
-      <w:rFonts w:eastAsia="Times New Roman"/>
       <w:b/>
       <w:bCs/>
       <w:sz w:val="24"/>
@@ -6917,7 +7099,6 @@
       <w:textAlignment w:val="center"/>
     </w:pPr>
     <w:rPr>
-      <w:rFonts w:eastAsia="Times New Roman"/>
       <w:b/>
       <w:bCs/>
       <w:sz w:val="24"/>
@@ -6941,7 +7122,6 @@
       <w:textAlignment w:val="center"/>
     </w:pPr>
     <w:rPr>
-      <w:rFonts w:eastAsia="Times New Roman"/>
       <w:b/>
       <w:bCs/>
       <w:sz w:val="24"/>
@@ -6963,7 +7143,6 @@
       <w:jc w:val="center"/>
     </w:pPr>
     <w:rPr>
-      <w:rFonts w:eastAsia="Times New Roman"/>
       <w:b/>
       <w:bCs/>
       <w:sz w:val="24"/>
@@ -6984,7 +7163,6 @@
       <w:jc w:val="center"/>
     </w:pPr>
     <w:rPr>
-      <w:rFonts w:eastAsia="Times New Roman"/>
       <w:b/>
       <w:bCs/>
       <w:sz w:val="24"/>
@@ -7006,7 +7184,6 @@
       <w:textAlignment w:val="center"/>
     </w:pPr>
     <w:rPr>
-      <w:rFonts w:eastAsia="Times New Roman"/>
       <w:sz w:val="24"/>
       <w:szCs w:val="24"/>
       <w:lang w:eastAsia="ru-RU"/>
@@ -7026,7 +7203,6 @@
       <w:textAlignment w:val="center"/>
     </w:pPr>
     <w:rPr>
-      <w:rFonts w:eastAsia="Times New Roman"/>
       <w:sz w:val="24"/>
       <w:szCs w:val="24"/>
       <w:lang w:eastAsia="ru-RU"/>
@@ -7047,7 +7223,6 @@
       <w:textAlignment w:val="center"/>
     </w:pPr>
     <w:rPr>
-      <w:rFonts w:eastAsia="Times New Roman"/>
       <w:sz w:val="24"/>
       <w:szCs w:val="24"/>
       <w:lang w:eastAsia="ru-RU"/>
@@ -7069,7 +7244,6 @@
       <w:textAlignment w:val="center"/>
     </w:pPr>
     <w:rPr>
-      <w:rFonts w:eastAsia="Times New Roman"/>
       <w:sz w:val="24"/>
       <w:szCs w:val="24"/>
       <w:lang w:eastAsia="ru-RU"/>
@@ -7090,7 +7264,6 @@
       <w:textAlignment w:val="center"/>
     </w:pPr>
     <w:rPr>
-      <w:rFonts w:eastAsia="Times New Roman"/>
       <w:sz w:val="24"/>
       <w:szCs w:val="24"/>
       <w:lang w:eastAsia="ru-RU"/>
@@ -7110,7 +7283,6 @@
       <w:textAlignment w:val="center"/>
     </w:pPr>
     <w:rPr>
-      <w:rFonts w:eastAsia="Times New Roman"/>
       <w:sz w:val="24"/>
       <w:szCs w:val="24"/>
       <w:lang w:eastAsia="ru-RU"/>
@@ -7131,7 +7303,6 @@
       <w:textAlignment w:val="center"/>
     </w:pPr>
     <w:rPr>
-      <w:rFonts w:eastAsia="Times New Roman"/>
       <w:sz w:val="24"/>
       <w:szCs w:val="24"/>
       <w:lang w:eastAsia="ru-RU"/>
@@ -7152,7 +7323,6 @@
       <w:textAlignment w:val="center"/>
     </w:pPr>
     <w:rPr>
-      <w:rFonts w:eastAsia="Times New Roman"/>
       <w:sz w:val="24"/>
       <w:szCs w:val="24"/>
       <w:lang w:eastAsia="ru-RU"/>
@@ -7173,7 +7343,6 @@
       <w:textAlignment w:val="center"/>
     </w:pPr>
     <w:rPr>
-      <w:rFonts w:eastAsia="Times New Roman"/>
       <w:sz w:val="24"/>
       <w:szCs w:val="24"/>
       <w:lang w:eastAsia="ru-RU"/>
@@ -7192,7 +7361,6 @@
       <w:spacing w:before="100" w:beforeAutospacing="1" w:after="100" w:afterAutospacing="1" w:line="240" w:lineRule="auto"/>
     </w:pPr>
     <w:rPr>
-      <w:rFonts w:eastAsia="Times New Roman"/>
       <w:sz w:val="24"/>
       <w:szCs w:val="24"/>
       <w:lang w:eastAsia="ru-RU"/>
@@ -7210,7 +7378,6 @@
       <w:spacing w:before="100" w:beforeAutospacing="1" w:after="100" w:afterAutospacing="1" w:line="240" w:lineRule="auto"/>
     </w:pPr>
     <w:rPr>
-      <w:rFonts w:eastAsia="Times New Roman"/>
       <w:sz w:val="24"/>
       <w:szCs w:val="24"/>
       <w:lang w:eastAsia="ru-RU"/>
@@ -7229,7 +7396,6 @@
       <w:spacing w:before="100" w:beforeAutospacing="1" w:after="100" w:afterAutospacing="1" w:line="240" w:lineRule="auto"/>
     </w:pPr>
     <w:rPr>
-      <w:rFonts w:eastAsia="Times New Roman"/>
       <w:sz w:val="24"/>
       <w:szCs w:val="24"/>
       <w:lang w:eastAsia="ru-RU"/>
@@ -7250,7 +7416,6 @@
       <w:textAlignment w:val="center"/>
     </w:pPr>
     <w:rPr>
-      <w:rFonts w:eastAsia="Times New Roman"/>
       <w:b/>
       <w:bCs/>
       <w:sz w:val="24"/>
@@ -7272,7 +7437,6 @@
       <w:textAlignment w:val="center"/>
     </w:pPr>
     <w:rPr>
-      <w:rFonts w:eastAsia="Times New Roman"/>
       <w:b/>
       <w:bCs/>
       <w:sz w:val="24"/>
@@ -7295,7 +7459,6 @@
       <w:textAlignment w:val="center"/>
     </w:pPr>
     <w:rPr>
-      <w:rFonts w:eastAsia="Times New Roman"/>
       <w:b/>
       <w:bCs/>
       <w:sz w:val="24"/>
@@ -7319,7 +7482,7 @@
       <w:textAlignment w:val="center"/>
     </w:pPr>
     <w:rPr>
-      <w:rFonts w:ascii="Times New Roman" w:eastAsia="Times New Roman" w:hAnsi="Times New Roman"/>
+      <w:rFonts w:ascii="Times New Roman" w:hAnsi="Times New Roman"/>
       <w:sz w:val="24"/>
       <w:szCs w:val="24"/>
       <w:lang w:eastAsia="ru-RU"/>
@@ -7341,7 +7504,7 @@
       <w:textAlignment w:val="center"/>
     </w:pPr>
     <w:rPr>
-      <w:rFonts w:ascii="Times New Roman" w:eastAsia="Times New Roman" w:hAnsi="Times New Roman"/>
+      <w:rFonts w:ascii="Times New Roman" w:hAnsi="Times New Roman"/>
       <w:sz w:val="24"/>
       <w:szCs w:val="24"/>
       <w:lang w:eastAsia="ru-RU"/>
@@ -7362,7 +7525,6 @@
       <w:jc w:val="center"/>
     </w:pPr>
     <w:rPr>
-      <w:rFonts w:eastAsia="Times New Roman"/>
       <w:b/>
       <w:bCs/>
       <w:sz w:val="24"/>
@@ -7386,7 +7548,6 @@
       <w:jc w:val="center"/>
     </w:pPr>
     <w:rPr>
-      <w:rFonts w:eastAsia="Times New Roman"/>
       <w:b/>
       <w:bCs/>
       <w:sz w:val="24"/>
@@ -7404,7 +7565,6 @@
       <w:textAlignment w:val="center"/>
     </w:pPr>
     <w:rPr>
-      <w:rFonts w:eastAsia="Times New Roman"/>
       <w:b/>
       <w:bCs/>
       <w:sz w:val="44"/>
@@ -7421,7 +7581,6 @@
       <w:textAlignment w:val="center"/>
     </w:pPr>
     <w:rPr>
-      <w:rFonts w:eastAsia="Times New Roman"/>
       <w:b/>
       <w:bCs/>
       <w:sz w:val="44"/>
@@ -7446,7 +7605,6 @@
       <w:textAlignment w:val="center"/>
     </w:pPr>
     <w:rPr>
-      <w:rFonts w:eastAsia="Times New Roman"/>
       <w:b/>
       <w:bCs/>
       <w:sz w:val="24"/>
@@ -7470,7 +7628,6 @@
       <w:textAlignment w:val="center"/>
     </w:pPr>
     <w:rPr>
-      <w:rFonts w:eastAsia="Times New Roman"/>
       <w:b/>
       <w:bCs/>
       <w:sz w:val="24"/>
@@ -7492,7 +7649,7 @@
       <w:textAlignment w:val="center"/>
     </w:pPr>
     <w:rPr>
-      <w:rFonts w:ascii="Times New Roman" w:eastAsia="Times New Roman" w:hAnsi="Times New Roman"/>
+      <w:rFonts w:ascii="Times New Roman" w:hAnsi="Times New Roman"/>
       <w:sz w:val="24"/>
       <w:szCs w:val="24"/>
       <w:lang w:eastAsia="ru-RU"/>
@@ -7508,7 +7665,6 @@
       <w:textAlignment w:val="center"/>
     </w:pPr>
     <w:rPr>
-      <w:rFonts w:eastAsia="Times New Roman"/>
       <w:b/>
       <w:bCs/>
       <w:sz w:val="24"/>
@@ -7530,7 +7686,7 @@
       <w:textAlignment w:val="center"/>
     </w:pPr>
     <w:rPr>
-      <w:rFonts w:ascii="Times New Roman" w:eastAsia="Times New Roman" w:hAnsi="Times New Roman"/>
+      <w:rFonts w:ascii="Times New Roman" w:hAnsi="Times New Roman"/>
       <w:sz w:val="24"/>
       <w:szCs w:val="24"/>
       <w:lang w:eastAsia="ru-RU"/>
@@ -7551,7 +7707,6 @@
       <w:textAlignment w:val="center"/>
     </w:pPr>
     <w:rPr>
-      <w:rFonts w:eastAsia="Times New Roman"/>
       <w:color w:val="000000"/>
       <w:sz w:val="24"/>
       <w:szCs w:val="24"/>
@@ -7572,7 +7727,6 @@
       <w:textAlignment w:val="center"/>
     </w:pPr>
     <w:rPr>
-      <w:rFonts w:eastAsia="Times New Roman"/>
       <w:color w:val="000000"/>
       <w:sz w:val="24"/>
       <w:szCs w:val="24"/>
@@ -7594,7 +7748,6 @@
       <w:textAlignment w:val="center"/>
     </w:pPr>
     <w:rPr>
-      <w:rFonts w:eastAsia="Times New Roman"/>
       <w:color w:val="000000"/>
       <w:sz w:val="24"/>
       <w:szCs w:val="24"/>
@@ -7617,7 +7770,6 @@
       <w:textAlignment w:val="center"/>
     </w:pPr>
     <w:rPr>
-      <w:rFonts w:eastAsia="Times New Roman"/>
       <w:color w:val="000000"/>
       <w:sz w:val="24"/>
       <w:szCs w:val="24"/>
@@ -7638,7 +7790,6 @@
       <w:textAlignment w:val="center"/>
     </w:pPr>
     <w:rPr>
-      <w:rFonts w:eastAsia="Times New Roman"/>
       <w:sz w:val="24"/>
       <w:szCs w:val="24"/>
       <w:lang w:eastAsia="ru-RU"/>
@@ -7659,7 +7810,6 @@
       <w:textAlignment w:val="center"/>
     </w:pPr>
     <w:rPr>
-      <w:rFonts w:eastAsia="Times New Roman"/>
       <w:sz w:val="24"/>
       <w:szCs w:val="24"/>
       <w:lang w:eastAsia="ru-RU"/>
@@ -7676,7 +7826,7 @@
       <w:spacing w:before="100" w:beforeAutospacing="1" w:after="100" w:afterAutospacing="1" w:line="240" w:lineRule="auto"/>
     </w:pPr>
     <w:rPr>
-      <w:rFonts w:ascii="Times New Roman" w:eastAsia="Times New Roman" w:hAnsi="Times New Roman"/>
+      <w:rFonts w:ascii="Times New Roman" w:hAnsi="Times New Roman"/>
       <w:sz w:val="24"/>
       <w:szCs w:val="24"/>
       <w:lang w:eastAsia="ru-RU"/>
@@ -7693,7 +7843,7 @@
       <w:spacing w:before="100" w:beforeAutospacing="1" w:after="100" w:afterAutospacing="1" w:line="240" w:lineRule="auto"/>
     </w:pPr>
     <w:rPr>
-      <w:rFonts w:ascii="Times New Roman" w:eastAsia="Times New Roman" w:hAnsi="Times New Roman"/>
+      <w:rFonts w:ascii="Times New Roman" w:hAnsi="Times New Roman"/>
       <w:sz w:val="24"/>
       <w:szCs w:val="24"/>
       <w:lang w:eastAsia="ru-RU"/>
@@ -7712,7 +7862,7 @@
       <w:textAlignment w:val="center"/>
     </w:pPr>
     <w:rPr>
-      <w:rFonts w:ascii="Times New Roman" w:eastAsia="Times New Roman" w:hAnsi="Times New Roman"/>
+      <w:rFonts w:ascii="Times New Roman" w:hAnsi="Times New Roman"/>
       <w:sz w:val="24"/>
       <w:szCs w:val="24"/>
       <w:lang w:eastAsia="ru-RU"/>
@@ -7730,7 +7880,7 @@
       <w:textAlignment w:val="center"/>
     </w:pPr>
     <w:rPr>
-      <w:rFonts w:ascii="Times New Roman" w:eastAsia="Times New Roman" w:hAnsi="Times New Roman"/>
+      <w:rFonts w:ascii="Times New Roman" w:hAnsi="Times New Roman"/>
       <w:sz w:val="24"/>
       <w:szCs w:val="24"/>
       <w:lang w:eastAsia="ru-RU"/>
@@ -7749,7 +7899,7 @@
       <w:textAlignment w:val="center"/>
     </w:pPr>
     <w:rPr>
-      <w:rFonts w:ascii="Times New Roman" w:eastAsia="Times New Roman" w:hAnsi="Times New Roman"/>
+      <w:rFonts w:ascii="Times New Roman" w:hAnsi="Times New Roman"/>
       <w:sz w:val="24"/>
       <w:szCs w:val="24"/>
       <w:lang w:eastAsia="ru-RU"/>
@@ -7769,7 +7919,6 @@
       <w:textAlignment w:val="center"/>
     </w:pPr>
     <w:rPr>
-      <w:rFonts w:eastAsia="Times New Roman"/>
       <w:b/>
       <w:bCs/>
       <w:sz w:val="24"/>
@@ -7788,7 +7937,6 @@
       <w:textAlignment w:val="center"/>
     </w:pPr>
     <w:rPr>
-      <w:rFonts w:eastAsia="Times New Roman"/>
       <w:b/>
       <w:bCs/>
       <w:sz w:val="24"/>
@@ -7811,7 +7959,6 @@
       <w:textAlignment w:val="center"/>
     </w:pPr>
     <w:rPr>
-      <w:rFonts w:eastAsia="Times New Roman"/>
       <w:b/>
       <w:bCs/>
       <w:sz w:val="24"/>
@@ -7833,7 +7980,6 @@
       <w:textAlignment w:val="center"/>
     </w:pPr>
     <w:rPr>
-      <w:rFonts w:eastAsia="Times New Roman"/>
       <w:b/>
       <w:bCs/>
       <w:sz w:val="24"/>
@@ -7856,7 +8002,6 @@
       <w:textAlignment w:val="center"/>
     </w:pPr>
     <w:rPr>
-      <w:rFonts w:eastAsia="Times New Roman"/>
       <w:b/>
       <w:bCs/>
       <w:sz w:val="24"/>
@@ -7878,7 +8023,6 @@
       <w:textAlignment w:val="center"/>
     </w:pPr>
     <w:rPr>
-      <w:rFonts w:eastAsia="Times New Roman"/>
       <w:b/>
       <w:bCs/>
       <w:sz w:val="24"/>
@@ -7900,7 +8044,6 @@
       <w:textAlignment w:val="center"/>
     </w:pPr>
     <w:rPr>
-      <w:rFonts w:eastAsia="Times New Roman"/>
       <w:b/>
       <w:bCs/>
       <w:sz w:val="24"/>
@@ -7919,7 +8062,6 @@
       <w:textAlignment w:val="center"/>
     </w:pPr>
     <w:rPr>
-      <w:rFonts w:eastAsia="Times New Roman"/>
       <w:b/>
       <w:bCs/>
       <w:sz w:val="24"/>
@@ -7932,6 +8074,9 @@
     <w:basedOn w:val="a1"/>
     <w:uiPriority w:val="59"/>
     <w:rsid w:val="00666F5F"/>
+    <w:rPr>
+      <w:rFonts w:cs="Times New Roman"/>
+    </w:rPr>
     <w:tblPr>
       <w:tblBorders>
         <w:top w:val="single" w:sz="4" w:space="0" w:color="auto"/>
@@ -7961,6 +8106,7 @@
     <w:qFormat/>
     <w:rsid w:val="00245349"/>
     <w:rPr>
+      <w:rFonts w:cs="Times New Roman"/>
       <w:sz w:val="22"/>
       <w:szCs w:val="22"/>
       <w:lang w:eastAsia="en-US"/>
@@ -7978,8 +8124,7 @@
     <w:rsid w:val="00F52046"/>
     <w:rPr>
       <w:sz w:val="22"/>
-      <w:szCs w:val="22"/>
-      <w:lang w:eastAsia="en-US"/>
+      <w:lang w:val="x-none" w:eastAsia="en-US"/>
     </w:rPr>
   </w:style>
   <w:style w:type="character" w:customStyle="1" w:styleId="rescapt2">
@@ -7987,32 +8132,33 @@
     <w:rsid w:val="00FF4577"/>
     <w:rPr>
       <w:b/>
-      <w:bCs/>
-      <w:vanish w:val="0"/>
-      <w:webHidden w:val="0"/>
-      <w:specVanish w:val="0"/>
+      <w:vanish/>
     </w:rPr>
   </w:style>
   <w:style w:type="paragraph" w:styleId="2">
     <w:name w:val="Body Text 2"/>
     <w:basedOn w:val="a"/>
     <w:link w:val="20"/>
+    <w:uiPriority w:val="99"/>
     <w:rsid w:val="0052024B"/>
     <w:pPr>
       <w:spacing w:after="120" w:line="480" w:lineRule="auto"/>
     </w:pPr>
     <w:rPr>
-      <w:rFonts w:ascii="Garamond" w:eastAsia="Times New Roman" w:hAnsi="Garamond"/>
+      <w:rFonts w:ascii="Garamond" w:hAnsi="Garamond"/>
       <w:szCs w:val="20"/>
       <w:lang w:eastAsia="ru-RU"/>
     </w:rPr>
   </w:style>
   <w:style w:type="character" w:customStyle="1" w:styleId="20">
     <w:name w:val="Основной текст 2 Знак"/>
+    <w:basedOn w:val="a0"/>
     <w:link w:val="2"/>
+    <w:uiPriority w:val="99"/>
+    <w:locked/>
     <w:rsid w:val="0052024B"/>
     <w:rPr>
-      <w:rFonts w:ascii="Garamond" w:eastAsia="Times New Roman" w:hAnsi="Garamond"/>
+      <w:rFonts w:ascii="Garamond" w:hAnsi="Garamond" w:cs="Times New Roman"/>
       <w:sz w:val="22"/>
     </w:rPr>
   </w:style>
@@ -8035,15 +8181,16 @@
   </w:style>
   <w:style w:type="character" w:customStyle="1" w:styleId="aa">
     <w:name w:val="Текст выноски Знак"/>
+    <w:basedOn w:val="a0"/>
     <w:link w:val="a9"/>
     <w:uiPriority w:val="99"/>
     <w:semiHidden/>
+    <w:locked/>
     <w:rsid w:val="00F77EDE"/>
     <w:rPr>
-      <w:rFonts w:ascii="Tahoma" w:hAnsi="Tahoma" w:cs="Tahoma"/>
+      <w:rFonts w:ascii="Tahoma" w:hAnsi="Tahoma" w:cs="Times New Roman"/>
       <w:sz w:val="16"/>
-      <w:szCs w:val="16"/>
-      <w:lang w:eastAsia="en-US"/>
+      <w:lang w:val="x-none" w:eastAsia="en-US"/>
     </w:rPr>
   </w:style>
 </w:styles>

</xml_diff>

<commit_message>
added 0 25 scroing
</commit_message>
<xml_diff>
--- a/pattern.docx
+++ b/pattern.docx
@@ -435,7 +435,6 @@
                 </w:rPr>
                 <w:t>{</w:t>
               </w:r>
-              <w:proofErr w:type="spellStart"/>
               <w:r>
                 <w:rPr>
                   <w:color w:val="000000"/>
@@ -443,7 +442,6 @@
                 </w:rPr>
                 <w:t>conclusion_number</w:t>
               </w:r>
-              <w:proofErr w:type="spellEnd"/>
               <w:r>
                 <w:rPr>
                   <w:color w:val="000000"/>
@@ -522,7 +520,6 @@
                 <w:t>{</w:t>
               </w:r>
             </w:ins>
-            <w:proofErr w:type="spellStart"/>
             <w:ins w:id="6" w:author="Дарья Лапутина" w:date="2021-03-07T19:03:00Z">
               <w:r>
                 <w:rPr>
@@ -537,7 +534,6 @@
                 <w:t>evaluation_date</w:t>
               </w:r>
             </w:ins>
-            <w:proofErr w:type="spellEnd"/>
             <w:ins w:id="8" w:author="Дарья Лапутина" w:date="2021-03-07T19:02:00Z">
               <w:r>
                 <w:rPr>
@@ -587,7 +583,7 @@
           </w:tcPr>
           <w:p>
             <w:pPr>
-              <w:pStyle w:val="a8"/>
+              <w:pStyle w:val="NoSpacing"/>
               <w:jc w:val="both"/>
               <w:rPr>
                 <w:rFonts w:ascii="Times New Roman" w:hAnsi="Times New Roman"/>
@@ -611,27 +607,7 @@
                   <w:szCs w:val="18"/>
                   <w:lang w:val="en-US"/>
                 </w:rPr>
-                <w:t>{</w:t>
-              </w:r>
-              <w:proofErr w:type="spellStart"/>
-              <w:r>
-                <w:rPr>
-                  <w:rFonts w:ascii="Times New Roman" w:hAnsi="Times New Roman"/>
-                  <w:sz w:val="18"/>
-                  <w:szCs w:val="18"/>
-                  <w:lang w:val="en-US"/>
-                </w:rPr>
-                <w:t>sad_number</w:t>
-              </w:r>
-              <w:proofErr w:type="spellEnd"/>
-              <w:r>
-                <w:rPr>
-                  <w:rFonts w:ascii="Times New Roman" w:hAnsi="Times New Roman"/>
-                  <w:sz w:val="18"/>
-                  <w:szCs w:val="18"/>
-                  <w:lang w:val="en-US"/>
-                </w:rPr>
-                <w:t>}</w:t>
+                <w:t>{sad_number}</w:t>
               </w:r>
             </w:ins>
           </w:p>
@@ -737,7 +713,7 @@
           </w:tcPr>
           <w:p>
             <w:pPr>
-              <w:pStyle w:val="a8"/>
+              <w:pStyle w:val="NoSpacing"/>
               <w:rPr>
                 <w:rFonts w:ascii="Times New Roman" w:hAnsi="Times New Roman"/>
                 <w:sz w:val="18"/>
@@ -932,7 +908,7 @@
           </w:tcPr>
           <w:p>
             <w:pPr>
-              <w:pStyle w:val="a8"/>
+              <w:pStyle w:val="NoSpacing"/>
               <w:jc w:val="both"/>
               <w:rPr>
                 <w:rFonts w:ascii="Times New Roman" w:hAnsi="Times New Roman"/>
@@ -1062,7 +1038,7 @@
           </w:tcPr>
           <w:p>
             <w:pPr>
-              <w:pStyle w:val="a8"/>
+              <w:pStyle w:val="NoSpacing"/>
               <w:jc w:val="both"/>
               <w:rPr>
                 <w:rFonts w:ascii="Times New Roman" w:hAnsi="Times New Roman"/>
@@ -1112,7 +1088,7 @@
           </w:tcPr>
           <w:p>
             <w:pPr>
-              <w:pStyle w:val="a8"/>
+              <w:pStyle w:val="NoSpacing"/>
               <w:jc w:val="both"/>
               <w:rPr>
                 <w:rFonts w:ascii="Times New Roman" w:hAnsi="Times New Roman"/>
@@ -1152,7 +1128,7 @@
           </w:tcPr>
           <w:p>
             <w:pPr>
-              <w:pStyle w:val="a8"/>
+              <w:pStyle w:val="NoSpacing"/>
               <w:jc w:val="both"/>
               <w:rPr>
                 <w:rFonts w:ascii="Times New Roman" w:hAnsi="Times New Roman"/>
@@ -1189,7 +1165,7 @@
           </w:tcPr>
           <w:p>
             <w:pPr>
-              <w:pStyle w:val="a8"/>
+              <w:pStyle w:val="NoSpacing"/>
               <w:jc w:val="both"/>
               <w:rPr>
                 <w:rFonts w:ascii="Times New Roman" w:hAnsi="Times New Roman"/>
@@ -1258,25 +1234,7 @@
                 <w:b/>
                 <w:szCs w:val="18"/>
               </w:rPr>
-              <w:t>а основании пункта(</w:t>
-            </w:r>
-            <w:proofErr w:type="spellStart"/>
-            <w:r>
-              <w:rPr>
-                <w:rFonts w:ascii="Times New Roman" w:hAnsi="Times New Roman"/>
-                <w:b/>
-                <w:szCs w:val="18"/>
-              </w:rPr>
-              <w:t>ов</w:t>
-            </w:r>
-            <w:proofErr w:type="spellEnd"/>
-            <w:r>
-              <w:rPr>
-                <w:rFonts w:ascii="Times New Roman" w:hAnsi="Times New Roman"/>
-                <w:b/>
-                <w:szCs w:val="18"/>
-              </w:rPr>
-              <w:t xml:space="preserve">) Приложения № </w:t>
+              <w:t xml:space="preserve">а основании пункта(ов) Приложения № </w:t>
             </w:r>
             <w:r>
               <w:rPr>
@@ -1318,14 +1276,55 @@
           </w:tcPr>
           <w:p>
             <w:pPr>
-              <w:pStyle w:val="a8"/>
+              <w:pStyle w:val="NoSpacing"/>
               <w:jc w:val="both"/>
               <w:rPr>
                 <w:rFonts w:ascii="Times New Roman" w:hAnsi="Times New Roman"/>
                 <w:sz w:val="20"/>
                 <w:szCs w:val="20"/>
+                <w:lang w:val="en-US"/>
+                <w:rPrChange w:id="30" w:author="Дарья Лапутина [2]" w:date="2021-03-12T15:19:00Z">
+                  <w:rPr>
+                    <w:rFonts w:ascii="Times New Roman" w:hAnsi="Times New Roman"/>
+                    <w:sz w:val="20"/>
+                    <w:szCs w:val="20"/>
+                  </w:rPr>
+                </w:rPrChange>
               </w:rPr>
             </w:pPr>
+            <w:ins w:id="31" w:author="Дарья Лапутина [2]" w:date="2021-03-12T15:19:00Z">
+              <w:r>
+                <w:rPr>
+                  <w:rFonts w:ascii="Times New Roman" w:hAnsi="Times New Roman"/>
+                  <w:sz w:val="20"/>
+                  <w:szCs w:val="20"/>
+                  <w:lang w:val="en-US"/>
+                </w:rPr>
+                <w:t>{</w:t>
+              </w:r>
+            </w:ins>
+            <w:ins w:id="32" w:author="Дарья Лапутина [2]" w:date="2021-03-18T12:51:00Z">
+              <w:r>
+                <w:rPr>
+                  <w:rFonts w:ascii="Times New Roman" w:hAnsi="Times New Roman"/>
+                  <w:sz w:val="20"/>
+                  <w:szCs w:val="20"/>
+                  <w:lang w:val="en-US"/>
+                </w:rPr>
+                <w:t>scoring</w:t>
+              </w:r>
+            </w:ins>
+            <w:ins w:id="33" w:author="Дарья Лапутина [2]" w:date="2021-03-12T15:19:00Z">
+              <w:r>
+                <w:rPr>
+                  <w:rFonts w:ascii="Times New Roman" w:hAnsi="Times New Roman"/>
+                  <w:sz w:val="20"/>
+                  <w:szCs w:val="20"/>
+                  <w:lang w:val="en-US"/>
+                </w:rPr>
+                <w:t>}</w:t>
+              </w:r>
+            </w:ins>
           </w:p>
         </w:tc>
       </w:tr>
@@ -1381,14 +1380,14 @@
           </w:tcPr>
           <w:p>
             <w:pPr>
-              <w:pStyle w:val="a8"/>
+              <w:pStyle w:val="NoSpacing"/>
               <w:jc w:val="both"/>
               <w:rPr>
                 <w:rFonts w:ascii="Times New Roman" w:hAnsi="Times New Roman"/>
                 <w:sz w:val="20"/>
                 <w:szCs w:val="20"/>
                 <w:lang w:val="en-US"/>
-                <w:rPrChange w:id="30" w:author="Дарья Лапутина" w:date="2021-03-10T21:07:00Z">
+                <w:rPrChange w:id="34" w:author="Дарья Лапутина" w:date="2021-03-10T21:07:00Z">
                   <w:rPr>
                     <w:rFonts w:ascii="Times New Roman" w:hAnsi="Times New Roman"/>
                     <w:sz w:val="20"/>
@@ -1397,7 +1396,7 @@
                 </w:rPrChange>
               </w:rPr>
             </w:pPr>
-            <w:ins w:id="31" w:author="Дарья Лапутина" w:date="2021-03-10T21:07:00Z">
+            <w:ins w:id="35" w:author="Дарья Лапутина" w:date="2021-03-10T21:07:00Z">
               <w:r>
                 <w:rPr>
                   <w:rFonts w:ascii="Times New Roman" w:hAnsi="Times New Roman"/>
@@ -1457,7 +1456,7 @@
           </w:tcPr>
           <w:p>
             <w:pPr>
-              <w:pStyle w:val="a8"/>
+              <w:pStyle w:val="NoSpacing"/>
               <w:jc w:val="both"/>
               <w:rPr>
                 <w:rFonts w:ascii="Times New Roman" w:hAnsi="Times New Roman"/>
@@ -1467,7 +1466,6 @@
                 <w:highlight w:val="yellow"/>
               </w:rPr>
             </w:pPr>
-            <w:proofErr w:type="gramStart"/>
             <w:r>
               <w:rPr>
                 <w:rFonts w:ascii="Times New Roman" w:hAnsi="Times New Roman"/>
@@ -1476,7 +1474,6 @@
               </w:rPr>
               <w:t>Возможно</w:t>
             </w:r>
-            <w:proofErr w:type="gramEnd"/>
             <w:r>
               <w:rPr>
                 <w:rFonts w:ascii="Times New Roman" w:hAnsi="Times New Roman"/>
@@ -1638,15 +1635,6 @@
           <w:iCs/>
           <w:sz w:val="24"/>
           <w:szCs w:val="24"/>
-          <w:rPrChange w:id="32" w:author="Дарья Лапутина" w:date="2021-03-10T21:07:00Z">
-            <w:rPr>
-              <w:rFonts w:ascii="Times New Roman" w:hAnsi="Times New Roman"/>
-              <w:b/>
-              <w:iCs/>
-              <w:sz w:val="24"/>
-              <w:szCs w:val="24"/>
-            </w:rPr>
-          </w:rPrChange>
         </w:rPr>
       </w:pPr>
     </w:p>
@@ -1816,7 +1804,6 @@
           <w:szCs w:val="24"/>
         </w:rPr>
       </w:pPr>
-      <w:proofErr w:type="spellStart"/>
       <w:r>
         <w:rPr>
           <w:rFonts w:ascii="Times New Roman" w:hAnsi="Times New Roman"/>
@@ -1824,17 +1811,7 @@
           <w:sz w:val="16"/>
           <w:szCs w:val="24"/>
         </w:rPr>
-        <w:t>Вн</w:t>
-      </w:r>
-      <w:proofErr w:type="spellEnd"/>
-      <w:r>
-        <w:rPr>
-          <w:rFonts w:ascii="Times New Roman" w:hAnsi="Times New Roman"/>
-          <w:iCs/>
-          <w:sz w:val="16"/>
-          <w:szCs w:val="24"/>
-        </w:rPr>
-        <w:t xml:space="preserve">. тел.: </w:t>
+        <w:t xml:space="preserve">Вн. тел.: </w:t>
       </w:r>
     </w:p>
     <w:p>
@@ -1846,7 +1823,7 @@
           <w:iCs/>
           <w:sz w:val="16"/>
           <w:szCs w:val="24"/>
-          <w:rPrChange w:id="33" w:author="Дарья Лапутина" w:date="2021-03-10T21:07:00Z">
+          <w:rPrChange w:id="36" w:author="Дарья Лапутина" w:date="2021-03-10T21:07:00Z">
             <w:rPr>
               <w:rFonts w:ascii="Times New Roman" w:hAnsi="Times New Roman"/>
               <w:iCs/>
@@ -1873,7 +1850,7 @@
           <w:iCs/>
           <w:sz w:val="16"/>
           <w:szCs w:val="24"/>
-          <w:rPrChange w:id="34" w:author="Дарья Лапутина" w:date="2021-03-10T21:07:00Z">
+          <w:rPrChange w:id="37" w:author="Дарья Лапутина" w:date="2021-03-10T21:07:00Z">
             <w:rPr>
               <w:rFonts w:ascii="Times New Roman" w:hAnsi="Times New Roman"/>
               <w:iCs/>
@@ -1901,7 +1878,7 @@
           <w:iCs/>
           <w:sz w:val="16"/>
           <w:szCs w:val="24"/>
-          <w:rPrChange w:id="35" w:author="Дарья Лапутина" w:date="2021-03-10T21:07:00Z">
+          <w:rPrChange w:id="38" w:author="Дарья Лапутина" w:date="2021-03-10T21:07:00Z">
             <w:rPr>
               <w:rFonts w:ascii="Times New Roman" w:hAnsi="Times New Roman"/>
               <w:iCs/>
@@ -4711,6 +4688,9 @@
 <w15:people xmlns:wpc="http://schemas.microsoft.com/office/word/2010/wordprocessingCanvas" xmlns:cx="http://schemas.microsoft.com/office/drawing/2014/chartex" xmlns:cx1="http://schemas.microsoft.com/office/drawing/2015/9/8/chartex" xmlns:cx2="http://schemas.microsoft.com/office/drawing/2015/10/21/chartex" xmlns:cx3="http://schemas.microsoft.com/office/drawing/2016/5/9/chartex" xmlns:cx4="http://schemas.microsoft.com/office/drawing/2016/5/10/chartex" xmlns:cx5="http://schemas.microsoft.com/office/drawing/2016/5/11/chartex" xmlns:cx6="http://schemas.microsoft.com/office/drawing/2016/5/12/chartex" xmlns:cx7="http://schemas.microsoft.com/office/drawing/2016/5/13/chartex" xmlns:cx8="http://schemas.microsoft.com/office/drawing/2016/5/14/chartex" xmlns:mc="http://schemas.openxmlformats.org/markup-compatibility/2006" xmlns:aink="http://schemas.microsoft.com/office/drawing/2016/ink" xmlns:am3d="http://schemas.microsoft.com/office/drawing/2017/model3d" xmlns:o="urn:schemas-microsoft-com:office:office" xmlns:r="http://schemas.openxmlformats.org/officeDocument/2006/relationships" xmlns:m="http://schemas.openxmlformats.org/officeDocument/2006/math" xmlns:v="urn:schemas-microsoft-com:vml" xmlns:wp14="http://schemas.microsoft.com/office/word/2010/wordprocessingDrawing" xmlns:wp="http://schemas.openxmlformats.org/drawingml/2006/wordprocessingDrawing" xmlns:w10="urn:schemas-microsoft-com:office:word" xmlns:w="http://schemas.openxmlformats.org/wordprocessingml/2006/main" xmlns:w14="http://schemas.microsoft.com/office/word/2010/wordml" xmlns:w15="http://schemas.microsoft.com/office/word/2012/wordml" xmlns:w16cex="http://schemas.microsoft.com/office/word/2018/wordml/cex" xmlns:w16cid="http://schemas.microsoft.com/office/word/2016/wordml/cid" xmlns:w16="http://schemas.microsoft.com/office/word/2018/wordml" xmlns:w16se="http://schemas.microsoft.com/office/word/2015/wordml/symex" xmlns:wpg="http://schemas.microsoft.com/office/word/2010/wordprocessingGroup" xmlns:wpi="http://schemas.microsoft.com/office/word/2010/wordprocessingInk" xmlns:wne="http://schemas.microsoft.com/office/word/2006/wordml" xmlns:wps="http://schemas.microsoft.com/office/word/2010/wordprocessingShape" mc:Ignorable="w14 w15 w16se w16cid w16 w16cex wp14">
   <w15:person w15:author="Дарья Лапутина">
     <w15:presenceInfo w15:providerId="Windows Live" w15:userId="2a8a67b5c00ad779"/>
+  </w15:person>
+  <w15:person w15:author="Дарья Лапутина [2]">
+    <w15:presenceInfo w15:providerId="None" w15:userId="Дарья Лапутина"/>
   </w15:person>
 </w15:people>
 </file>
@@ -5104,7 +5084,7 @@
     <w:lsdException w:name="Unresolved Mention" w:semiHidden="1" w:unhideWhenUsed="1"/>
     <w:lsdException w:name="Smart Link" w:semiHidden="1" w:unhideWhenUsed="1"/>
   </w:latentStyles>
-  <w:style w:type="paragraph" w:default="1" w:styleId="a">
+  <w:style w:type="paragraph" w:default="1" w:styleId="Normal">
     <w:name w:val="Normal"/>
     <w:qFormat/>
     <w:pPr>
@@ -5116,13 +5096,13 @@
       <w:lang w:eastAsia="en-US"/>
     </w:rPr>
   </w:style>
-  <w:style w:type="character" w:default="1" w:styleId="a0">
+  <w:style w:type="character" w:default="1" w:styleId="DefaultParagraphFont">
     <w:name w:val="Default Paragraph Font"/>
     <w:uiPriority w:val="1"/>
     <w:semiHidden/>
     <w:unhideWhenUsed/>
   </w:style>
-  <w:style w:type="table" w:default="1" w:styleId="a1">
+  <w:style w:type="table" w:default="1" w:styleId="TableNormal">
     <w:name w:val="Normal Table"/>
     <w:uiPriority w:val="99"/>
     <w:semiHidden/>
@@ -5137,13 +5117,13 @@
       </w:tblCellMar>
     </w:tblPr>
   </w:style>
-  <w:style w:type="numbering" w:default="1" w:styleId="a2">
+  <w:style w:type="numbering" w:default="1" w:styleId="NoList">
     <w:name w:val="No List"/>
     <w:uiPriority w:val="99"/>
     <w:semiHidden/>
     <w:unhideWhenUsed/>
   </w:style>
-  <w:style w:type="character" w:styleId="a3">
+  <w:style w:type="character" w:styleId="Hyperlink">
     <w:name w:val="Hyperlink"/>
     <w:uiPriority w:val="99"/>
     <w:unhideWhenUsed/>
@@ -5153,7 +5133,7 @@
       <w:u w:val="single"/>
     </w:rPr>
   </w:style>
-  <w:style w:type="character" w:styleId="a4">
+  <w:style w:type="character" w:styleId="FollowedHyperlink">
     <w:name w:val="FollowedHyperlink"/>
     <w:uiPriority w:val="99"/>
     <w:semiHidden/>
@@ -5166,7 +5146,7 @@
   </w:style>
   <w:style w:type="paragraph" w:customStyle="1" w:styleId="xl65">
     <w:name w:val="xl65"/>
-    <w:basedOn w:val="a"/>
+    <w:basedOn w:val="Normal"/>
     <w:rsid w:val="00666F5F"/>
     <w:pPr>
       <w:spacing w:before="100" w:beforeAutospacing="1" w:after="100" w:afterAutospacing="1" w:line="240" w:lineRule="auto"/>
@@ -5182,7 +5162,7 @@
   </w:style>
   <w:style w:type="paragraph" w:customStyle="1" w:styleId="xl66">
     <w:name w:val="xl66"/>
-    <w:basedOn w:val="a"/>
+    <w:basedOn w:val="Normal"/>
     <w:rsid w:val="00666F5F"/>
     <w:pPr>
       <w:spacing w:before="100" w:beforeAutospacing="1" w:after="100" w:afterAutospacing="1" w:line="240" w:lineRule="auto"/>
@@ -5199,7 +5179,7 @@
   </w:style>
   <w:style w:type="paragraph" w:customStyle="1" w:styleId="xl67">
     <w:name w:val="xl67"/>
-    <w:basedOn w:val="a"/>
+    <w:basedOn w:val="Normal"/>
     <w:rsid w:val="00666F5F"/>
     <w:pPr>
       <w:spacing w:before="100" w:beforeAutospacing="1" w:after="100" w:afterAutospacing="1" w:line="240" w:lineRule="auto"/>
@@ -5216,7 +5196,7 @@
   </w:style>
   <w:style w:type="paragraph" w:customStyle="1" w:styleId="xl68">
     <w:name w:val="xl68"/>
-    <w:basedOn w:val="a"/>
+    <w:basedOn w:val="Normal"/>
     <w:rsid w:val="00666F5F"/>
     <w:pPr>
       <w:spacing w:before="100" w:beforeAutospacing="1" w:after="100" w:afterAutospacing="1" w:line="240" w:lineRule="auto"/>
@@ -5230,7 +5210,7 @@
   </w:style>
   <w:style w:type="paragraph" w:customStyle="1" w:styleId="xl69">
     <w:name w:val="xl69"/>
-    <w:basedOn w:val="a"/>
+    <w:basedOn w:val="Normal"/>
     <w:rsid w:val="00666F5F"/>
     <w:pPr>
       <w:pBdr>
@@ -5251,7 +5231,7 @@
   </w:style>
   <w:style w:type="paragraph" w:customStyle="1" w:styleId="xl70">
     <w:name w:val="xl70"/>
-    <w:basedOn w:val="a"/>
+    <w:basedOn w:val="Normal"/>
     <w:rsid w:val="00666F5F"/>
     <w:pPr>
       <w:pBdr>
@@ -5275,7 +5255,7 @@
   </w:style>
   <w:style w:type="paragraph" w:customStyle="1" w:styleId="xl71">
     <w:name w:val="xl71"/>
-    <w:basedOn w:val="a"/>
+    <w:basedOn w:val="Normal"/>
     <w:rsid w:val="00666F5F"/>
     <w:pPr>
       <w:pBdr>
@@ -5300,7 +5280,7 @@
   </w:style>
   <w:style w:type="paragraph" w:customStyle="1" w:styleId="xl72">
     <w:name w:val="xl72"/>
-    <w:basedOn w:val="a"/>
+    <w:basedOn w:val="Normal"/>
     <w:rsid w:val="00666F5F"/>
     <w:pPr>
       <w:pBdr>
@@ -5324,7 +5304,7 @@
   </w:style>
   <w:style w:type="paragraph" w:customStyle="1" w:styleId="xl73">
     <w:name w:val="xl73"/>
-    <w:basedOn w:val="a"/>
+    <w:basedOn w:val="Normal"/>
     <w:rsid w:val="00666F5F"/>
     <w:pPr>
       <w:pBdr>
@@ -5349,7 +5329,7 @@
   </w:style>
   <w:style w:type="paragraph" w:customStyle="1" w:styleId="xl74">
     <w:name w:val="xl74"/>
-    <w:basedOn w:val="a"/>
+    <w:basedOn w:val="Normal"/>
     <w:rsid w:val="00666F5F"/>
     <w:pPr>
       <w:pBdr>
@@ -5371,7 +5351,7 @@
   </w:style>
   <w:style w:type="paragraph" w:customStyle="1" w:styleId="xl75">
     <w:name w:val="xl75"/>
-    <w:basedOn w:val="a"/>
+    <w:basedOn w:val="Normal"/>
     <w:rsid w:val="00666F5F"/>
     <w:pPr>
       <w:pBdr>
@@ -5392,7 +5372,7 @@
   </w:style>
   <w:style w:type="paragraph" w:customStyle="1" w:styleId="xl76">
     <w:name w:val="xl76"/>
-    <w:basedOn w:val="a"/>
+    <w:basedOn w:val="Normal"/>
     <w:rsid w:val="00666F5F"/>
     <w:pPr>
       <w:pBdr>
@@ -5414,7 +5394,7 @@
   </w:style>
   <w:style w:type="paragraph" w:customStyle="1" w:styleId="xl77">
     <w:name w:val="xl77"/>
-    <w:basedOn w:val="a"/>
+    <w:basedOn w:val="Normal"/>
     <w:rsid w:val="00666F5F"/>
     <w:pPr>
       <w:pBdr>
@@ -5439,7 +5419,7 @@
   </w:style>
   <w:style w:type="paragraph" w:customStyle="1" w:styleId="xl78">
     <w:name w:val="xl78"/>
-    <w:basedOn w:val="a"/>
+    <w:basedOn w:val="Normal"/>
     <w:rsid w:val="00666F5F"/>
     <w:pPr>
       <w:spacing w:before="100" w:beforeAutospacing="1" w:after="100" w:afterAutospacing="1" w:line="240" w:lineRule="auto"/>
@@ -5457,7 +5437,7 @@
   </w:style>
   <w:style w:type="paragraph" w:customStyle="1" w:styleId="xl79">
     <w:name w:val="xl79"/>
-    <w:basedOn w:val="a"/>
+    <w:basedOn w:val="Normal"/>
     <w:rsid w:val="00666F5F"/>
     <w:pPr>
       <w:pBdr>
@@ -5481,7 +5461,7 @@
   </w:style>
   <w:style w:type="paragraph" w:customStyle="1" w:styleId="xl80">
     <w:name w:val="xl80"/>
-    <w:basedOn w:val="a"/>
+    <w:basedOn w:val="Normal"/>
     <w:rsid w:val="00666F5F"/>
     <w:pPr>
       <w:spacing w:before="100" w:beforeAutospacing="1" w:after="100" w:afterAutospacing="1" w:line="240" w:lineRule="auto"/>
@@ -5499,7 +5479,7 @@
   </w:style>
   <w:style w:type="paragraph" w:customStyle="1" w:styleId="xl81">
     <w:name w:val="xl81"/>
-    <w:basedOn w:val="a"/>
+    <w:basedOn w:val="Normal"/>
     <w:rsid w:val="00666F5F"/>
     <w:pPr>
       <w:pBdr>
@@ -5521,7 +5501,7 @@
   </w:style>
   <w:style w:type="paragraph" w:customStyle="1" w:styleId="xl82">
     <w:name w:val="xl82"/>
-    <w:basedOn w:val="a"/>
+    <w:basedOn w:val="Normal"/>
     <w:rsid w:val="00666F5F"/>
     <w:pPr>
       <w:pBdr>
@@ -5544,7 +5524,7 @@
   </w:style>
   <w:style w:type="paragraph" w:customStyle="1" w:styleId="xl83">
     <w:name w:val="xl83"/>
-    <w:basedOn w:val="a"/>
+    <w:basedOn w:val="Normal"/>
     <w:rsid w:val="00666F5F"/>
     <w:pPr>
       <w:pBdr>
@@ -5564,7 +5544,7 @@
   </w:style>
   <w:style w:type="paragraph" w:customStyle="1" w:styleId="xl84">
     <w:name w:val="xl84"/>
-    <w:basedOn w:val="a"/>
+    <w:basedOn w:val="Normal"/>
     <w:rsid w:val="00666F5F"/>
     <w:pPr>
       <w:pBdr>
@@ -5586,7 +5566,7 @@
   </w:style>
   <w:style w:type="paragraph" w:customStyle="1" w:styleId="xl85">
     <w:name w:val="xl85"/>
-    <w:basedOn w:val="a"/>
+    <w:basedOn w:val="Normal"/>
     <w:rsid w:val="00666F5F"/>
     <w:pPr>
       <w:pBdr>
@@ -5608,7 +5588,7 @@
   </w:style>
   <w:style w:type="paragraph" w:customStyle="1" w:styleId="xl86">
     <w:name w:val="xl86"/>
-    <w:basedOn w:val="a"/>
+    <w:basedOn w:val="Normal"/>
     <w:rsid w:val="00666F5F"/>
     <w:pPr>
       <w:pBdr>
@@ -5632,7 +5612,7 @@
   </w:style>
   <w:style w:type="paragraph" w:customStyle="1" w:styleId="xl87">
     <w:name w:val="xl87"/>
-    <w:basedOn w:val="a"/>
+    <w:basedOn w:val="Normal"/>
     <w:rsid w:val="00666F5F"/>
     <w:pPr>
       <w:pBdr>
@@ -5655,7 +5635,7 @@
   </w:style>
   <w:style w:type="paragraph" w:customStyle="1" w:styleId="xl88">
     <w:name w:val="xl88"/>
-    <w:basedOn w:val="a"/>
+    <w:basedOn w:val="Normal"/>
     <w:rsid w:val="00666F5F"/>
     <w:pPr>
       <w:pBdr>
@@ -5678,7 +5658,7 @@
   </w:style>
   <w:style w:type="paragraph" w:customStyle="1" w:styleId="xl89">
     <w:name w:val="xl89"/>
-    <w:basedOn w:val="a"/>
+    <w:basedOn w:val="Normal"/>
     <w:rsid w:val="00666F5F"/>
     <w:pPr>
       <w:pBdr>
@@ -5700,7 +5680,7 @@
   </w:style>
   <w:style w:type="paragraph" w:customStyle="1" w:styleId="xl90">
     <w:name w:val="xl90"/>
-    <w:basedOn w:val="a"/>
+    <w:basedOn w:val="Normal"/>
     <w:rsid w:val="00666F5F"/>
     <w:pPr>
       <w:pBdr>
@@ -5722,7 +5702,7 @@
   </w:style>
   <w:style w:type="paragraph" w:customStyle="1" w:styleId="xl91">
     <w:name w:val="xl91"/>
-    <w:basedOn w:val="a"/>
+    <w:basedOn w:val="Normal"/>
     <w:rsid w:val="00666F5F"/>
     <w:pPr>
       <w:pBdr>
@@ -5745,7 +5725,7 @@
   </w:style>
   <w:style w:type="paragraph" w:customStyle="1" w:styleId="xl92">
     <w:name w:val="xl92"/>
-    <w:basedOn w:val="a"/>
+    <w:basedOn w:val="Normal"/>
     <w:rsid w:val="00666F5F"/>
     <w:pPr>
       <w:pBdr>
@@ -5768,7 +5748,7 @@
   </w:style>
   <w:style w:type="paragraph" w:customStyle="1" w:styleId="xl93">
     <w:name w:val="xl93"/>
-    <w:basedOn w:val="a"/>
+    <w:basedOn w:val="Normal"/>
     <w:rsid w:val="00666F5F"/>
     <w:pPr>
       <w:pBdr>
@@ -5792,7 +5772,7 @@
   </w:style>
   <w:style w:type="paragraph" w:customStyle="1" w:styleId="xl94">
     <w:name w:val="xl94"/>
-    <w:basedOn w:val="a"/>
+    <w:basedOn w:val="Normal"/>
     <w:rsid w:val="00666F5F"/>
     <w:pPr>
       <w:pBdr>
@@ -5815,7 +5795,7 @@
   </w:style>
   <w:style w:type="paragraph" w:customStyle="1" w:styleId="xl95">
     <w:name w:val="xl95"/>
-    <w:basedOn w:val="a"/>
+    <w:basedOn w:val="Normal"/>
     <w:rsid w:val="00666F5F"/>
     <w:pPr>
       <w:pBdr>
@@ -5839,7 +5819,7 @@
   </w:style>
   <w:style w:type="paragraph" w:customStyle="1" w:styleId="xl96">
     <w:name w:val="xl96"/>
-    <w:basedOn w:val="a"/>
+    <w:basedOn w:val="Normal"/>
     <w:rsid w:val="00666F5F"/>
     <w:pPr>
       <w:pBdr>
@@ -5862,7 +5842,7 @@
   </w:style>
   <w:style w:type="paragraph" w:customStyle="1" w:styleId="xl97">
     <w:name w:val="xl97"/>
-    <w:basedOn w:val="a"/>
+    <w:basedOn w:val="Normal"/>
     <w:rsid w:val="00666F5F"/>
     <w:pPr>
       <w:pBdr>
@@ -5884,7 +5864,7 @@
   </w:style>
   <w:style w:type="paragraph" w:customStyle="1" w:styleId="xl98">
     <w:name w:val="xl98"/>
-    <w:basedOn w:val="a"/>
+    <w:basedOn w:val="Normal"/>
     <w:rsid w:val="00666F5F"/>
     <w:pPr>
       <w:pBdr>
@@ -5907,7 +5887,7 @@
   </w:style>
   <w:style w:type="paragraph" w:customStyle="1" w:styleId="xl99">
     <w:name w:val="xl99"/>
-    <w:basedOn w:val="a"/>
+    <w:basedOn w:val="Normal"/>
     <w:rsid w:val="00666F5F"/>
     <w:pPr>
       <w:pBdr>
@@ -5926,7 +5906,7 @@
   </w:style>
   <w:style w:type="paragraph" w:customStyle="1" w:styleId="xl100">
     <w:name w:val="xl100"/>
-    <w:basedOn w:val="a"/>
+    <w:basedOn w:val="Normal"/>
     <w:rsid w:val="00666F5F"/>
     <w:pPr>
       <w:spacing w:before="100" w:beforeAutospacing="1" w:after="100" w:afterAutospacing="1" w:line="240" w:lineRule="auto"/>
@@ -5942,7 +5922,7 @@
   </w:style>
   <w:style w:type="paragraph" w:customStyle="1" w:styleId="xl101">
     <w:name w:val="xl101"/>
-    <w:basedOn w:val="a"/>
+    <w:basedOn w:val="Normal"/>
     <w:rsid w:val="00666F5F"/>
     <w:pPr>
       <w:pBdr>
@@ -5965,7 +5945,7 @@
   </w:style>
   <w:style w:type="paragraph" w:customStyle="1" w:styleId="xl102">
     <w:name w:val="xl102"/>
-    <w:basedOn w:val="a"/>
+    <w:basedOn w:val="Normal"/>
     <w:rsid w:val="00666F5F"/>
     <w:pPr>
       <w:pBdr>
@@ -5986,7 +5966,7 @@
   </w:style>
   <w:style w:type="paragraph" w:customStyle="1" w:styleId="xl103">
     <w:name w:val="xl103"/>
-    <w:basedOn w:val="a"/>
+    <w:basedOn w:val="Normal"/>
     <w:rsid w:val="00666F5F"/>
     <w:pPr>
       <w:pBdr>
@@ -6007,7 +5987,7 @@
   </w:style>
   <w:style w:type="paragraph" w:customStyle="1" w:styleId="xl104">
     <w:name w:val="xl104"/>
-    <w:basedOn w:val="a"/>
+    <w:basedOn w:val="Normal"/>
     <w:rsid w:val="00666F5F"/>
     <w:pPr>
       <w:spacing w:before="100" w:beforeAutospacing="1" w:after="100" w:afterAutospacing="1" w:line="240" w:lineRule="auto"/>
@@ -6022,7 +6002,7 @@
   </w:style>
   <w:style w:type="paragraph" w:customStyle="1" w:styleId="xl105">
     <w:name w:val="xl105"/>
-    <w:basedOn w:val="a"/>
+    <w:basedOn w:val="Normal"/>
     <w:rsid w:val="00666F5F"/>
     <w:pPr>
       <w:pBdr>
@@ -6040,7 +6020,7 @@
   </w:style>
   <w:style w:type="paragraph" w:customStyle="1" w:styleId="xl106">
     <w:name w:val="xl106"/>
-    <w:basedOn w:val="a"/>
+    <w:basedOn w:val="Normal"/>
     <w:rsid w:val="00666F5F"/>
     <w:pPr>
       <w:spacing w:before="100" w:beforeAutospacing="1" w:after="100" w:afterAutospacing="1" w:line="240" w:lineRule="auto"/>
@@ -6055,7 +6035,7 @@
   </w:style>
   <w:style w:type="paragraph" w:customStyle="1" w:styleId="xl107">
     <w:name w:val="xl107"/>
-    <w:basedOn w:val="a"/>
+    <w:basedOn w:val="Normal"/>
     <w:rsid w:val="00666F5F"/>
     <w:pPr>
       <w:pBdr>
@@ -6073,7 +6053,7 @@
   </w:style>
   <w:style w:type="paragraph" w:customStyle="1" w:styleId="xl108">
     <w:name w:val="xl108"/>
-    <w:basedOn w:val="a"/>
+    <w:basedOn w:val="Normal"/>
     <w:rsid w:val="00666F5F"/>
     <w:pPr>
       <w:pBdr>
@@ -6092,7 +6072,7 @@
   </w:style>
   <w:style w:type="paragraph" w:customStyle="1" w:styleId="xl109">
     <w:name w:val="xl109"/>
-    <w:basedOn w:val="a"/>
+    <w:basedOn w:val="Normal"/>
     <w:rsid w:val="00666F5F"/>
     <w:pPr>
       <w:pBdr>
@@ -6110,7 +6090,7 @@
   </w:style>
   <w:style w:type="paragraph" w:customStyle="1" w:styleId="xl110">
     <w:name w:val="xl110"/>
-    <w:basedOn w:val="a"/>
+    <w:basedOn w:val="Normal"/>
     <w:rsid w:val="00666F5F"/>
     <w:pPr>
       <w:pBdr>
@@ -6129,7 +6109,7 @@
   </w:style>
   <w:style w:type="paragraph" w:customStyle="1" w:styleId="xl111">
     <w:name w:val="xl111"/>
-    <w:basedOn w:val="a"/>
+    <w:basedOn w:val="Normal"/>
     <w:rsid w:val="00666F5F"/>
     <w:pPr>
       <w:pBdr>
@@ -6153,7 +6133,7 @@
   </w:style>
   <w:style w:type="paragraph" w:customStyle="1" w:styleId="xl112">
     <w:name w:val="xl112"/>
-    <w:basedOn w:val="a"/>
+    <w:basedOn w:val="Normal"/>
     <w:rsid w:val="00666F5F"/>
     <w:pPr>
       <w:pBdr>
@@ -6178,7 +6158,7 @@
   </w:style>
   <w:style w:type="paragraph" w:customStyle="1" w:styleId="xl113">
     <w:name w:val="xl113"/>
-    <w:basedOn w:val="a"/>
+    <w:basedOn w:val="Normal"/>
     <w:rsid w:val="00666F5F"/>
     <w:pPr>
       <w:pBdr>
@@ -6203,7 +6183,7 @@
   </w:style>
   <w:style w:type="paragraph" w:customStyle="1" w:styleId="xl114">
     <w:name w:val="xl114"/>
-    <w:basedOn w:val="a"/>
+    <w:basedOn w:val="Normal"/>
     <w:rsid w:val="00666F5F"/>
     <w:pPr>
       <w:pBdr>
@@ -6227,7 +6207,7 @@
   </w:style>
   <w:style w:type="paragraph" w:customStyle="1" w:styleId="xl115">
     <w:name w:val="xl115"/>
-    <w:basedOn w:val="a"/>
+    <w:basedOn w:val="Normal"/>
     <w:rsid w:val="00666F5F"/>
     <w:pPr>
       <w:pBdr>
@@ -6252,7 +6232,7 @@
   </w:style>
   <w:style w:type="paragraph" w:customStyle="1" w:styleId="xl116">
     <w:name w:val="xl116"/>
-    <w:basedOn w:val="a"/>
+    <w:basedOn w:val="Normal"/>
     <w:rsid w:val="00666F5F"/>
     <w:pPr>
       <w:pBdr>
@@ -6275,7 +6255,7 @@
   </w:style>
   <w:style w:type="paragraph" w:customStyle="1" w:styleId="xl117">
     <w:name w:val="xl117"/>
-    <w:basedOn w:val="a"/>
+    <w:basedOn w:val="Normal"/>
     <w:rsid w:val="00666F5F"/>
     <w:pPr>
       <w:pBdr>
@@ -6298,7 +6278,7 @@
   </w:style>
   <w:style w:type="paragraph" w:customStyle="1" w:styleId="xl118">
     <w:name w:val="xl118"/>
-    <w:basedOn w:val="a"/>
+    <w:basedOn w:val="Normal"/>
     <w:rsid w:val="00666F5F"/>
     <w:pPr>
       <w:pBdr>
@@ -6320,7 +6300,7 @@
   </w:style>
   <w:style w:type="paragraph" w:customStyle="1" w:styleId="xl119">
     <w:name w:val="xl119"/>
-    <w:basedOn w:val="a"/>
+    <w:basedOn w:val="Normal"/>
     <w:rsid w:val="00666F5F"/>
     <w:pPr>
       <w:pBdr>
@@ -6342,7 +6322,7 @@
   </w:style>
   <w:style w:type="paragraph" w:customStyle="1" w:styleId="xl120">
     <w:name w:val="xl120"/>
-    <w:basedOn w:val="a"/>
+    <w:basedOn w:val="Normal"/>
     <w:rsid w:val="00666F5F"/>
     <w:pPr>
       <w:pBdr>
@@ -6363,7 +6343,7 @@
   </w:style>
   <w:style w:type="paragraph" w:customStyle="1" w:styleId="xl121">
     <w:name w:val="xl121"/>
-    <w:basedOn w:val="a"/>
+    <w:basedOn w:val="Normal"/>
     <w:rsid w:val="00666F5F"/>
     <w:pPr>
       <w:pBdr>
@@ -6383,7 +6363,7 @@
   </w:style>
   <w:style w:type="paragraph" w:customStyle="1" w:styleId="xl122">
     <w:name w:val="xl122"/>
-    <w:basedOn w:val="a"/>
+    <w:basedOn w:val="Normal"/>
     <w:rsid w:val="00666F5F"/>
     <w:pPr>
       <w:pBdr>
@@ -6404,7 +6384,7 @@
   </w:style>
   <w:style w:type="paragraph" w:customStyle="1" w:styleId="xl123">
     <w:name w:val="xl123"/>
-    <w:basedOn w:val="a"/>
+    <w:basedOn w:val="Normal"/>
     <w:rsid w:val="00666F5F"/>
     <w:pPr>
       <w:pBdr>
@@ -6428,7 +6408,7 @@
   </w:style>
   <w:style w:type="paragraph" w:customStyle="1" w:styleId="xl124">
     <w:name w:val="xl124"/>
-    <w:basedOn w:val="a"/>
+    <w:basedOn w:val="Normal"/>
     <w:rsid w:val="00666F5F"/>
     <w:pPr>
       <w:pBdr>
@@ -6449,7 +6429,7 @@
   </w:style>
   <w:style w:type="paragraph" w:customStyle="1" w:styleId="xl125">
     <w:name w:val="xl125"/>
-    <w:basedOn w:val="a"/>
+    <w:basedOn w:val="Normal"/>
     <w:rsid w:val="00666F5F"/>
     <w:pPr>
       <w:pBdr>
@@ -6469,7 +6449,7 @@
   </w:style>
   <w:style w:type="paragraph" w:customStyle="1" w:styleId="xl126">
     <w:name w:val="xl126"/>
-    <w:basedOn w:val="a"/>
+    <w:basedOn w:val="Normal"/>
     <w:rsid w:val="00666F5F"/>
     <w:pPr>
       <w:pBdr>
@@ -6490,7 +6470,7 @@
   </w:style>
   <w:style w:type="paragraph" w:customStyle="1" w:styleId="xl127">
     <w:name w:val="xl127"/>
-    <w:basedOn w:val="a"/>
+    <w:basedOn w:val="Normal"/>
     <w:rsid w:val="00666F5F"/>
     <w:pPr>
       <w:pBdr>
@@ -6511,7 +6491,7 @@
   </w:style>
   <w:style w:type="paragraph" w:customStyle="1" w:styleId="xl128">
     <w:name w:val="xl128"/>
-    <w:basedOn w:val="a"/>
+    <w:basedOn w:val="Normal"/>
     <w:rsid w:val="00666F5F"/>
     <w:pPr>
       <w:pBdr>
@@ -6532,7 +6512,7 @@
   </w:style>
   <w:style w:type="paragraph" w:customStyle="1" w:styleId="xl129">
     <w:name w:val="xl129"/>
-    <w:basedOn w:val="a"/>
+    <w:basedOn w:val="Normal"/>
     <w:rsid w:val="00666F5F"/>
     <w:pPr>
       <w:pBdr>
@@ -6553,7 +6533,7 @@
   </w:style>
   <w:style w:type="paragraph" w:customStyle="1" w:styleId="xl130">
     <w:name w:val="xl130"/>
-    <w:basedOn w:val="a"/>
+    <w:basedOn w:val="Normal"/>
     <w:rsid w:val="00666F5F"/>
     <w:pPr>
       <w:pBdr>
@@ -6575,7 +6555,7 @@
   </w:style>
   <w:style w:type="paragraph" w:customStyle="1" w:styleId="xl131">
     <w:name w:val="xl131"/>
-    <w:basedOn w:val="a"/>
+    <w:basedOn w:val="Normal"/>
     <w:rsid w:val="00666F5F"/>
     <w:pPr>
       <w:pBdr>
@@ -6597,7 +6577,7 @@
   </w:style>
   <w:style w:type="paragraph" w:customStyle="1" w:styleId="xl132">
     <w:name w:val="xl132"/>
-    <w:basedOn w:val="a"/>
+    <w:basedOn w:val="Normal"/>
     <w:rsid w:val="00666F5F"/>
     <w:pPr>
       <w:spacing w:before="100" w:beforeAutospacing="1" w:after="100" w:afterAutospacing="1" w:line="240" w:lineRule="auto"/>
@@ -6612,7 +6592,7 @@
   </w:style>
   <w:style w:type="paragraph" w:customStyle="1" w:styleId="xl133">
     <w:name w:val="xl133"/>
-    <w:basedOn w:val="a"/>
+    <w:basedOn w:val="Normal"/>
     <w:rsid w:val="00666F5F"/>
     <w:pPr>
       <w:spacing w:before="100" w:beforeAutospacing="1" w:after="100" w:afterAutospacing="1" w:line="240" w:lineRule="auto"/>
@@ -6630,7 +6610,7 @@
   </w:style>
   <w:style w:type="paragraph" w:customStyle="1" w:styleId="xl134">
     <w:name w:val="xl134"/>
-    <w:basedOn w:val="a"/>
+    <w:basedOn w:val="Normal"/>
     <w:rsid w:val="00666F5F"/>
     <w:pPr>
       <w:pBdr>
@@ -6655,7 +6635,7 @@
   </w:style>
   <w:style w:type="paragraph" w:customStyle="1" w:styleId="xl135">
     <w:name w:val="xl135"/>
-    <w:basedOn w:val="a"/>
+    <w:basedOn w:val="Normal"/>
     <w:rsid w:val="00666F5F"/>
     <w:pPr>
       <w:pBdr>
@@ -6680,7 +6660,7 @@
   </w:style>
   <w:style w:type="paragraph" w:customStyle="1" w:styleId="xl136">
     <w:name w:val="xl136"/>
-    <w:basedOn w:val="a"/>
+    <w:basedOn w:val="Normal"/>
     <w:rsid w:val="00666F5F"/>
     <w:pPr>
       <w:pBdr>
@@ -6705,7 +6685,7 @@
   </w:style>
   <w:style w:type="paragraph" w:customStyle="1" w:styleId="xl137">
     <w:name w:val="xl137"/>
-    <w:basedOn w:val="a"/>
+    <w:basedOn w:val="Normal"/>
     <w:rsid w:val="00666F5F"/>
     <w:pPr>
       <w:pBdr>
@@ -6729,7 +6709,7 @@
   </w:style>
   <w:style w:type="paragraph" w:customStyle="1" w:styleId="xl138">
     <w:name w:val="xl138"/>
-    <w:basedOn w:val="a"/>
+    <w:basedOn w:val="Normal"/>
     <w:rsid w:val="00666F5F"/>
     <w:pPr>
       <w:pBdr>
@@ -6752,7 +6732,7 @@
   </w:style>
   <w:style w:type="paragraph" w:customStyle="1" w:styleId="xl139">
     <w:name w:val="xl139"/>
-    <w:basedOn w:val="a"/>
+    <w:basedOn w:val="Normal"/>
     <w:rsid w:val="00666F5F"/>
     <w:pPr>
       <w:pBdr>
@@ -6776,7 +6756,7 @@
   </w:style>
   <w:style w:type="paragraph" w:customStyle="1" w:styleId="xl140">
     <w:name w:val="xl140"/>
-    <w:basedOn w:val="a"/>
+    <w:basedOn w:val="Normal"/>
     <w:rsid w:val="00666F5F"/>
     <w:pPr>
       <w:pBdr>
@@ -6799,7 +6779,7 @@
   </w:style>
   <w:style w:type="paragraph" w:customStyle="1" w:styleId="xl141">
     <w:name w:val="xl141"/>
-    <w:basedOn w:val="a"/>
+    <w:basedOn w:val="Normal"/>
     <w:rsid w:val="00666F5F"/>
     <w:pPr>
       <w:pBdr>
@@ -6822,7 +6802,7 @@
   </w:style>
   <w:style w:type="paragraph" w:customStyle="1" w:styleId="xl142">
     <w:name w:val="xl142"/>
-    <w:basedOn w:val="a"/>
+    <w:basedOn w:val="Normal"/>
     <w:rsid w:val="00666F5F"/>
     <w:pPr>
       <w:pBdr>
@@ -6844,7 +6824,7 @@
   </w:style>
   <w:style w:type="paragraph" w:customStyle="1" w:styleId="xl143">
     <w:name w:val="xl143"/>
-    <w:basedOn w:val="a"/>
+    <w:basedOn w:val="Normal"/>
     <w:rsid w:val="00666F5F"/>
     <w:pPr>
       <w:pBdr>
@@ -6866,7 +6846,7 @@
   </w:style>
   <w:style w:type="paragraph" w:customStyle="1" w:styleId="xl144">
     <w:name w:val="xl144"/>
-    <w:basedOn w:val="a"/>
+    <w:basedOn w:val="Normal"/>
     <w:rsid w:val="00666F5F"/>
     <w:pPr>
       <w:pBdr>
@@ -6889,7 +6869,7 @@
   </w:style>
   <w:style w:type="paragraph" w:customStyle="1" w:styleId="xl145">
     <w:name w:val="xl145"/>
-    <w:basedOn w:val="a"/>
+    <w:basedOn w:val="Normal"/>
     <w:rsid w:val="00666F5F"/>
     <w:pPr>
       <w:pBdr>
@@ -6912,7 +6892,7 @@
   </w:style>
   <w:style w:type="paragraph" w:customStyle="1" w:styleId="xl146">
     <w:name w:val="xl146"/>
-    <w:basedOn w:val="a"/>
+    <w:basedOn w:val="Normal"/>
     <w:rsid w:val="00666F5F"/>
     <w:pPr>
       <w:pBdr>
@@ -6936,7 +6916,7 @@
   </w:style>
   <w:style w:type="paragraph" w:customStyle="1" w:styleId="xl147">
     <w:name w:val="xl147"/>
-    <w:basedOn w:val="a"/>
+    <w:basedOn w:val="Normal"/>
     <w:rsid w:val="00666F5F"/>
     <w:pPr>
       <w:pBdr>
@@ -6959,7 +6939,7 @@
   </w:style>
   <w:style w:type="paragraph" w:customStyle="1" w:styleId="xl148">
     <w:name w:val="xl148"/>
-    <w:basedOn w:val="a"/>
+    <w:basedOn w:val="Normal"/>
     <w:rsid w:val="00666F5F"/>
     <w:pPr>
       <w:pBdr>
@@ -6983,7 +6963,7 @@
   </w:style>
   <w:style w:type="paragraph" w:customStyle="1" w:styleId="xl149">
     <w:name w:val="xl149"/>
-    <w:basedOn w:val="a"/>
+    <w:basedOn w:val="Normal"/>
     <w:rsid w:val="00666F5F"/>
     <w:pPr>
       <w:pBdr>
@@ -7007,7 +6987,7 @@
   </w:style>
   <w:style w:type="paragraph" w:customStyle="1" w:styleId="xl150">
     <w:name w:val="xl150"/>
-    <w:basedOn w:val="a"/>
+    <w:basedOn w:val="Normal"/>
     <w:rsid w:val="00666F5F"/>
     <w:pPr>
       <w:pBdr>
@@ -7031,7 +7011,7 @@
   </w:style>
   <w:style w:type="paragraph" w:customStyle="1" w:styleId="xl151">
     <w:name w:val="xl151"/>
-    <w:basedOn w:val="a"/>
+    <w:basedOn w:val="Normal"/>
     <w:rsid w:val="00666F5F"/>
     <w:pPr>
       <w:pBdr>
@@ -7054,7 +7034,7 @@
   </w:style>
   <w:style w:type="paragraph" w:customStyle="1" w:styleId="xl152">
     <w:name w:val="xl152"/>
-    <w:basedOn w:val="a"/>
+    <w:basedOn w:val="Normal"/>
     <w:rsid w:val="00666F5F"/>
     <w:pPr>
       <w:pBdr>
@@ -7078,7 +7058,7 @@
   </w:style>
   <w:style w:type="paragraph" w:customStyle="1" w:styleId="xl153">
     <w:name w:val="xl153"/>
-    <w:basedOn w:val="a"/>
+    <w:basedOn w:val="Normal"/>
     <w:rsid w:val="00666F5F"/>
     <w:pPr>
       <w:pBdr>
@@ -7100,7 +7080,7 @@
   </w:style>
   <w:style w:type="paragraph" w:customStyle="1" w:styleId="xl154">
     <w:name w:val="xl154"/>
-    <w:basedOn w:val="a"/>
+    <w:basedOn w:val="Normal"/>
     <w:rsid w:val="00666F5F"/>
     <w:pPr>
       <w:pBdr>
@@ -7121,7 +7101,7 @@
   </w:style>
   <w:style w:type="paragraph" w:customStyle="1" w:styleId="xl155">
     <w:name w:val="xl155"/>
-    <w:basedOn w:val="a"/>
+    <w:basedOn w:val="Normal"/>
     <w:rsid w:val="00666F5F"/>
     <w:pPr>
       <w:pBdr>
@@ -7141,7 +7121,7 @@
   </w:style>
   <w:style w:type="paragraph" w:customStyle="1" w:styleId="xl156">
     <w:name w:val="xl156"/>
-    <w:basedOn w:val="a"/>
+    <w:basedOn w:val="Normal"/>
     <w:rsid w:val="00666F5F"/>
     <w:pPr>
       <w:pBdr>
@@ -7161,7 +7141,7 @@
   </w:style>
   <w:style w:type="paragraph" w:customStyle="1" w:styleId="xl157">
     <w:name w:val="xl157"/>
-    <w:basedOn w:val="a"/>
+    <w:basedOn w:val="Normal"/>
     <w:rsid w:val="00666F5F"/>
     <w:pPr>
       <w:pBdr>
@@ -7182,7 +7162,7 @@
   </w:style>
   <w:style w:type="paragraph" w:customStyle="1" w:styleId="xl158">
     <w:name w:val="xl158"/>
-    <w:basedOn w:val="a"/>
+    <w:basedOn w:val="Normal"/>
     <w:rsid w:val="00666F5F"/>
     <w:pPr>
       <w:pBdr>
@@ -7204,7 +7184,7 @@
   </w:style>
   <w:style w:type="paragraph" w:customStyle="1" w:styleId="xl159">
     <w:name w:val="xl159"/>
-    <w:basedOn w:val="a"/>
+    <w:basedOn w:val="Normal"/>
     <w:rsid w:val="00666F5F"/>
     <w:pPr>
       <w:pBdr>
@@ -7225,7 +7205,7 @@
   </w:style>
   <w:style w:type="paragraph" w:customStyle="1" w:styleId="xl160">
     <w:name w:val="xl160"/>
-    <w:basedOn w:val="a"/>
+    <w:basedOn w:val="Normal"/>
     <w:rsid w:val="00666F5F"/>
     <w:pPr>
       <w:pBdr>
@@ -7245,7 +7225,7 @@
   </w:style>
   <w:style w:type="paragraph" w:customStyle="1" w:styleId="xl161">
     <w:name w:val="xl161"/>
-    <w:basedOn w:val="a"/>
+    <w:basedOn w:val="Normal"/>
     <w:rsid w:val="00666F5F"/>
     <w:pPr>
       <w:pBdr>
@@ -7266,7 +7246,7 @@
   </w:style>
   <w:style w:type="paragraph" w:customStyle="1" w:styleId="xl162">
     <w:name w:val="xl162"/>
-    <w:basedOn w:val="a"/>
+    <w:basedOn w:val="Normal"/>
     <w:rsid w:val="00666F5F"/>
     <w:pPr>
       <w:pBdr>
@@ -7287,7 +7267,7 @@
   </w:style>
   <w:style w:type="paragraph" w:customStyle="1" w:styleId="xl163">
     <w:name w:val="xl163"/>
-    <w:basedOn w:val="a"/>
+    <w:basedOn w:val="Normal"/>
     <w:rsid w:val="00666F5F"/>
     <w:pPr>
       <w:pBdr>
@@ -7308,7 +7288,7 @@
   </w:style>
   <w:style w:type="paragraph" w:customStyle="1" w:styleId="xl164">
     <w:name w:val="xl164"/>
-    <w:basedOn w:val="a"/>
+    <w:basedOn w:val="Normal"/>
     <w:rsid w:val="00666F5F"/>
     <w:pPr>
       <w:pBdr>
@@ -7327,7 +7307,7 @@
   </w:style>
   <w:style w:type="paragraph" w:customStyle="1" w:styleId="xl165">
     <w:name w:val="xl165"/>
-    <w:basedOn w:val="a"/>
+    <w:basedOn w:val="Normal"/>
     <w:rsid w:val="00666F5F"/>
     <w:pPr>
       <w:pBdr>
@@ -7345,7 +7325,7 @@
   </w:style>
   <w:style w:type="paragraph" w:customStyle="1" w:styleId="xl166">
     <w:name w:val="xl166"/>
-    <w:basedOn w:val="a"/>
+    <w:basedOn w:val="Normal"/>
     <w:rsid w:val="00666F5F"/>
     <w:pPr>
       <w:pBdr>
@@ -7364,7 +7344,7 @@
   </w:style>
   <w:style w:type="paragraph" w:customStyle="1" w:styleId="xl167">
     <w:name w:val="xl167"/>
-    <w:basedOn w:val="a"/>
+    <w:basedOn w:val="Normal"/>
     <w:rsid w:val="00666F5F"/>
     <w:pPr>
       <w:pBdr>
@@ -7387,7 +7367,7 @@
   </w:style>
   <w:style w:type="paragraph" w:customStyle="1" w:styleId="xl168">
     <w:name w:val="xl168"/>
-    <w:basedOn w:val="a"/>
+    <w:basedOn w:val="Normal"/>
     <w:rsid w:val="00666F5F"/>
     <w:pPr>
       <w:pBdr>
@@ -7409,7 +7389,7 @@
   </w:style>
   <w:style w:type="paragraph" w:customStyle="1" w:styleId="xl169">
     <w:name w:val="xl169"/>
-    <w:basedOn w:val="a"/>
+    <w:basedOn w:val="Normal"/>
     <w:rsid w:val="00666F5F"/>
     <w:pPr>
       <w:pBdr>
@@ -7432,7 +7412,7 @@
   </w:style>
   <w:style w:type="paragraph" w:customStyle="1" w:styleId="xl170">
     <w:name w:val="xl170"/>
-    <w:basedOn w:val="a"/>
+    <w:basedOn w:val="Normal"/>
     <w:rsid w:val="00666F5F"/>
     <w:pPr>
       <w:pBdr>
@@ -7454,7 +7434,7 @@
   </w:style>
   <w:style w:type="paragraph" w:customStyle="1" w:styleId="xl171">
     <w:name w:val="xl171"/>
-    <w:basedOn w:val="a"/>
+    <w:basedOn w:val="Normal"/>
     <w:rsid w:val="00666F5F"/>
     <w:pPr>
       <w:pBdr>
@@ -7476,7 +7456,7 @@
   </w:style>
   <w:style w:type="paragraph" w:customStyle="1" w:styleId="xl172">
     <w:name w:val="xl172"/>
-    <w:basedOn w:val="a"/>
+    <w:basedOn w:val="Normal"/>
     <w:rsid w:val="00666F5F"/>
     <w:pPr>
       <w:pBdr>
@@ -7499,7 +7479,7 @@
   </w:style>
   <w:style w:type="paragraph" w:customStyle="1" w:styleId="xl173">
     <w:name w:val="xl173"/>
-    <w:basedOn w:val="a"/>
+    <w:basedOn w:val="Normal"/>
     <w:rsid w:val="00666F5F"/>
     <w:pPr>
       <w:pBdr>
@@ -7523,7 +7503,7 @@
   </w:style>
   <w:style w:type="paragraph" w:customStyle="1" w:styleId="xl174">
     <w:name w:val="xl174"/>
-    <w:basedOn w:val="a"/>
+    <w:basedOn w:val="Normal"/>
     <w:rsid w:val="00666F5F"/>
     <w:pPr>
       <w:spacing w:before="100" w:beforeAutospacing="1" w:after="100" w:afterAutospacing="1" w:line="240" w:lineRule="auto"/>
@@ -7541,7 +7521,7 @@
   </w:style>
   <w:style w:type="paragraph" w:customStyle="1" w:styleId="xl175">
     <w:name w:val="xl175"/>
-    <w:basedOn w:val="a"/>
+    <w:basedOn w:val="Normal"/>
     <w:rsid w:val="00666F5F"/>
     <w:pPr>
       <w:spacing w:before="100" w:beforeAutospacing="1" w:after="100" w:afterAutospacing="1" w:line="240" w:lineRule="auto"/>
@@ -7558,7 +7538,7 @@
   </w:style>
   <w:style w:type="paragraph" w:customStyle="1" w:styleId="xl176">
     <w:name w:val="xl176"/>
-    <w:basedOn w:val="a"/>
+    <w:basedOn w:val="Normal"/>
     <w:rsid w:val="00666F5F"/>
     <w:pPr>
       <w:pBdr>
@@ -7583,7 +7563,7 @@
   </w:style>
   <w:style w:type="paragraph" w:customStyle="1" w:styleId="xl177">
     <w:name w:val="xl177"/>
-    <w:basedOn w:val="a"/>
+    <w:basedOn w:val="Normal"/>
     <w:rsid w:val="00666F5F"/>
     <w:pPr>
       <w:pBdr>
@@ -7607,7 +7587,7 @@
   </w:style>
   <w:style w:type="paragraph" w:customStyle="1" w:styleId="xl178">
     <w:name w:val="xl178"/>
-    <w:basedOn w:val="a"/>
+    <w:basedOn w:val="Normal"/>
     <w:rsid w:val="00666F5F"/>
     <w:pPr>
       <w:pBdr>
@@ -7627,7 +7607,7 @@
   </w:style>
   <w:style w:type="paragraph" w:customStyle="1" w:styleId="xl179">
     <w:name w:val="xl179"/>
-    <w:basedOn w:val="a"/>
+    <w:basedOn w:val="Normal"/>
     <w:rsid w:val="00666F5F"/>
     <w:pPr>
       <w:spacing w:before="100" w:beforeAutospacing="1" w:after="100" w:afterAutospacing="1" w:line="240" w:lineRule="auto"/>
@@ -7645,7 +7625,7 @@
   </w:style>
   <w:style w:type="paragraph" w:customStyle="1" w:styleId="xl180">
     <w:name w:val="xl180"/>
-    <w:basedOn w:val="a"/>
+    <w:basedOn w:val="Normal"/>
     <w:rsid w:val="00666F5F"/>
     <w:pPr>
       <w:pBdr>
@@ -7665,7 +7645,7 @@
   </w:style>
   <w:style w:type="paragraph" w:customStyle="1" w:styleId="xl181">
     <w:name w:val="xl181"/>
-    <w:basedOn w:val="a"/>
+    <w:basedOn w:val="Normal"/>
     <w:rsid w:val="00666F5F"/>
     <w:pPr>
       <w:pBdr>
@@ -7687,7 +7667,7 @@
   </w:style>
   <w:style w:type="paragraph" w:customStyle="1" w:styleId="xl182">
     <w:name w:val="xl182"/>
-    <w:basedOn w:val="a"/>
+    <w:basedOn w:val="Normal"/>
     <w:rsid w:val="00666F5F"/>
     <w:pPr>
       <w:pBdr>
@@ -7708,7 +7688,7 @@
   </w:style>
   <w:style w:type="paragraph" w:customStyle="1" w:styleId="xl183">
     <w:name w:val="xl183"/>
-    <w:basedOn w:val="a"/>
+    <w:basedOn w:val="Normal"/>
     <w:rsid w:val="00666F5F"/>
     <w:pPr>
       <w:pBdr>
@@ -7730,7 +7710,7 @@
   </w:style>
   <w:style w:type="paragraph" w:customStyle="1" w:styleId="xl184">
     <w:name w:val="xl184"/>
-    <w:basedOn w:val="a"/>
+    <w:basedOn w:val="Normal"/>
     <w:rsid w:val="00666F5F"/>
     <w:pPr>
       <w:pBdr>
@@ -7753,7 +7733,7 @@
   </w:style>
   <w:style w:type="paragraph" w:customStyle="1" w:styleId="xl185">
     <w:name w:val="xl185"/>
-    <w:basedOn w:val="a"/>
+    <w:basedOn w:val="Normal"/>
     <w:rsid w:val="00666F5F"/>
     <w:pPr>
       <w:pBdr>
@@ -7773,7 +7753,7 @@
   </w:style>
   <w:style w:type="paragraph" w:customStyle="1" w:styleId="xl186">
     <w:name w:val="xl186"/>
-    <w:basedOn w:val="a"/>
+    <w:basedOn w:val="Normal"/>
     <w:rsid w:val="00666F5F"/>
     <w:pPr>
       <w:pBdr>
@@ -7794,7 +7774,7 @@
   </w:style>
   <w:style w:type="paragraph" w:customStyle="1" w:styleId="xl187">
     <w:name w:val="xl187"/>
-    <w:basedOn w:val="a"/>
+    <w:basedOn w:val="Normal"/>
     <w:rsid w:val="00666F5F"/>
     <w:pPr>
       <w:pBdr>
@@ -7811,7 +7791,7 @@
   </w:style>
   <w:style w:type="paragraph" w:customStyle="1" w:styleId="xl188">
     <w:name w:val="xl188"/>
-    <w:basedOn w:val="a"/>
+    <w:basedOn w:val="Normal"/>
     <w:rsid w:val="00666F5F"/>
     <w:pPr>
       <w:pBdr>
@@ -7828,7 +7808,7 @@
   </w:style>
   <w:style w:type="paragraph" w:customStyle="1" w:styleId="xl189">
     <w:name w:val="xl189"/>
-    <w:basedOn w:val="a"/>
+    <w:basedOn w:val="Normal"/>
     <w:rsid w:val="00666F5F"/>
     <w:pPr>
       <w:pBdr>
@@ -7847,7 +7827,7 @@
   </w:style>
   <w:style w:type="paragraph" w:customStyle="1" w:styleId="xl190">
     <w:name w:val="xl190"/>
-    <w:basedOn w:val="a"/>
+    <w:basedOn w:val="Normal"/>
     <w:rsid w:val="00666F5F"/>
     <w:pPr>
       <w:pBdr>
@@ -7865,7 +7845,7 @@
   </w:style>
   <w:style w:type="paragraph" w:customStyle="1" w:styleId="xl191">
     <w:name w:val="xl191"/>
-    <w:basedOn w:val="a"/>
+    <w:basedOn w:val="Normal"/>
     <w:rsid w:val="00666F5F"/>
     <w:pPr>
       <w:pBdr>
@@ -7884,7 +7864,7 @@
   </w:style>
   <w:style w:type="paragraph" w:customStyle="1" w:styleId="xl192">
     <w:name w:val="xl192"/>
-    <w:basedOn w:val="a"/>
+    <w:basedOn w:val="Normal"/>
     <w:rsid w:val="00666F5F"/>
     <w:pPr>
       <w:pBdr>
@@ -7906,7 +7886,7 @@
   </w:style>
   <w:style w:type="paragraph" w:customStyle="1" w:styleId="xl193">
     <w:name w:val="xl193"/>
-    <w:basedOn w:val="a"/>
+    <w:basedOn w:val="Normal"/>
     <w:rsid w:val="00666F5F"/>
     <w:pPr>
       <w:shd w:val="clear" w:color="000000" w:fill="DCE6F1"/>
@@ -7925,7 +7905,7 @@
   </w:style>
   <w:style w:type="paragraph" w:customStyle="1" w:styleId="xl194">
     <w:name w:val="xl194"/>
-    <w:basedOn w:val="a"/>
+    <w:basedOn w:val="Normal"/>
     <w:rsid w:val="00666F5F"/>
     <w:pPr>
       <w:pBdr>
@@ -7948,7 +7928,7 @@
   </w:style>
   <w:style w:type="paragraph" w:customStyle="1" w:styleId="xl195">
     <w:name w:val="xl195"/>
-    <w:basedOn w:val="a"/>
+    <w:basedOn w:val="Normal"/>
     <w:rsid w:val="00666F5F"/>
     <w:pPr>
       <w:pBdr>
@@ -7970,7 +7950,7 @@
   </w:style>
   <w:style w:type="paragraph" w:customStyle="1" w:styleId="xl196">
     <w:name w:val="xl196"/>
-    <w:basedOn w:val="a"/>
+    <w:basedOn w:val="Normal"/>
     <w:rsid w:val="00666F5F"/>
     <w:pPr>
       <w:pBdr>
@@ -7993,7 +7973,7 @@
   </w:style>
   <w:style w:type="paragraph" w:customStyle="1" w:styleId="xl197">
     <w:name w:val="xl197"/>
-    <w:basedOn w:val="a"/>
+    <w:basedOn w:val="Normal"/>
     <w:rsid w:val="00666F5F"/>
     <w:pPr>
       <w:pBdr>
@@ -8015,7 +7995,7 @@
   </w:style>
   <w:style w:type="paragraph" w:customStyle="1" w:styleId="xl198">
     <w:name w:val="xl198"/>
-    <w:basedOn w:val="a"/>
+    <w:basedOn w:val="Normal"/>
     <w:rsid w:val="00666F5F"/>
     <w:pPr>
       <w:pBdr>
@@ -8037,7 +8017,7 @@
   </w:style>
   <w:style w:type="paragraph" w:customStyle="1" w:styleId="xl199">
     <w:name w:val="xl199"/>
-    <w:basedOn w:val="a"/>
+    <w:basedOn w:val="Normal"/>
     <w:rsid w:val="00666F5F"/>
     <w:pPr>
       <w:shd w:val="clear" w:color="000000" w:fill="DCE6F1"/>
@@ -8054,9 +8034,9 @@
       <w:lang w:eastAsia="ru-RU"/>
     </w:rPr>
   </w:style>
-  <w:style w:type="table" w:styleId="a5">
+  <w:style w:type="table" w:styleId="TableGrid">
     <w:name w:val="Table Grid"/>
-    <w:basedOn w:val="a1"/>
+    <w:basedOn w:val="TableNormal"/>
     <w:uiPriority w:val="59"/>
     <w:rsid w:val="00666F5F"/>
     <w:tblPr>
@@ -8070,10 +8050,10 @@
       </w:tblBorders>
     </w:tblPr>
   </w:style>
-  <w:style w:type="paragraph" w:styleId="a6">
+  <w:style w:type="paragraph" w:styleId="ListParagraph">
     <w:name w:val="List Paragraph"/>
-    <w:basedOn w:val="a"/>
-    <w:link w:val="a7"/>
+    <w:basedOn w:val="Normal"/>
+    <w:link w:val="ListParagraphChar"/>
     <w:uiPriority w:val="34"/>
     <w:qFormat/>
     <w:rsid w:val="00DB4943"/>
@@ -8082,7 +8062,7 @@
       <w:contextualSpacing/>
     </w:pPr>
   </w:style>
-  <w:style w:type="paragraph" w:styleId="a8">
+  <w:style w:type="paragraph" w:styleId="NoSpacing">
     <w:name w:val="No Spacing"/>
     <w:uiPriority w:val="1"/>
     <w:qFormat/>
@@ -8097,9 +8077,9 @@
     <w:name w:val="apple-converted-space"/>
     <w:rsid w:val="00BD3A59"/>
   </w:style>
-  <w:style w:type="character" w:customStyle="1" w:styleId="a7">
-    <w:name w:val="Абзац списка Знак"/>
-    <w:link w:val="a6"/>
+  <w:style w:type="character" w:customStyle="1" w:styleId="ListParagraphChar">
+    <w:name w:val="List Paragraph Char"/>
+    <w:link w:val="ListParagraph"/>
     <w:uiPriority w:val="99"/>
     <w:locked/>
     <w:rsid w:val="00F52046"/>
@@ -8120,10 +8100,10 @@
       <w:specVanish w:val="0"/>
     </w:rPr>
   </w:style>
-  <w:style w:type="paragraph" w:styleId="2">
+  <w:style w:type="paragraph" w:styleId="BodyText2">
     <w:name w:val="Body Text 2"/>
-    <w:basedOn w:val="a"/>
-    <w:link w:val="20"/>
+    <w:basedOn w:val="Normal"/>
+    <w:link w:val="BodyText2Char"/>
     <w:rsid w:val="0052024B"/>
     <w:pPr>
       <w:spacing w:after="120" w:line="480" w:lineRule="auto"/>
@@ -8134,19 +8114,19 @@
       <w:lang w:eastAsia="ru-RU"/>
     </w:rPr>
   </w:style>
-  <w:style w:type="character" w:customStyle="1" w:styleId="20">
-    <w:name w:val="Основной текст 2 Знак"/>
-    <w:link w:val="2"/>
+  <w:style w:type="character" w:customStyle="1" w:styleId="BodyText2Char">
+    <w:name w:val="Body Text 2 Char"/>
+    <w:link w:val="BodyText2"/>
     <w:rsid w:val="0052024B"/>
     <w:rPr>
       <w:rFonts w:ascii="Garamond" w:eastAsia="Times New Roman" w:hAnsi="Garamond"/>
       <w:sz w:val="22"/>
     </w:rPr>
   </w:style>
-  <w:style w:type="paragraph" w:styleId="a9">
+  <w:style w:type="paragraph" w:styleId="BalloonText">
     <w:name w:val="Balloon Text"/>
-    <w:basedOn w:val="a"/>
-    <w:link w:val="aa"/>
+    <w:basedOn w:val="Normal"/>
+    <w:link w:val="BalloonTextChar"/>
     <w:uiPriority w:val="99"/>
     <w:semiHidden/>
     <w:unhideWhenUsed/>
@@ -8160,9 +8140,9 @@
       <w:szCs w:val="16"/>
     </w:rPr>
   </w:style>
-  <w:style w:type="character" w:customStyle="1" w:styleId="aa">
-    <w:name w:val="Текст выноски Знак"/>
-    <w:link w:val="a9"/>
+  <w:style w:type="character" w:customStyle="1" w:styleId="BalloonTextChar">
+    <w:name w:val="Balloon Text Char"/>
+    <w:link w:val="BalloonText"/>
     <w:uiPriority w:val="99"/>
     <w:semiHidden/>
     <w:rsid w:val="00F77EDE"/>

</xml_diff>